<commit_message>
1.BYD test ok 2.MAHLE test ok 3.recognition cg ok
</commit_message>
<xml_diff>
--- a/x64/Release/Doc/GPD_UserGuide.docx
+++ b/x64/Release/Doc/GPD_UserGuide.docx
@@ -1,6 +1,6 @@
 
 <file path=word/document.xml><?xml version="1.0" encoding="utf-8"?>
-<w:document xmlns:wpc="http://schemas.microsoft.com/office/word/2010/wordprocessingCanvas" xmlns:cx="http://schemas.microsoft.com/office/drawing/2014/chartex" xmlns:cx1="http://schemas.microsoft.com/office/drawing/2015/9/8/chartex" xmlns:cx2="http://schemas.microsoft.com/office/drawing/2015/10/21/chartex" xmlns:cx3="http://schemas.microsoft.com/office/drawing/2016/5/9/chartex" xmlns:cx4="http://schemas.microsoft.com/office/drawing/2016/5/10/chartex" xmlns:cx5="http://schemas.microsoft.com/office/drawing/2016/5/11/chartex" xmlns:cx6="http://schemas.microsoft.com/office/drawing/2016/5/12/chartex" xmlns:cx7="http://schemas.microsoft.com/office/drawing/2016/5/13/chartex" xmlns:cx8="http://schemas.microsoft.com/office/drawing/2016/5/14/chartex" xmlns:mc="http://schemas.openxmlformats.org/markup-compatibility/2006" xmlns:aink="http://schemas.microsoft.com/office/drawing/2016/ink" xmlns:am3d="http://schemas.microsoft.com/office/drawing/2017/model3d" xmlns:o="urn:schemas-microsoft-com:office:office" xmlns:oel="http://schemas.microsoft.com/office/2019/extlst" xmlns:r="http://schemas.openxmlformats.org/officeDocument/2006/relationships" xmlns:m="http://schemas.openxmlformats.org/officeDocument/2006/math" xmlns:v="urn:schemas-microsoft-com:vml" xmlns:wp14="http://schemas.microsoft.com/office/word/2010/wordprocessingDrawing" xmlns:wp="http://schemas.openxmlformats.org/drawingml/2006/wordprocessingDrawing" xmlns:w10="urn:schemas-microsoft-com:office:word" xmlns:w="http://schemas.openxmlformats.org/wordprocessingml/2006/main" xmlns:w14="http://schemas.microsoft.com/office/word/2010/wordml" xmlns:w15="http://schemas.microsoft.com/office/word/2012/wordml" xmlns:w16cex="http://schemas.microsoft.com/office/word/2018/wordml/cex" xmlns:w16cid="http://schemas.microsoft.com/office/word/2016/wordml/cid" xmlns:w16="http://schemas.microsoft.com/office/word/2018/wordml" xmlns:w16sdtdh="http://schemas.microsoft.com/office/word/2020/wordml/sdtdatahash" xmlns:w16se="http://schemas.microsoft.com/office/word/2015/wordml/symex" xmlns:wpg="http://schemas.microsoft.com/office/word/2010/wordprocessingGroup" xmlns:wpi="http://schemas.microsoft.com/office/word/2010/wordprocessingInk" xmlns:wne="http://schemas.microsoft.com/office/word/2006/wordml" xmlns:wps="http://schemas.microsoft.com/office/word/2010/wordprocessingShape" mc:Ignorable="w14 w15 w16se w16cid w16 w16cex w16sdtdh wp14">
+<w:document xmlns:wpc="http://schemas.microsoft.com/office/word/2010/wordprocessingCanvas" xmlns:cx="http://schemas.microsoft.com/office/drawing/2014/chartex" xmlns:cx1="http://schemas.microsoft.com/office/drawing/2015/9/8/chartex" xmlns:cx2="http://schemas.microsoft.com/office/drawing/2015/10/21/chartex" xmlns:cx3="http://schemas.microsoft.com/office/drawing/2016/5/9/chartex" xmlns:cx4="http://schemas.microsoft.com/office/drawing/2016/5/10/chartex" xmlns:cx5="http://schemas.microsoft.com/office/drawing/2016/5/11/chartex" xmlns:cx6="http://schemas.microsoft.com/office/drawing/2016/5/12/chartex" xmlns:cx7="http://schemas.microsoft.com/office/drawing/2016/5/13/chartex" xmlns:cx8="http://schemas.microsoft.com/office/drawing/2016/5/14/chartex" xmlns:mc="http://schemas.openxmlformats.org/markup-compatibility/2006" xmlns:aink="http://schemas.microsoft.com/office/drawing/2016/ink" xmlns:am3d="http://schemas.microsoft.com/office/drawing/2017/model3d" xmlns:o="urn:schemas-microsoft-com:office:office" xmlns:oel="http://schemas.microsoft.com/office/2019/extlst" xmlns:r="http://schemas.openxmlformats.org/officeDocument/2006/relationships" xmlns:m="http://schemas.openxmlformats.org/officeDocument/2006/math" xmlns:v="urn:schemas-microsoft-com:vml" xmlns:wp14="http://schemas.microsoft.com/office/word/2010/wordprocessingDrawing" xmlns:wp="http://schemas.openxmlformats.org/drawingml/2006/wordprocessingDrawing" xmlns:w10="urn:schemas-microsoft-com:office:word" xmlns:w="http://schemas.openxmlformats.org/wordprocessingml/2006/main" xmlns:w14="http://schemas.microsoft.com/office/word/2010/wordml" xmlns:w15="http://schemas.microsoft.com/office/word/2012/wordml" xmlns:w16cex="http://schemas.microsoft.com/office/word/2018/wordml/cex" xmlns:w16cid="http://schemas.microsoft.com/office/word/2016/wordml/cid" xmlns:w16="http://schemas.microsoft.com/office/word/2018/wordml" xmlns:w16du="http://schemas.microsoft.com/office/word/2023/wordml/word16du" xmlns:w16sdtdh="http://schemas.microsoft.com/office/word/2020/wordml/sdtdatahash" xmlns:w16se="http://schemas.microsoft.com/office/word/2015/wordml/symex" xmlns:wpg="http://schemas.microsoft.com/office/word/2010/wordprocessingGroup" xmlns:wpi="http://schemas.microsoft.com/office/word/2010/wordprocessingInk" xmlns:wne="http://schemas.microsoft.com/office/word/2006/wordml" xmlns:wps="http://schemas.microsoft.com/office/word/2010/wordprocessingShape" mc:Ignorable="w14 w15 w16se w16cid w16 w16cex w16sdtdh wp14">
   <w:body>
     <w:p>
       <w:pPr>
@@ -195,6 +195,7 @@
     <w:p>
       <w:pPr>
         <w:spacing w:line="276" w:lineRule="auto"/>
+        <w:ind w:firstLineChars="200" w:firstLine="360"/>
         <w:rPr>
           <w:sz w:val="18"/>
           <w:szCs w:val="18"/>
@@ -209,17 +210,18 @@
       </w:r>
       <w:r>
         <w:rPr>
-          <w:sz w:val="18"/>
-          <w:szCs w:val="18"/>
-        </w:rPr>
-        <w:t>GPD</w:t>
-      </w:r>
-      <w:r>
-        <w:rPr>
           <w:rFonts w:hint="eastAsia"/>
           <w:sz w:val="18"/>
           <w:szCs w:val="18"/>
         </w:rPr>
+        <w:t>gpd</w:t>
+      </w:r>
+      <w:r>
+        <w:rPr>
+          <w:rFonts w:hint="eastAsia"/>
+          <w:sz w:val="18"/>
+          <w:szCs w:val="18"/>
+        </w:rPr>
         <w:t>_</w:t>
       </w:r>
       <w:r>
@@ -244,6 +246,7 @@
         </w:rPr>
         <w:t>include/</w:t>
       </w:r>
+      <w:proofErr w:type="spellStart"/>
       <w:r>
         <w:rPr>
           <w:rFonts w:hint="eastAsia"/>
@@ -264,7 +267,15 @@
           <w:sz w:val="18"/>
           <w:szCs w:val="18"/>
         </w:rPr>
-        <w:t>.h"</w:t>
+        <w:t>.h</w:t>
+      </w:r>
+      <w:proofErr w:type="spellEnd"/>
+      <w:r>
+        <w:rPr>
+          <w:sz w:val="18"/>
+          <w:szCs w:val="18"/>
+        </w:rPr>
+        <w:t>"</w:t>
       </w:r>
     </w:p>
     <w:p>
@@ -312,6 +323,7 @@
     <w:p>
       <w:pPr>
         <w:spacing w:line="276" w:lineRule="auto"/>
+        <w:ind w:firstLineChars="200" w:firstLine="360"/>
         <w:rPr>
           <w:sz w:val="18"/>
           <w:szCs w:val="18"/>
@@ -326,10 +338,11 @@
       </w:r>
       <w:r>
         <w:rPr>
-          <w:sz w:val="18"/>
-          <w:szCs w:val="18"/>
-        </w:rPr>
-        <w:t>GPD</w:t>
+          <w:rFonts w:hint="eastAsia"/>
+          <w:sz w:val="18"/>
+          <w:szCs w:val="18"/>
+        </w:rPr>
+        <w:t>gpd</w:t>
       </w:r>
       <w:r>
         <w:rPr>
@@ -455,11 +468,37 @@
     <w:p>
       <w:pPr>
         <w:spacing w:line="276" w:lineRule="auto"/>
-        <w:rPr>
-          <w:sz w:val="18"/>
-          <w:szCs w:val="18"/>
-        </w:rPr>
-      </w:pPr>
+        <w:ind w:firstLineChars="200" w:firstLine="360"/>
+        <w:jc w:val="left"/>
+        <w:rPr>
+          <w:sz w:val="18"/>
+          <w:szCs w:val="18"/>
+        </w:rPr>
+      </w:pPr>
+      <w:r>
+        <w:rPr>
+          <w:rFonts w:ascii="宋体" w:eastAsia="宋体" w:hAnsi="宋体" w:hint="eastAsia"/>
+          <w:sz w:val="18"/>
+          <w:szCs w:val="18"/>
+        </w:rPr>
+        <w:t>gpd</w:t>
+      </w:r>
+      <w:r>
+        <w:rPr>
+          <w:rFonts w:ascii="宋体" w:eastAsia="宋体" w:hAnsi="宋体" w:hint="eastAsia"/>
+          <w:sz w:val="18"/>
+          <w:szCs w:val="18"/>
+        </w:rPr>
+        <w:t>_</w:t>
+      </w:r>
+      <w:r>
+        <w:rPr>
+          <w:rFonts w:ascii="宋体" w:eastAsia="宋体" w:hAnsi="宋体"/>
+          <w:sz w:val="18"/>
+          <w:szCs w:val="18"/>
+        </w:rPr>
+        <w:t>1.0.0\</w:t>
+      </w:r>
       <w:r>
         <w:rPr>
           <w:rFonts w:ascii="宋体" w:eastAsia="宋体" w:hAnsi="宋体" w:hint="eastAsia"/>
@@ -478,6 +517,14 @@
       </w:r>
       <w:r>
         <w:rPr>
+          <w:rFonts w:ascii="宋体" w:eastAsia="宋体" w:hAnsi="宋体" w:hint="eastAsia"/>
+          <w:sz w:val="18"/>
+          <w:szCs w:val="18"/>
+        </w:rPr>
+        <w:t>中下列文件</w:t>
+      </w:r>
+      <w:r>
+        <w:rPr>
           <w:rFonts w:hint="eastAsia"/>
           <w:sz w:val="18"/>
           <w:szCs w:val="18"/>
@@ -518,10 +565,32 @@
           <w:sz w:val="18"/>
           <w:szCs w:val="18"/>
         </w:rPr>
+        <w:t xml:space="preserve">  </w:t>
+      </w:r>
+      <w:r>
+        <w:rPr>
+          <w:sz w:val="18"/>
+          <w:szCs w:val="18"/>
+        </w:rPr>
+        <w:t>gpd</w:t>
+      </w:r>
+      <w:r>
+        <w:rPr>
+          <w:sz w:val="18"/>
+          <w:szCs w:val="18"/>
+        </w:rPr>
+        <w:t>_camera_data.dll</w:t>
+      </w:r>
+      <w:r>
+        <w:rPr>
+          <w:sz w:val="18"/>
+          <w:szCs w:val="18"/>
+        </w:rPr>
         <w:t xml:space="preserve"> </w:t>
       </w:r>
       <w:r>
         <w:rPr>
+          <w:rFonts w:hint="eastAsia"/>
           <w:sz w:val="18"/>
           <w:szCs w:val="18"/>
         </w:rPr>
@@ -539,7 +608,7 @@
           <w:sz w:val="18"/>
           <w:szCs w:val="18"/>
         </w:rPr>
-        <w:t>_camera_data.dll</w:t>
+        <w:t>_pose_estimation.dll</w:t>
       </w:r>
       <w:r>
         <w:rPr>
@@ -568,7 +637,7 @@
           <w:sz w:val="18"/>
           <w:szCs w:val="18"/>
         </w:rPr>
-        <w:t>_pose_estimation.dll</w:t>
+        <w:t>_recognition.dll</w:t>
       </w:r>
       <w:r>
         <w:rPr>
@@ -597,19 +666,113 @@
           <w:sz w:val="18"/>
           <w:szCs w:val="18"/>
         </w:rPr>
-        <w:t>_recognition.dll</w:t>
+        <w:t>_registration_3d.dll</w:t>
+      </w:r>
+      <w:r>
+        <w:rPr>
+          <w:rFonts w:hint="eastAsia"/>
+          <w:sz w:val="18"/>
+          <w:szCs w:val="18"/>
+        </w:rPr>
+        <w:t xml:space="preserve"> </w:t>
+      </w:r>
+      <w:r>
+        <w:rPr>
+          <w:sz w:val="18"/>
+          <w:szCs w:val="18"/>
+        </w:rPr>
+        <w:t xml:space="preserve"> </w:t>
+      </w:r>
+      <w:r>
+        <w:rPr>
+          <w:sz w:val="18"/>
+          <w:szCs w:val="18"/>
+        </w:rPr>
+        <w:t>gpd</w:t>
+      </w:r>
+      <w:r>
+        <w:rPr>
+          <w:sz w:val="18"/>
+          <w:szCs w:val="18"/>
+        </w:rPr>
+        <w:t>_segmentation.dll</w:t>
+      </w:r>
+      <w:r>
+        <w:rPr>
+          <w:sz w:val="18"/>
+          <w:szCs w:val="18"/>
+        </w:rPr>
+        <w:t xml:space="preserve"> </w:t>
+      </w:r>
+      <w:r>
+        <w:rPr>
+          <w:rFonts w:ascii="宋体" w:eastAsia="宋体" w:hAnsi="宋体" w:hint="eastAsia"/>
+          <w:sz w:val="18"/>
+          <w:szCs w:val="18"/>
+        </w:rPr>
+        <w:t>复制到程序</w:t>
+      </w:r>
+      <w:r>
+        <w:rPr>
+          <w:rFonts w:ascii="宋体" w:eastAsia="宋体" w:hAnsi="宋体" w:hint="eastAsia"/>
+          <w:sz w:val="18"/>
+          <w:szCs w:val="18"/>
+        </w:rPr>
+        <w:t>可执行模块</w:t>
+      </w:r>
+      <w:r>
+        <w:rPr>
+          <w:rFonts w:ascii="宋体" w:eastAsia="宋体" w:hAnsi="宋体" w:hint="eastAsia"/>
+          <w:sz w:val="18"/>
+          <w:szCs w:val="18"/>
+        </w:rPr>
+        <w:t>即.</w:t>
+      </w:r>
+      <w:r>
+        <w:rPr>
+          <w:rFonts w:ascii="宋体" w:eastAsia="宋体" w:hAnsi="宋体"/>
+          <w:sz w:val="18"/>
+          <w:szCs w:val="18"/>
+        </w:rPr>
+        <w:t>exe</w:t>
+      </w:r>
+      <w:r>
+        <w:rPr>
+          <w:rFonts w:ascii="宋体" w:eastAsia="宋体" w:hAnsi="宋体" w:hint="eastAsia"/>
+          <w:sz w:val="18"/>
+          <w:szCs w:val="18"/>
+        </w:rPr>
+        <w:t>所在的目录</w:t>
+      </w:r>
+      <w:r>
+        <w:rPr>
+          <w:rFonts w:ascii="宋体" w:eastAsia="宋体" w:hAnsi="宋体" w:hint="eastAsia"/>
+          <w:sz w:val="18"/>
+          <w:szCs w:val="18"/>
+        </w:rPr>
+        <w:t>。</w:t>
       </w:r>
     </w:p>
     <w:p>
       <w:pPr>
         <w:spacing w:line="276" w:lineRule="auto"/>
         <w:rPr>
-          <w:sz w:val="18"/>
-          <w:szCs w:val="18"/>
-        </w:rPr>
-      </w:pPr>
-      <w:r>
-        <w:rPr>
+          <w:rFonts w:ascii="宋体" w:eastAsia="宋体" w:hAnsi="宋体"/>
+          <w:sz w:val="18"/>
+          <w:szCs w:val="18"/>
+        </w:rPr>
+      </w:pPr>
+      <w:r>
+        <w:rPr>
+          <w:rFonts w:ascii="宋体" w:eastAsia="宋体" w:hAnsi="宋体" w:hint="eastAsia"/>
+          <w:sz w:val="18"/>
+          <w:szCs w:val="18"/>
+        </w:rPr>
+        <w:t>注：1、</w:t>
+      </w:r>
+      <w:r>
+        <w:rPr>
+          <w:rFonts w:ascii="宋体" w:eastAsia="宋体" w:hAnsi="宋体" w:hint="eastAsia"/>
           <w:sz w:val="18"/>
           <w:szCs w:val="18"/>
         </w:rPr>
@@ -617,152 +780,200 @@
       </w:r>
       <w:r>
         <w:rPr>
-          <w:sz w:val="18"/>
-          <w:szCs w:val="18"/>
-        </w:rPr>
-        <w:t>_registration_3d.dll</w:t>
-      </w:r>
-      <w:r>
-        <w:rPr>
-          <w:rFonts w:hint="eastAsia"/>
-          <w:sz w:val="18"/>
-          <w:szCs w:val="18"/>
-        </w:rPr>
-        <w:t xml:space="preserve"> </w:t>
-      </w:r>
-      <w:r>
-        <w:rPr>
-          <w:sz w:val="18"/>
-          <w:szCs w:val="18"/>
-        </w:rPr>
-        <w:t xml:space="preserve"> </w:t>
-      </w:r>
-      <w:r>
-        <w:rPr>
-          <w:sz w:val="18"/>
-          <w:szCs w:val="18"/>
-        </w:rPr>
-        <w:t>gpd</w:t>
-      </w:r>
-      <w:r>
-        <w:rPr>
-          <w:sz w:val="18"/>
-          <w:szCs w:val="18"/>
-        </w:rPr>
-        <w:t>_segmentation.dll</w:t>
-      </w:r>
-      <w:r>
-        <w:rPr>
-          <w:sz w:val="18"/>
-          <w:szCs w:val="18"/>
-        </w:rPr>
-        <w:t xml:space="preserve"> </w:t>
-      </w:r>
-      <w:r>
-        <w:rPr>
-          <w:rFonts w:ascii="宋体" w:eastAsia="宋体" w:hAnsi="宋体" w:hint="eastAsia"/>
-          <w:sz w:val="18"/>
-          <w:szCs w:val="18"/>
-        </w:rPr>
-        <w:t>复制到程序</w:t>
-      </w:r>
-      <w:r>
-        <w:rPr>
-          <w:rFonts w:ascii="宋体" w:eastAsia="宋体" w:hAnsi="宋体" w:hint="eastAsia"/>
-          <w:sz w:val="18"/>
-          <w:szCs w:val="18"/>
-        </w:rPr>
-        <w:t>可执行模块</w:t>
-      </w:r>
-      <w:r>
-        <w:rPr>
-          <w:rFonts w:ascii="宋体" w:eastAsia="宋体" w:hAnsi="宋体" w:hint="eastAsia"/>
-          <w:sz w:val="18"/>
-          <w:szCs w:val="18"/>
-        </w:rPr>
-        <w:t>即.</w:t>
-      </w:r>
-      <w:r>
-        <w:rPr>
-          <w:rFonts w:ascii="宋体" w:eastAsia="宋体" w:hAnsi="宋体"/>
-          <w:sz w:val="18"/>
-          <w:szCs w:val="18"/>
-        </w:rPr>
-        <w:t>exe</w:t>
-      </w:r>
-      <w:r>
-        <w:rPr>
-          <w:rFonts w:ascii="宋体" w:eastAsia="宋体" w:hAnsi="宋体" w:hint="eastAsia"/>
-          <w:sz w:val="18"/>
-          <w:szCs w:val="18"/>
-        </w:rPr>
-        <w:t>所在的目录</w:t>
+          <w:rFonts w:ascii="宋体" w:eastAsia="宋体" w:hAnsi="宋体" w:hint="eastAsia"/>
+          <w:sz w:val="18"/>
+          <w:szCs w:val="18"/>
+        </w:rPr>
+        <w:t>_</w:t>
+      </w:r>
+      <w:r>
+        <w:rPr>
+          <w:rFonts w:ascii="宋体" w:eastAsia="宋体" w:hAnsi="宋体"/>
+          <w:sz w:val="18"/>
+          <w:szCs w:val="18"/>
+        </w:rPr>
+        <w:t>1.0.0</w:t>
+      </w:r>
+      <w:r>
+        <w:rPr>
+          <w:rFonts w:ascii="宋体" w:eastAsia="宋体" w:hAnsi="宋体" w:hint="eastAsia"/>
+          <w:sz w:val="18"/>
+          <w:szCs w:val="18"/>
+        </w:rPr>
+        <w:t>为</w:t>
+      </w:r>
+      <w:r>
+        <w:rPr>
+          <w:rFonts w:ascii="宋体" w:eastAsia="宋体" w:hAnsi="宋体" w:hint="eastAsia"/>
+          <w:sz w:val="18"/>
+          <w:szCs w:val="18"/>
+        </w:rPr>
+        <w:t>视觉算法</w:t>
+      </w:r>
+      <w:r>
+        <w:rPr>
+          <w:rFonts w:ascii="宋体" w:eastAsia="宋体" w:hAnsi="宋体" w:hint="eastAsia"/>
+          <w:sz w:val="18"/>
+          <w:szCs w:val="18"/>
+        </w:rPr>
+        <w:t>初始版本号，</w:t>
+      </w:r>
+      <w:r>
+        <w:rPr>
+          <w:rFonts w:ascii="宋体" w:eastAsia="宋体" w:hAnsi="宋体" w:hint="eastAsia"/>
+          <w:sz w:val="18"/>
+          <w:szCs w:val="18"/>
+        </w:rPr>
+        <w:t>此处根据项目实际应用版本号进行配置</w:t>
+      </w:r>
+      <w:r>
+        <w:rPr>
+          <w:rFonts w:ascii="宋体" w:eastAsia="宋体" w:hAnsi="宋体" w:hint="eastAsia"/>
+          <w:sz w:val="18"/>
+          <w:szCs w:val="18"/>
+        </w:rPr>
+        <w:t>。</w:t>
       </w:r>
     </w:p>
     <w:p>
       <w:pPr>
         <w:spacing w:line="276" w:lineRule="auto"/>
-        <w:rPr>
-          <w:rFonts w:ascii="宋体" w:eastAsia="宋体" w:hAnsi="宋体"/>
-          <w:sz w:val="18"/>
-          <w:szCs w:val="18"/>
-        </w:rPr>
-      </w:pPr>
-      <w:r>
-        <w:rPr>
-          <w:rFonts w:ascii="宋体" w:eastAsia="宋体" w:hAnsi="宋体" w:hint="eastAsia"/>
-          <w:sz w:val="18"/>
-          <w:szCs w:val="18"/>
-        </w:rPr>
-        <w:t>注：1、</w:t>
-      </w:r>
-      <w:r>
-        <w:rPr>
-          <w:rFonts w:ascii="宋体" w:eastAsia="宋体" w:hAnsi="宋体" w:hint="eastAsia"/>
-          <w:sz w:val="18"/>
-          <w:szCs w:val="18"/>
-        </w:rPr>
-        <w:t>vision_</w:t>
-      </w:r>
-      <w:r>
-        <w:rPr>
-          <w:rFonts w:ascii="宋体" w:eastAsia="宋体" w:hAnsi="宋体"/>
-          <w:sz w:val="18"/>
-          <w:szCs w:val="18"/>
-        </w:rPr>
-        <w:t>1.0.0</w:t>
-      </w:r>
-      <w:r>
-        <w:rPr>
-          <w:rFonts w:ascii="宋体" w:eastAsia="宋体" w:hAnsi="宋体" w:hint="eastAsia"/>
-          <w:sz w:val="18"/>
-          <w:szCs w:val="18"/>
-        </w:rPr>
-        <w:t>为</w:t>
-      </w:r>
-      <w:r>
-        <w:rPr>
-          <w:rFonts w:ascii="宋体" w:eastAsia="宋体" w:hAnsi="宋体" w:hint="eastAsia"/>
-          <w:sz w:val="18"/>
-          <w:szCs w:val="18"/>
-        </w:rPr>
-        <w:t>视觉算法</w:t>
-      </w:r>
-      <w:r>
-        <w:rPr>
-          <w:rFonts w:ascii="宋体" w:eastAsia="宋体" w:hAnsi="宋体" w:hint="eastAsia"/>
-          <w:sz w:val="18"/>
-          <w:szCs w:val="18"/>
-        </w:rPr>
-        <w:t>初始版本号，</w:t>
-      </w:r>
-      <w:r>
-        <w:rPr>
-          <w:rFonts w:ascii="宋体" w:eastAsia="宋体" w:hAnsi="宋体" w:hint="eastAsia"/>
-          <w:sz w:val="18"/>
-          <w:szCs w:val="18"/>
-        </w:rPr>
-        <w:t>此处根据项目实际应用版本号进行配置</w:t>
+        <w:ind w:firstLineChars="200" w:firstLine="360"/>
+        <w:rPr>
+          <w:rFonts w:ascii="宋体" w:eastAsia="宋体" w:hAnsi="宋体"/>
+          <w:sz w:val="18"/>
+          <w:szCs w:val="18"/>
+        </w:rPr>
+      </w:pPr>
+      <w:r>
+        <w:rPr>
+          <w:rFonts w:ascii="宋体" w:eastAsia="宋体" w:hAnsi="宋体"/>
+          <w:sz w:val="18"/>
+          <w:szCs w:val="18"/>
+        </w:rPr>
+        <w:t>2</w:t>
+      </w:r>
+      <w:r>
+        <w:rPr>
+          <w:rFonts w:ascii="宋体" w:eastAsia="宋体" w:hAnsi="宋体" w:hint="eastAsia"/>
+          <w:sz w:val="18"/>
+          <w:szCs w:val="18"/>
+        </w:rPr>
+        <w:t>、</w:t>
+      </w:r>
+      <w:r>
+        <w:rPr>
+          <w:rFonts w:ascii="宋体" w:eastAsia="宋体" w:hAnsi="宋体" w:hint="eastAsia"/>
+          <w:sz w:val="18"/>
+          <w:szCs w:val="18"/>
+        </w:rPr>
+        <w:t xml:space="preserve"> </w:t>
+      </w:r>
+      <w:r>
+        <w:rPr>
+          <w:rFonts w:ascii="宋体" w:eastAsia="宋体" w:hAnsi="宋体" w:hint="eastAsia"/>
+          <w:sz w:val="18"/>
+          <w:szCs w:val="18"/>
+        </w:rPr>
+        <w:t>bin</w:t>
+      </w:r>
+      <w:r>
+        <w:rPr>
+          <w:rFonts w:ascii="宋体" w:eastAsia="宋体" w:hAnsi="宋体"/>
+          <w:sz w:val="18"/>
+          <w:szCs w:val="18"/>
+        </w:rPr>
+        <w:t>\</w:t>
+      </w:r>
+      <w:r>
+        <w:rPr>
+          <w:rFonts w:ascii="宋体" w:eastAsia="宋体" w:hAnsi="宋体"/>
+          <w:sz w:val="18"/>
+          <w:szCs w:val="18"/>
+        </w:rPr>
+        <w:t>3</w:t>
+      </w:r>
+      <w:r>
+        <w:rPr>
+          <w:rFonts w:ascii="宋体" w:eastAsia="宋体" w:hAnsi="宋体" w:hint="eastAsia"/>
+          <w:sz w:val="18"/>
+          <w:szCs w:val="18"/>
+        </w:rPr>
+        <w:t>rdParty</w:t>
+      </w:r>
+      <w:r>
+        <w:rPr>
+          <w:rFonts w:ascii="宋体" w:eastAsia="宋体" w:hAnsi="宋体" w:hint="eastAsia"/>
+          <w:sz w:val="18"/>
+          <w:szCs w:val="18"/>
+        </w:rPr>
+        <w:t>中文件</w:t>
+      </w:r>
+      <w:r>
+        <w:rPr>
+          <w:rFonts w:ascii="宋体" w:eastAsia="宋体" w:hAnsi="宋体" w:hint="eastAsia"/>
+          <w:sz w:val="18"/>
+          <w:szCs w:val="18"/>
+        </w:rPr>
+        <w:t>为视觉算法第三方依赖库，</w:t>
+      </w:r>
+      <w:r>
+        <w:rPr>
+          <w:rFonts w:ascii="宋体" w:eastAsia="宋体" w:hAnsi="宋体" w:hint="eastAsia"/>
+          <w:sz w:val="18"/>
+          <w:szCs w:val="18"/>
+        </w:rPr>
+        <w:t>版本：PCL</w:t>
+      </w:r>
+      <w:r>
+        <w:rPr>
+          <w:rFonts w:ascii="宋体" w:eastAsia="宋体" w:hAnsi="宋体"/>
+          <w:sz w:val="18"/>
+          <w:szCs w:val="18"/>
+        </w:rPr>
+        <w:t xml:space="preserve"> 1.9.1 </w:t>
+      </w:r>
+      <w:r>
+        <w:rPr>
+          <w:rFonts w:ascii="宋体" w:eastAsia="宋体" w:hAnsi="宋体" w:hint="eastAsia"/>
+          <w:sz w:val="18"/>
+          <w:szCs w:val="18"/>
+        </w:rPr>
+        <w:t>， OpenCV</w:t>
+      </w:r>
+      <w:r>
+        <w:rPr>
+          <w:rFonts w:ascii="宋体" w:eastAsia="宋体" w:hAnsi="宋体"/>
+          <w:sz w:val="18"/>
+          <w:szCs w:val="18"/>
+        </w:rPr>
+        <w:t xml:space="preserve"> 3.4.5</w:t>
+      </w:r>
+      <w:r>
+        <w:rPr>
+          <w:rFonts w:ascii="宋体" w:eastAsia="宋体" w:hAnsi="宋体" w:hint="eastAsia"/>
+          <w:sz w:val="18"/>
+          <w:szCs w:val="18"/>
+        </w:rPr>
+        <w:t xml:space="preserve"> ，</w:t>
+      </w:r>
+      <w:proofErr w:type="spellStart"/>
+      <w:r>
+        <w:rPr>
+          <w:rFonts w:ascii="宋体" w:eastAsia="宋体" w:hAnsi="宋体" w:hint="eastAsia"/>
+          <w:sz w:val="18"/>
+          <w:szCs w:val="18"/>
+        </w:rPr>
+        <w:t>Glog</w:t>
+      </w:r>
+      <w:proofErr w:type="spellEnd"/>
+      <w:r>
+        <w:rPr>
+          <w:rFonts w:ascii="宋体" w:eastAsia="宋体" w:hAnsi="宋体"/>
+          <w:sz w:val="18"/>
+          <w:szCs w:val="18"/>
+        </w:rPr>
+        <w:t xml:space="preserve"> 0.4.0</w:t>
       </w:r>
       <w:r>
         <w:rPr>
@@ -776,132 +987,116 @@
     <w:p>
       <w:pPr>
         <w:spacing w:line="276" w:lineRule="auto"/>
-        <w:ind w:firstLineChars="200" w:firstLine="360"/>
-        <w:rPr>
-          <w:rFonts w:ascii="宋体" w:eastAsia="宋体" w:hAnsi="宋体"/>
-          <w:sz w:val="18"/>
-          <w:szCs w:val="18"/>
-        </w:rPr>
-      </w:pPr>
-      <w:r>
-        <w:rPr>
-          <w:rFonts w:ascii="宋体" w:eastAsia="宋体" w:hAnsi="宋体"/>
-          <w:sz w:val="18"/>
-          <w:szCs w:val="18"/>
-        </w:rPr>
-        <w:t>2</w:t>
-      </w:r>
-      <w:r>
-        <w:rPr>
-          <w:rFonts w:ascii="宋体" w:eastAsia="宋体" w:hAnsi="宋体" w:hint="eastAsia"/>
-          <w:sz w:val="18"/>
-          <w:szCs w:val="18"/>
-        </w:rPr>
-        <w:t>、</w:t>
-      </w:r>
-      <w:r>
-        <w:rPr>
-          <w:rFonts w:ascii="宋体" w:eastAsia="宋体" w:hAnsi="宋体" w:hint="eastAsia"/>
-          <w:sz w:val="18"/>
-          <w:szCs w:val="18"/>
-        </w:rPr>
-        <w:t xml:space="preserve"> </w:t>
-      </w:r>
-      <w:r>
-        <w:rPr>
-          <w:rFonts w:ascii="宋体" w:eastAsia="宋体" w:hAnsi="宋体" w:hint="eastAsia"/>
-          <w:sz w:val="18"/>
-          <w:szCs w:val="18"/>
-        </w:rPr>
-        <w:t>bin</w:t>
-      </w:r>
-      <w:r>
-        <w:rPr>
-          <w:rFonts w:ascii="宋体" w:eastAsia="宋体" w:hAnsi="宋体"/>
-          <w:sz w:val="18"/>
-          <w:szCs w:val="18"/>
-        </w:rPr>
-        <w:t>\</w:t>
-      </w:r>
-      <w:r>
-        <w:rPr>
-          <w:rFonts w:ascii="宋体" w:eastAsia="宋体" w:hAnsi="宋体"/>
-          <w:sz w:val="18"/>
-          <w:szCs w:val="18"/>
-        </w:rPr>
-        <w:t>3</w:t>
-      </w:r>
-      <w:r>
-        <w:rPr>
-          <w:rFonts w:ascii="宋体" w:eastAsia="宋体" w:hAnsi="宋体" w:hint="eastAsia"/>
-          <w:sz w:val="18"/>
-          <w:szCs w:val="18"/>
-        </w:rPr>
-        <w:t>rdParty</w:t>
-      </w:r>
-      <w:r>
-        <w:rPr>
-          <w:rFonts w:ascii="宋体" w:eastAsia="宋体" w:hAnsi="宋体" w:hint="eastAsia"/>
-          <w:sz w:val="18"/>
-          <w:szCs w:val="18"/>
-        </w:rPr>
-        <w:t>中文件</w:t>
-      </w:r>
-      <w:r>
-        <w:rPr>
-          <w:rFonts w:ascii="宋体" w:eastAsia="宋体" w:hAnsi="宋体" w:hint="eastAsia"/>
-          <w:sz w:val="18"/>
-          <w:szCs w:val="18"/>
-        </w:rPr>
-        <w:t>为视觉算法第三方依赖库，</w:t>
-      </w:r>
-      <w:r>
-        <w:rPr>
-          <w:rFonts w:ascii="宋体" w:eastAsia="宋体" w:hAnsi="宋体" w:hint="eastAsia"/>
-          <w:sz w:val="18"/>
-          <w:szCs w:val="18"/>
-        </w:rPr>
-        <w:t>版本：PCL</w:t>
-      </w:r>
-      <w:r>
-        <w:rPr>
-          <w:rFonts w:ascii="宋体" w:eastAsia="宋体" w:hAnsi="宋体"/>
-          <w:sz w:val="18"/>
-          <w:szCs w:val="18"/>
-        </w:rPr>
-        <w:t xml:space="preserve"> 1.9.1 </w:t>
-      </w:r>
-      <w:r>
-        <w:rPr>
-          <w:rFonts w:ascii="宋体" w:eastAsia="宋体" w:hAnsi="宋体" w:hint="eastAsia"/>
-          <w:sz w:val="18"/>
-          <w:szCs w:val="18"/>
-        </w:rPr>
-        <w:t>， OpenCV</w:t>
-      </w:r>
-      <w:r>
-        <w:rPr>
-          <w:rFonts w:ascii="宋体" w:eastAsia="宋体" w:hAnsi="宋体"/>
-          <w:sz w:val="18"/>
-          <w:szCs w:val="18"/>
-        </w:rPr>
-        <w:t xml:space="preserve"> 3.4.5</w:t>
-      </w:r>
-      <w:r>
-        <w:rPr>
-          <w:rFonts w:ascii="宋体" w:eastAsia="宋体" w:hAnsi="宋体" w:hint="eastAsia"/>
-          <w:sz w:val="18"/>
-          <w:szCs w:val="18"/>
-        </w:rPr>
-        <w:t xml:space="preserve"> ，Glog</w:t>
-      </w:r>
-      <w:r>
-        <w:rPr>
-          <w:rFonts w:ascii="宋体" w:eastAsia="宋体" w:hAnsi="宋体"/>
-          <w:sz w:val="18"/>
-          <w:szCs w:val="18"/>
-        </w:rPr>
-        <w:t xml:space="preserve"> 0.4.0</w:t>
+        <w:ind w:firstLineChars="300" w:firstLine="540"/>
+        <w:rPr>
+          <w:rFonts w:ascii="宋体" w:eastAsia="宋体" w:hAnsi="宋体"/>
+          <w:sz w:val="18"/>
+          <w:szCs w:val="18"/>
+        </w:rPr>
+      </w:pPr>
+      <w:r>
+        <w:rPr>
+          <w:rFonts w:ascii="宋体" w:eastAsia="宋体" w:hAnsi="宋体" w:hint="eastAsia"/>
+          <w:sz w:val="18"/>
+          <w:szCs w:val="18"/>
+        </w:rPr>
+        <w:t>如果没有配置</w:t>
+      </w:r>
+      <w:r>
+        <w:rPr>
+          <w:rFonts w:ascii="宋体" w:eastAsia="宋体" w:hAnsi="宋体" w:hint="eastAsia"/>
+          <w:sz w:val="18"/>
+          <w:szCs w:val="18"/>
+        </w:rPr>
+        <w:t>第三方依赖库</w:t>
+      </w:r>
+      <w:r>
+        <w:rPr>
+          <w:rFonts w:ascii="宋体" w:eastAsia="宋体" w:hAnsi="宋体" w:hint="eastAsia"/>
+          <w:sz w:val="18"/>
+          <w:szCs w:val="18"/>
+        </w:rPr>
+        <w:t>则需要</w:t>
+      </w:r>
+      <w:r>
+        <w:rPr>
+          <w:rFonts w:ascii="宋体" w:eastAsia="宋体" w:hAnsi="宋体" w:hint="eastAsia"/>
+          <w:sz w:val="18"/>
+          <w:szCs w:val="18"/>
+        </w:rPr>
+        <w:t>复制</w:t>
+      </w:r>
+      <w:r>
+        <w:rPr>
+          <w:rFonts w:ascii="宋体" w:eastAsia="宋体" w:hAnsi="宋体" w:hint="eastAsia"/>
+          <w:sz w:val="18"/>
+          <w:szCs w:val="18"/>
+        </w:rPr>
+        <w:t>对应</w:t>
+      </w:r>
+      <w:r>
+        <w:rPr>
+          <w:rFonts w:ascii="宋体" w:eastAsia="宋体" w:hAnsi="宋体" w:hint="eastAsia"/>
+          <w:sz w:val="18"/>
+          <w:szCs w:val="18"/>
+        </w:rPr>
+        <w:t>动态链接库</w:t>
+      </w:r>
+      <w:r>
+        <w:rPr>
+          <w:rFonts w:ascii="宋体" w:eastAsia="宋体" w:hAnsi="宋体" w:hint="eastAsia"/>
+          <w:sz w:val="18"/>
+          <w:szCs w:val="18"/>
+        </w:rPr>
+        <w:t>文件</w:t>
+      </w:r>
+      <w:r>
+        <w:rPr>
+          <w:rFonts w:ascii="宋体" w:eastAsia="宋体" w:hAnsi="宋体" w:hint="eastAsia"/>
+          <w:sz w:val="18"/>
+          <w:szCs w:val="18"/>
+        </w:rPr>
+        <w:t>到</w:t>
+      </w:r>
+      <w:r>
+        <w:rPr>
+          <w:rFonts w:ascii="宋体" w:eastAsia="宋体" w:hAnsi="宋体" w:hint="eastAsia"/>
+          <w:sz w:val="18"/>
+          <w:szCs w:val="18"/>
+        </w:rPr>
+        <w:t>程序</w:t>
+      </w:r>
+      <w:r>
+        <w:rPr>
+          <w:rFonts w:ascii="宋体" w:eastAsia="宋体" w:hAnsi="宋体" w:hint="eastAsia"/>
+          <w:sz w:val="18"/>
+          <w:szCs w:val="18"/>
+        </w:rPr>
+        <w:t>可执行模块</w:t>
+      </w:r>
+      <w:r>
+        <w:rPr>
+          <w:rFonts w:ascii="宋体" w:eastAsia="宋体" w:hAnsi="宋体" w:hint="eastAsia"/>
+          <w:sz w:val="18"/>
+          <w:szCs w:val="18"/>
+        </w:rPr>
+        <w:t>即.</w:t>
+      </w:r>
+      <w:r>
+        <w:rPr>
+          <w:rFonts w:ascii="宋体" w:eastAsia="宋体" w:hAnsi="宋体"/>
+          <w:sz w:val="18"/>
+          <w:szCs w:val="18"/>
+        </w:rPr>
+        <w:t>exe</w:t>
+      </w:r>
+      <w:r>
+        <w:rPr>
+          <w:rFonts w:ascii="宋体" w:eastAsia="宋体" w:hAnsi="宋体" w:hint="eastAsia"/>
+          <w:sz w:val="18"/>
+          <w:szCs w:val="18"/>
+        </w:rPr>
+        <w:t>所在的目录</w:t>
       </w:r>
       <w:r>
         <w:rPr>
@@ -915,129 +1110,6 @@
     <w:p>
       <w:pPr>
         <w:spacing w:line="276" w:lineRule="auto"/>
-        <w:ind w:firstLineChars="300" w:firstLine="540"/>
-        <w:rPr>
-          <w:rFonts w:ascii="宋体" w:eastAsia="宋体" w:hAnsi="宋体"/>
-          <w:sz w:val="18"/>
-          <w:szCs w:val="18"/>
-        </w:rPr>
-      </w:pPr>
-      <w:r>
-        <w:rPr>
-          <w:rFonts w:ascii="宋体" w:eastAsia="宋体" w:hAnsi="宋体" w:hint="eastAsia"/>
-          <w:sz w:val="18"/>
-          <w:szCs w:val="18"/>
-        </w:rPr>
-        <w:t>如果没有配置</w:t>
-      </w:r>
-      <w:r>
-        <w:rPr>
-          <w:rFonts w:ascii="宋体" w:eastAsia="宋体" w:hAnsi="宋体" w:hint="eastAsia"/>
-          <w:sz w:val="18"/>
-          <w:szCs w:val="18"/>
-        </w:rPr>
-        <w:t>第三方依赖库</w:t>
-      </w:r>
-      <w:r>
-        <w:rPr>
-          <w:rFonts w:ascii="宋体" w:eastAsia="宋体" w:hAnsi="宋体" w:hint="eastAsia"/>
-          <w:sz w:val="18"/>
-          <w:szCs w:val="18"/>
-        </w:rPr>
-        <w:t>则需要</w:t>
-      </w:r>
-      <w:r>
-        <w:rPr>
-          <w:rFonts w:ascii="宋体" w:eastAsia="宋体" w:hAnsi="宋体" w:hint="eastAsia"/>
-          <w:sz w:val="18"/>
-          <w:szCs w:val="18"/>
-        </w:rPr>
-        <w:t>复制</w:t>
-      </w:r>
-      <w:r>
-        <w:rPr>
-          <w:rFonts w:ascii="宋体" w:eastAsia="宋体" w:hAnsi="宋体" w:hint="eastAsia"/>
-          <w:sz w:val="18"/>
-          <w:szCs w:val="18"/>
-        </w:rPr>
-        <w:t>对应</w:t>
-      </w:r>
-      <w:r>
-        <w:rPr>
-          <w:rFonts w:ascii="宋体" w:eastAsia="宋体" w:hAnsi="宋体" w:hint="eastAsia"/>
-          <w:sz w:val="18"/>
-          <w:szCs w:val="18"/>
-        </w:rPr>
-        <w:t>动态链接库</w:t>
-      </w:r>
-      <w:r>
-        <w:rPr>
-          <w:rFonts w:ascii="宋体" w:eastAsia="宋体" w:hAnsi="宋体" w:hint="eastAsia"/>
-          <w:sz w:val="18"/>
-          <w:szCs w:val="18"/>
-        </w:rPr>
-        <w:t>文件</w:t>
-      </w:r>
-      <w:r>
-        <w:rPr>
-          <w:rFonts w:ascii="宋体" w:eastAsia="宋体" w:hAnsi="宋体" w:hint="eastAsia"/>
-          <w:sz w:val="18"/>
-          <w:szCs w:val="18"/>
-        </w:rPr>
-        <w:t>到</w:t>
-      </w:r>
-      <w:r>
-        <w:rPr>
-          <w:rFonts w:ascii="宋体" w:eastAsia="宋体" w:hAnsi="宋体" w:hint="eastAsia"/>
-          <w:sz w:val="18"/>
-          <w:szCs w:val="18"/>
-        </w:rPr>
-        <w:t>程序</w:t>
-      </w:r>
-      <w:r>
-        <w:rPr>
-          <w:rFonts w:ascii="宋体" w:eastAsia="宋体" w:hAnsi="宋体" w:hint="eastAsia"/>
-          <w:sz w:val="18"/>
-          <w:szCs w:val="18"/>
-        </w:rPr>
-        <w:t>可执行模块</w:t>
-      </w:r>
-      <w:r>
-        <w:rPr>
-          <w:rFonts w:ascii="宋体" w:eastAsia="宋体" w:hAnsi="宋体" w:hint="eastAsia"/>
-          <w:sz w:val="18"/>
-          <w:szCs w:val="18"/>
-        </w:rPr>
-        <w:t>即.</w:t>
-      </w:r>
-      <w:r>
-        <w:rPr>
-          <w:rFonts w:ascii="宋体" w:eastAsia="宋体" w:hAnsi="宋体"/>
-          <w:sz w:val="18"/>
-          <w:szCs w:val="18"/>
-        </w:rPr>
-        <w:t>exe</w:t>
-      </w:r>
-      <w:r>
-        <w:rPr>
-          <w:rFonts w:ascii="宋体" w:eastAsia="宋体" w:hAnsi="宋体" w:hint="eastAsia"/>
-          <w:sz w:val="18"/>
-          <w:szCs w:val="18"/>
-        </w:rPr>
-        <w:t>所在的目录</w:t>
-      </w:r>
-      <w:r>
-        <w:rPr>
-          <w:rFonts w:ascii="宋体" w:eastAsia="宋体" w:hAnsi="宋体" w:hint="eastAsia"/>
-          <w:sz w:val="18"/>
-          <w:szCs w:val="18"/>
-        </w:rPr>
-        <w:t>。</w:t>
-      </w:r>
-    </w:p>
-    <w:p>
-      <w:pPr>
-        <w:spacing w:line="276" w:lineRule="auto"/>
         <w:ind w:firstLineChars="200" w:firstLine="360"/>
         <w:rPr>
           <w:rFonts w:ascii="宋体" w:eastAsia="宋体" w:hAnsi="宋体"/>
@@ -1131,7 +1203,25 @@
           <w:sz w:val="18"/>
           <w:szCs w:val="18"/>
         </w:rPr>
-        <w:t>$(SolutionDir)$(Platform)\$(Configuration)\</w:t>
+        <w:t>$(</w:t>
+      </w:r>
+      <w:proofErr w:type="spellStart"/>
+      <w:r>
+        <w:rPr>
+          <w:rFonts w:ascii="宋体" w:eastAsia="宋体" w:hAnsi="宋体"/>
+          <w:sz w:val="18"/>
+          <w:szCs w:val="18"/>
+        </w:rPr>
+        <w:t>SolutionDir</w:t>
+      </w:r>
+      <w:proofErr w:type="spellEnd"/>
+      <w:r>
+        <w:rPr>
+          <w:rFonts w:ascii="宋体" w:eastAsia="宋体" w:hAnsi="宋体"/>
+          <w:sz w:val="18"/>
+          <w:szCs w:val="18"/>
+        </w:rPr>
+        <w:t>)$(Platform)\$(Configuration)\</w:t>
       </w:r>
       <w:r>
         <w:rPr>
@@ -1328,6 +1418,7 @@
         <w:autoSpaceDN w:val="0"/>
         <w:adjustRightInd w:val="0"/>
         <w:spacing w:line="360" w:lineRule="auto"/>
+        <w:ind w:firstLineChars="200" w:firstLine="360"/>
         <w:jc w:val="left"/>
         <w:rPr>
           <w:rFonts w:ascii="宋体" w:eastAsia="宋体" w:hAnsi="宋体" w:cs="新宋体"/>
@@ -1495,7 +1586,27 @@
           <w:sz w:val="18"/>
           <w:szCs w:val="18"/>
         </w:rPr>
-        <w:t>复制项目模板文件夹</w:t>
+        <w:t>复制</w:t>
+      </w:r>
+      <w:r>
+        <w:rPr>
+          <w:rFonts w:ascii="宋体" w:eastAsia="宋体" w:hAnsi="宋体" w:cs="新宋体" w:hint="eastAsia"/>
+          <w:color w:val="000000"/>
+          <w:kern w:val="0"/>
+          <w:sz w:val="18"/>
+          <w:szCs w:val="18"/>
+        </w:rPr>
+        <w:t>项目</w:t>
+      </w:r>
+      <w:r>
+        <w:rPr>
+          <w:rFonts w:ascii="宋体" w:eastAsia="宋体" w:hAnsi="宋体" w:cs="新宋体" w:hint="eastAsia"/>
+          <w:color w:val="000000"/>
+          <w:kern w:val="0"/>
+          <w:sz w:val="18"/>
+          <w:szCs w:val="18"/>
+        </w:rPr>
+        <w:t>模板文件夹</w:t>
       </w:r>
       <w:r>
         <w:rPr>
@@ -1525,6 +1636,66 @@
           <w:sz w:val="18"/>
           <w:szCs w:val="18"/>
         </w:rPr>
+        <w:t>到</w:t>
+      </w:r>
+      <w:r>
+        <w:rPr>
+          <w:rFonts w:ascii="宋体" w:eastAsia="宋体" w:hAnsi="宋体" w:cs="新宋体" w:hint="eastAsia"/>
+          <w:color w:val="000000"/>
+          <w:kern w:val="0"/>
+          <w:sz w:val="18"/>
+          <w:szCs w:val="18"/>
+        </w:rPr>
+        <w:t>程序</w:t>
+      </w:r>
+      <w:r>
+        <w:rPr>
+          <w:rFonts w:ascii="宋体" w:eastAsia="宋体" w:hAnsi="宋体" w:cs="新宋体" w:hint="eastAsia"/>
+          <w:color w:val="000000"/>
+          <w:kern w:val="0"/>
+          <w:sz w:val="18"/>
+          <w:szCs w:val="18"/>
+        </w:rPr>
+        <w:t>可执行模块</w:t>
+      </w:r>
+      <w:r>
+        <w:rPr>
+          <w:rFonts w:ascii="宋体" w:eastAsia="宋体" w:hAnsi="宋体" w:cs="新宋体" w:hint="eastAsia"/>
+          <w:color w:val="000000"/>
+          <w:kern w:val="0"/>
+          <w:sz w:val="18"/>
+          <w:szCs w:val="18"/>
+        </w:rPr>
+        <w:t>即.</w:t>
+      </w:r>
+      <w:r>
+        <w:rPr>
+          <w:rFonts w:ascii="宋体" w:eastAsia="宋体" w:hAnsi="宋体" w:cs="新宋体"/>
+          <w:color w:val="000000"/>
+          <w:kern w:val="0"/>
+          <w:sz w:val="18"/>
+          <w:szCs w:val="18"/>
+        </w:rPr>
+        <w:t>exe</w:t>
+      </w:r>
+      <w:r>
+        <w:rPr>
+          <w:rFonts w:ascii="宋体" w:eastAsia="宋体" w:hAnsi="宋体" w:cs="新宋体" w:hint="eastAsia"/>
+          <w:color w:val="000000"/>
+          <w:kern w:val="0"/>
+          <w:sz w:val="18"/>
+          <w:szCs w:val="18"/>
+        </w:rPr>
+        <w:t>所在目录</w:t>
+      </w:r>
+      <w:r>
+        <w:rPr>
+          <w:rFonts w:ascii="宋体" w:eastAsia="宋体" w:hAnsi="宋体" w:cs="新宋体" w:hint="eastAsia"/>
+          <w:color w:val="000000"/>
+          <w:kern w:val="0"/>
+          <w:sz w:val="18"/>
+          <w:szCs w:val="18"/>
+        </w:rPr>
         <w:t>，</w:t>
       </w:r>
       <w:r>
@@ -1627,6 +1798,7 @@
         </w:rPr>
         <w:t>数量复制</w:t>
       </w:r>
+      <w:proofErr w:type="spellStart"/>
       <w:r>
         <w:rPr>
           <w:rFonts w:ascii="宋体" w:eastAsia="宋体" w:hAnsi="宋体" w:cs="新宋体" w:hint="eastAsia"/>
@@ -1657,15 +1829,36 @@
         </w:rPr>
         <w:t>x</w:t>
       </w:r>
-      <w:r>
-        <w:rPr>
-          <w:rFonts w:ascii="宋体" w:eastAsia="宋体" w:hAnsi="宋体" w:cs="新宋体" w:hint="eastAsia"/>
-          <w:color w:val="000000"/>
-          <w:kern w:val="0"/>
-          <w:sz w:val="18"/>
-          <w:szCs w:val="18"/>
-        </w:rPr>
-        <w:t>文件夹，修改文件夹名中“x”为对应抓取目标</w:t>
+      <w:proofErr w:type="spellEnd"/>
+      <w:r>
+        <w:rPr>
+          <w:rFonts w:ascii="宋体" w:eastAsia="宋体" w:hAnsi="宋体" w:cs="新宋体" w:hint="eastAsia"/>
+          <w:color w:val="000000"/>
+          <w:kern w:val="0"/>
+          <w:sz w:val="18"/>
+          <w:szCs w:val="18"/>
+        </w:rPr>
+        <w:t>文件夹</w:t>
+      </w:r>
+      <w:r>
+        <w:rPr>
+          <w:rFonts w:ascii="宋体" w:eastAsia="宋体" w:hAnsi="宋体" w:cs="新宋体" w:hint="eastAsia"/>
+          <w:color w:val="000000"/>
+          <w:kern w:val="0"/>
+          <w:sz w:val="18"/>
+          <w:szCs w:val="18"/>
+        </w:rPr>
+        <w:t>，</w:t>
+      </w:r>
+      <w:r>
+        <w:rPr>
+          <w:rFonts w:ascii="宋体" w:eastAsia="宋体" w:hAnsi="宋体" w:cs="新宋体" w:hint="eastAsia"/>
+          <w:color w:val="000000"/>
+          <w:kern w:val="0"/>
+          <w:sz w:val="18"/>
+          <w:szCs w:val="18"/>
+        </w:rPr>
+        <w:t>修改文件夹名中“x”为对应抓取目标</w:t>
       </w:r>
       <w:r>
         <w:rPr>
@@ -2290,16 +2483,26 @@
           <w:sz w:val="15"/>
           <w:szCs w:val="15"/>
         </w:rPr>
-        <w:t>Object</w:t>
-      </w:r>
-      <w:r>
-        <w:rPr>
-          <w:rFonts w:ascii="新宋体" w:eastAsia="新宋体" w:cs="新宋体"/>
+        <w:t>o</w:t>
+      </w:r>
+      <w:r>
+        <w:rPr>
+          <w:rFonts w:ascii="新宋体" w:eastAsia="新宋体" w:cs="新宋体" w:hint="eastAsia"/>
           <w:color w:val="A31515"/>
           <w:kern w:val="0"/>
           <w:sz w:val="15"/>
           <w:szCs w:val="15"/>
         </w:rPr>
+        <w:t>bject</w:t>
+      </w:r>
+      <w:r>
+        <w:rPr>
+          <w:rFonts w:ascii="新宋体" w:eastAsia="新宋体" w:cs="新宋体"/>
+          <w:color w:val="A31515"/>
+          <w:kern w:val="0"/>
+          <w:sz w:val="15"/>
+          <w:szCs w:val="15"/>
+        </w:rPr>
         <w:t>_1</w:t>
       </w:r>
       <w:r>
@@ -2320,17 +2523,17 @@
           <w:sz w:val="15"/>
           <w:szCs w:val="15"/>
         </w:rPr>
-        <w:t>\Config</w:t>
-      </w:r>
-      <w:r>
-        <w:rPr>
-          <w:rFonts w:ascii="新宋体" w:eastAsia="新宋体" w:cs="新宋体"/>
+        <w:t>\</w:t>
+      </w:r>
+      <w:r>
+        <w:rPr>
+          <w:rFonts w:ascii="新宋体" w:eastAsia="新宋体" w:cs="新宋体" w:hint="eastAsia"/>
           <w:color w:val="A31515"/>
           <w:kern w:val="0"/>
           <w:sz w:val="15"/>
           <w:szCs w:val="15"/>
         </w:rPr>
-        <w:t>\\</w:t>
+        <w:t>c</w:t>
       </w:r>
       <w:r>
         <w:rPr>
@@ -2340,6 +2543,27 @@
           <w:sz w:val="15"/>
           <w:szCs w:val="15"/>
         </w:rPr>
+        <w:t>onfig</w:t>
+      </w:r>
+      <w:r>
+        <w:rPr>
+          <w:rFonts w:ascii="新宋体" w:eastAsia="新宋体" w:cs="新宋体"/>
+          <w:color w:val="A31515"/>
+          <w:kern w:val="0"/>
+          <w:sz w:val="15"/>
+          <w:szCs w:val="15"/>
+        </w:rPr>
+        <w:t>\\</w:t>
+      </w:r>
+      <w:proofErr w:type="spellStart"/>
+      <w:r>
+        <w:rPr>
+          <w:rFonts w:ascii="新宋体" w:eastAsia="新宋体" w:cs="新宋体"/>
+          <w:color w:val="A31515"/>
+          <w:kern w:val="0"/>
+          <w:sz w:val="15"/>
+          <w:szCs w:val="15"/>
+        </w:rPr>
         <w:t>g</w:t>
       </w:r>
       <w:r>
@@ -2370,7 +2594,18 @@
           <w:sz w:val="15"/>
           <w:szCs w:val="15"/>
         </w:rPr>
-        <w:t>.json"</w:t>
+        <w:t>.json</w:t>
+      </w:r>
+      <w:proofErr w:type="spellEnd"/>
+      <w:r>
+        <w:rPr>
+          <w:rFonts w:ascii="新宋体" w:eastAsia="新宋体" w:cs="新宋体"/>
+          <w:color w:val="A31515"/>
+          <w:kern w:val="0"/>
+          <w:sz w:val="15"/>
+          <w:szCs w:val="15"/>
+        </w:rPr>
+        <w:t>"</w:t>
       </w:r>
       <w:r>
         <w:rPr>
@@ -2458,6 +2693,7 @@
         </w:rPr>
         <w:t>std::</w:t>
       </w:r>
+      <w:proofErr w:type="spellStart"/>
       <w:r>
         <w:rPr>
           <w:rFonts w:ascii="新宋体" w:eastAsia="新宋体" w:cs="新宋体"/>
@@ -2468,6 +2704,7 @@
         </w:rPr>
         <w:t>shared_ptr</w:t>
       </w:r>
+      <w:proofErr w:type="spellEnd"/>
       <w:r>
         <w:rPr>
           <w:rFonts w:ascii="新宋体" w:eastAsia="新宋体" w:cs="新宋体"/>
@@ -2498,6 +2735,7 @@
         </w:rPr>
         <w:t>::</w:t>
       </w:r>
+      <w:proofErr w:type="spellStart"/>
       <w:r>
         <w:rPr>
           <w:rFonts w:ascii="新宋体" w:eastAsia="新宋体" w:cs="新宋体"/>
@@ -2508,6 +2746,7 @@
         </w:rPr>
         <w:t>GraspPose</w:t>
       </w:r>
+      <w:proofErr w:type="spellEnd"/>
       <w:r>
         <w:rPr>
           <w:rFonts w:ascii="新宋体" w:eastAsia="新宋体" w:cs="新宋体"/>
@@ -2536,7 +2775,29 @@
           <w:sz w:val="15"/>
           <w:szCs w:val="15"/>
         </w:rPr>
-        <w:t>_(GetModelBasedPtr(config_object_</w:t>
+        <w:t>_(</w:t>
+      </w:r>
+      <w:proofErr w:type="spellStart"/>
+      <w:r>
+        <w:rPr>
+          <w:rFonts w:ascii="新宋体" w:eastAsia="新宋体" w:cs="新宋体"/>
+          <w:color w:val="000000"/>
+          <w:kern w:val="0"/>
+          <w:sz w:val="15"/>
+          <w:szCs w:val="15"/>
+        </w:rPr>
+        <w:t>GetModelBasedPtr</w:t>
+      </w:r>
+      <w:proofErr w:type="spellEnd"/>
+      <w:r>
+        <w:rPr>
+          <w:rFonts w:ascii="新宋体" w:eastAsia="新宋体" w:cs="新宋体"/>
+          <w:color w:val="000000"/>
+          <w:kern w:val="0"/>
+          <w:sz w:val="15"/>
+          <w:szCs w:val="15"/>
+        </w:rPr>
+        <w:t>(config_object_</w:t>
       </w:r>
       <w:r>
         <w:rPr>
@@ -2710,7 +2971,51 @@
           <w:sz w:val="15"/>
           <w:szCs w:val="15"/>
         </w:rPr>
-        <w:t>_-&gt;SetInputPointCloud(object_points);</w:t>
+        <w:t>_-&gt;</w:t>
+      </w:r>
+      <w:proofErr w:type="spellStart"/>
+      <w:r>
+        <w:rPr>
+          <w:rFonts w:ascii="新宋体" w:eastAsia="新宋体" w:cs="新宋体"/>
+          <w:color w:val="000000"/>
+          <w:kern w:val="0"/>
+          <w:sz w:val="15"/>
+          <w:szCs w:val="15"/>
+        </w:rPr>
+        <w:t>SetInputPointCloud</w:t>
+      </w:r>
+      <w:proofErr w:type="spellEnd"/>
+      <w:r>
+        <w:rPr>
+          <w:rFonts w:ascii="新宋体" w:eastAsia="新宋体" w:cs="新宋体"/>
+          <w:color w:val="000000"/>
+          <w:kern w:val="0"/>
+          <w:sz w:val="15"/>
+          <w:szCs w:val="15"/>
+        </w:rPr>
+        <w:t>(</w:t>
+      </w:r>
+      <w:proofErr w:type="spellStart"/>
+      <w:r>
+        <w:rPr>
+          <w:rFonts w:ascii="新宋体" w:eastAsia="新宋体" w:cs="新宋体"/>
+          <w:color w:val="000000"/>
+          <w:kern w:val="0"/>
+          <w:sz w:val="15"/>
+          <w:szCs w:val="15"/>
+        </w:rPr>
+        <w:t>object_points</w:t>
+      </w:r>
+      <w:proofErr w:type="spellEnd"/>
+      <w:r>
+        <w:rPr>
+          <w:rFonts w:ascii="新宋体" w:eastAsia="新宋体" w:cs="新宋体"/>
+          <w:color w:val="000000"/>
+          <w:kern w:val="0"/>
+          <w:sz w:val="15"/>
+          <w:szCs w:val="15"/>
+        </w:rPr>
+        <w:t>);</w:t>
       </w:r>
       <w:r>
         <w:rPr>
@@ -2777,7 +3082,51 @@
           <w:sz w:val="15"/>
           <w:szCs w:val="15"/>
         </w:rPr>
-        <w:t>_-&gt;GetGraspPose(&amp;object_pose);</w:t>
+        <w:t>_-&gt;</w:t>
+      </w:r>
+      <w:proofErr w:type="spellStart"/>
+      <w:r>
+        <w:rPr>
+          <w:rFonts w:ascii="新宋体" w:eastAsia="新宋体" w:cs="新宋体"/>
+          <w:color w:val="000000"/>
+          <w:kern w:val="0"/>
+          <w:sz w:val="15"/>
+          <w:szCs w:val="15"/>
+        </w:rPr>
+        <w:t>GetGraspPose</w:t>
+      </w:r>
+      <w:proofErr w:type="spellEnd"/>
+      <w:r>
+        <w:rPr>
+          <w:rFonts w:ascii="新宋体" w:eastAsia="新宋体" w:cs="新宋体"/>
+          <w:color w:val="000000"/>
+          <w:kern w:val="0"/>
+          <w:sz w:val="15"/>
+          <w:szCs w:val="15"/>
+        </w:rPr>
+        <w:t>(&amp;</w:t>
+      </w:r>
+      <w:proofErr w:type="spellStart"/>
+      <w:r>
+        <w:rPr>
+          <w:rFonts w:ascii="新宋体" w:eastAsia="新宋体" w:cs="新宋体"/>
+          <w:color w:val="000000"/>
+          <w:kern w:val="0"/>
+          <w:sz w:val="15"/>
+          <w:szCs w:val="15"/>
+        </w:rPr>
+        <w:t>object_pose</w:t>
+      </w:r>
+      <w:proofErr w:type="spellEnd"/>
+      <w:r>
+        <w:rPr>
+          <w:rFonts w:ascii="新宋体" w:eastAsia="新宋体" w:cs="新宋体"/>
+          <w:color w:val="000000"/>
+          <w:kern w:val="0"/>
+          <w:sz w:val="15"/>
+          <w:szCs w:val="15"/>
+        </w:rPr>
+        <w:t>);</w:t>
       </w:r>
       <w:r>
         <w:rPr>
@@ -2892,6 +3241,7 @@
         <w:autoSpaceDN w:val="0"/>
         <w:adjustRightInd w:val="0"/>
         <w:spacing w:line="360" w:lineRule="auto"/>
+        <w:ind w:firstLineChars="200" w:firstLine="360"/>
         <w:jc w:val="left"/>
         <w:rPr>
           <w:rFonts w:ascii="宋体" w:eastAsia="宋体" w:hAnsi="宋体" w:cs="新宋体"/>
@@ -2901,14 +3251,38 @@
           <w:szCs w:val="18"/>
         </w:rPr>
       </w:pPr>
-    </w:p>
-    <w:p>
-      <w:pPr>
-        <w:autoSpaceDE w:val="0"/>
-        <w:autoSpaceDN w:val="0"/>
-        <w:adjustRightInd w:val="0"/>
-        <w:spacing w:line="360" w:lineRule="auto"/>
-        <w:jc w:val="left"/>
+      <w:r>
+        <w:rPr>
+          <w:rFonts w:ascii="宋体" w:eastAsia="宋体" w:hAnsi="宋体" w:cs="新宋体" w:hint="eastAsia"/>
+          <w:color w:val="000000" w:themeColor="text1"/>
+          <w:kern w:val="0"/>
+          <w:sz w:val="18"/>
+          <w:szCs w:val="18"/>
+        </w:rPr>
+        <w:t>离线测试和性能优化需要保存PLY格式点云</w:t>
+      </w:r>
+      <w:r>
+        <w:rPr>
+          <w:rFonts w:ascii="宋体" w:eastAsia="宋体" w:hAnsi="宋体" w:cs="新宋体" w:hint="eastAsia"/>
+          <w:color w:val="000000" w:themeColor="text1"/>
+          <w:kern w:val="0"/>
+          <w:sz w:val="18"/>
+          <w:szCs w:val="18"/>
+        </w:rPr>
+        <w:t>文件</w:t>
+      </w:r>
+      <w:proofErr w:type="spellStart"/>
+      <w:r>
+        <w:rPr>
+          <w:rFonts w:ascii="宋体" w:eastAsia="宋体" w:hAnsi="宋体" w:cs="新宋体" w:hint="eastAsia"/>
+          <w:color w:val="000000" w:themeColor="text1"/>
+          <w:kern w:val="0"/>
+          <w:sz w:val="18"/>
+          <w:szCs w:val="18"/>
+        </w:rPr>
+        <w:t>scene.</w:t>
+      </w:r>
+      <w:r>
         <w:rPr>
           <w:rFonts w:ascii="宋体" w:eastAsia="宋体" w:hAnsi="宋体" w:cs="新宋体"/>
           <w:color w:val="000000" w:themeColor="text1"/>
@@ -2916,7 +3290,103 @@
           <w:sz w:val="18"/>
           <w:szCs w:val="18"/>
         </w:rPr>
-      </w:pPr>
+        <w:t>ply</w:t>
+      </w:r>
+      <w:proofErr w:type="spellEnd"/>
+      <w:r>
+        <w:rPr>
+          <w:rFonts w:ascii="宋体" w:eastAsia="宋体" w:hAnsi="宋体" w:cs="新宋体" w:hint="eastAsia"/>
+          <w:color w:val="000000" w:themeColor="text1"/>
+          <w:kern w:val="0"/>
+          <w:sz w:val="18"/>
+          <w:szCs w:val="18"/>
+        </w:rPr>
+        <w:t>到</w:t>
+      </w:r>
+      <w:r>
+        <w:rPr>
+          <w:rFonts w:ascii="宋体" w:eastAsia="宋体" w:hAnsi="宋体" w:hint="eastAsia"/>
+          <w:sz w:val="18"/>
+          <w:szCs w:val="18"/>
+        </w:rPr>
+        <w:t>项目目录\</w:t>
+      </w:r>
+      <w:proofErr w:type="spellStart"/>
+      <w:r>
+        <w:rPr>
+          <w:rFonts w:ascii="宋体" w:eastAsia="宋体" w:hAnsi="宋体" w:hint="eastAsia"/>
+          <w:sz w:val="18"/>
+          <w:szCs w:val="18"/>
+        </w:rPr>
+        <w:t>o</w:t>
+      </w:r>
+      <w:r>
+        <w:rPr>
+          <w:rFonts w:ascii="宋体" w:eastAsia="宋体" w:hAnsi="宋体"/>
+          <w:sz w:val="18"/>
+          <w:szCs w:val="18"/>
+        </w:rPr>
+        <w:t>bject_x</w:t>
+      </w:r>
+      <w:proofErr w:type="spellEnd"/>
+      <w:r>
+        <w:rPr>
+          <w:rFonts w:ascii="宋体" w:eastAsia="宋体" w:hAnsi="宋体"/>
+          <w:sz w:val="18"/>
+          <w:szCs w:val="18"/>
+        </w:rPr>
+        <w:t>\</w:t>
+      </w:r>
+      <w:proofErr w:type="spellStart"/>
+      <w:r>
+        <w:rPr>
+          <w:rFonts w:ascii="宋体" w:eastAsia="宋体" w:hAnsi="宋体" w:hint="eastAsia"/>
+          <w:sz w:val="18"/>
+          <w:szCs w:val="18"/>
+        </w:rPr>
+        <w:t>p</w:t>
+      </w:r>
+      <w:r>
+        <w:rPr>
+          <w:rFonts w:ascii="宋体" w:eastAsia="宋体" w:hAnsi="宋体"/>
+          <w:sz w:val="18"/>
+          <w:szCs w:val="18"/>
+        </w:rPr>
+        <w:t>oint</w:t>
+      </w:r>
+      <w:r>
+        <w:rPr>
+          <w:rFonts w:ascii="宋体" w:eastAsia="宋体" w:hAnsi="宋体"/>
+          <w:sz w:val="18"/>
+          <w:szCs w:val="18"/>
+        </w:rPr>
+        <w:t>c</w:t>
+      </w:r>
+      <w:r>
+        <w:rPr>
+          <w:rFonts w:ascii="宋体" w:eastAsia="宋体" w:hAnsi="宋体"/>
+          <w:sz w:val="18"/>
+          <w:szCs w:val="18"/>
+        </w:rPr>
+        <w:t>loud</w:t>
+      </w:r>
+      <w:proofErr w:type="spellEnd"/>
+      <w:r>
+        <w:rPr>
+          <w:rFonts w:ascii="宋体" w:eastAsia="宋体" w:hAnsi="宋体"/>
+          <w:sz w:val="18"/>
+          <w:szCs w:val="18"/>
+        </w:rPr>
+        <w:t>\</w:t>
+      </w:r>
+      <w:r>
+        <w:rPr>
+          <w:rFonts w:ascii="宋体" w:eastAsia="宋体" w:hAnsi="宋体" w:hint="eastAsia"/>
+          <w:sz w:val="18"/>
+          <w:szCs w:val="18"/>
+        </w:rPr>
+        <w:t>。</w:t>
+      </w:r>
     </w:p>
     <w:p>
       <w:pPr>
@@ -3101,6 +3571,7 @@
     </w:p>
     <w:p>
       <w:pPr>
+        <w:ind w:firstLineChars="200" w:firstLine="360"/>
         <w:rPr>
           <w:rFonts w:ascii="宋体" w:eastAsia="宋体" w:hAnsi="宋体"/>
           <w:sz w:val="18"/>
@@ -3150,6 +3621,7 @@
     </w:p>
     <w:p>
       <w:pPr>
+        <w:ind w:firstLineChars="200" w:firstLine="360"/>
         <w:rPr>
           <w:rFonts w:ascii="宋体" w:eastAsia="宋体" w:hAnsi="宋体"/>
           <w:sz w:val="18"/>
@@ -3207,6 +3679,7 @@
     </w:p>
     <w:p>
       <w:pPr>
+        <w:ind w:firstLineChars="200" w:firstLine="360"/>
         <w:rPr>
           <w:rFonts w:ascii="宋体" w:eastAsia="宋体" w:hAnsi="宋体"/>
           <w:sz w:val="18"/>
@@ -3342,6 +3815,7 @@
     </w:p>
     <w:p>
       <w:pPr>
+        <w:ind w:firstLineChars="200" w:firstLine="360"/>
         <w:rPr>
           <w:rFonts w:ascii="宋体" w:eastAsia="宋体" w:hAnsi="宋体"/>
           <w:sz w:val="18"/>
@@ -3408,6 +3882,7 @@
     </w:p>
     <w:p>
       <w:pPr>
+        <w:ind w:firstLineChars="200" w:firstLine="360"/>
         <w:rPr>
           <w:rFonts w:ascii="宋体" w:eastAsia="宋体" w:hAnsi="宋体"/>
           <w:sz w:val="18"/>
@@ -3671,6 +4146,7 @@
     </w:p>
     <w:p>
       <w:pPr>
+        <w:ind w:firstLineChars="200" w:firstLine="360"/>
         <w:rPr>
           <w:rFonts w:ascii="宋体" w:eastAsia="宋体" w:hAnsi="宋体"/>
           <w:sz w:val="18"/>
@@ -3771,7 +4247,25 @@
           <w:sz w:val="18"/>
           <w:szCs w:val="18"/>
         </w:rPr>
-        <w:t>输出PLY格式模型文件"model.ply"</w:t>
+        <w:t>输出PLY格式模型文件"</w:t>
+      </w:r>
+      <w:proofErr w:type="spellStart"/>
+      <w:r>
+        <w:rPr>
+          <w:rFonts w:ascii="宋体" w:eastAsia="宋体" w:hAnsi="宋体"/>
+          <w:sz w:val="18"/>
+          <w:szCs w:val="18"/>
+        </w:rPr>
+        <w:t>model.ply</w:t>
+      </w:r>
+      <w:proofErr w:type="spellEnd"/>
+      <w:r>
+        <w:rPr>
+          <w:rFonts w:ascii="宋体" w:eastAsia="宋体" w:hAnsi="宋体"/>
+          <w:sz w:val="18"/>
+          <w:szCs w:val="18"/>
+        </w:rPr>
+        <w:t>"</w:t>
       </w:r>
       <w:r>
         <w:rPr>
@@ -3784,6 +4278,7 @@
     </w:p>
     <w:p>
       <w:pPr>
+        <w:ind w:firstLineChars="200" w:firstLine="360"/>
         <w:rPr>
           <w:rFonts w:ascii="宋体" w:eastAsia="宋体" w:hAnsi="宋体"/>
           <w:sz w:val="18"/>
@@ -3844,7 +4339,16 @@
           <w:sz w:val="18"/>
           <w:szCs w:val="18"/>
         </w:rPr>
-        <w:t xml:space="preserve"> "model</w:t>
+        <w:t xml:space="preserve"> "</w:t>
+      </w:r>
+      <w:proofErr w:type="spellStart"/>
+      <w:r>
+        <w:rPr>
+          <w:rFonts w:ascii="宋体" w:eastAsia="宋体" w:hAnsi="宋体"/>
+          <w:sz w:val="18"/>
+          <w:szCs w:val="18"/>
+        </w:rPr>
+        <w:t>model</w:t>
       </w:r>
       <w:r>
         <w:rPr>
@@ -3860,7 +4364,16 @@
           <w:sz w:val="18"/>
           <w:szCs w:val="18"/>
         </w:rPr>
-        <w:t>refine.ply"</w:t>
+        <w:t>refine.ply</w:t>
+      </w:r>
+      <w:proofErr w:type="spellEnd"/>
+      <w:r>
+        <w:rPr>
+          <w:rFonts w:ascii="宋体" w:eastAsia="宋体" w:hAnsi="宋体"/>
+          <w:sz w:val="18"/>
+          <w:szCs w:val="18"/>
+        </w:rPr>
+        <w:t>"</w:t>
       </w:r>
       <w:r>
         <w:rPr>
@@ -3874,6 +4387,7 @@
     <w:p>
       <w:pPr>
         <w:spacing w:beforeLines="50" w:before="156"/>
+        <w:ind w:firstLineChars="200" w:firstLine="360"/>
         <w:rPr>
           <w:rFonts w:ascii="宋体" w:eastAsia="宋体" w:hAnsi="宋体"/>
           <w:sz w:val="18"/>
@@ -3928,29 +4442,55 @@
         </w:rPr>
         <w:t>项目目录\</w:t>
       </w:r>
-      <w:r>
-        <w:rPr>
-          <w:rFonts w:ascii="宋体" w:eastAsia="宋体" w:hAnsi="宋体"/>
-          <w:sz w:val="18"/>
-          <w:szCs w:val="18"/>
-        </w:rPr>
-        <w:t>Object_x\</w:t>
-      </w:r>
-      <w:r>
-        <w:rPr>
-          <w:rFonts w:ascii="宋体" w:eastAsia="宋体" w:hAnsi="宋体"/>
-          <w:sz w:val="18"/>
-          <w:szCs w:val="18"/>
-        </w:rPr>
-        <w:t>Model_3</w:t>
-      </w:r>
-      <w:r>
-        <w:rPr>
-          <w:rFonts w:ascii="宋体" w:eastAsia="宋体" w:hAnsi="宋体"/>
-          <w:sz w:val="18"/>
-          <w:szCs w:val="18"/>
-        </w:rPr>
-        <w:t>D</w:t>
+      <w:proofErr w:type="spellStart"/>
+      <w:r>
+        <w:rPr>
+          <w:rFonts w:ascii="宋体" w:eastAsia="宋体" w:hAnsi="宋体"/>
+          <w:sz w:val="18"/>
+          <w:szCs w:val="18"/>
+        </w:rPr>
+        <w:t>o</w:t>
+      </w:r>
+      <w:r>
+        <w:rPr>
+          <w:rFonts w:ascii="宋体" w:eastAsia="宋体" w:hAnsi="宋体"/>
+          <w:sz w:val="18"/>
+          <w:szCs w:val="18"/>
+        </w:rPr>
+        <w:t>bject_x</w:t>
+      </w:r>
+      <w:proofErr w:type="spellEnd"/>
+      <w:r>
+        <w:rPr>
+          <w:rFonts w:ascii="宋体" w:eastAsia="宋体" w:hAnsi="宋体"/>
+          <w:sz w:val="18"/>
+          <w:szCs w:val="18"/>
+        </w:rPr>
+        <w:t>\</w:t>
+      </w:r>
+      <w:r>
+        <w:rPr>
+          <w:rFonts w:ascii="宋体" w:eastAsia="宋体" w:hAnsi="宋体"/>
+          <w:sz w:val="18"/>
+          <w:szCs w:val="18"/>
+        </w:rPr>
+        <w:t>m</w:t>
+      </w:r>
+      <w:r>
+        <w:rPr>
+          <w:rFonts w:ascii="宋体" w:eastAsia="宋体" w:hAnsi="宋体"/>
+          <w:sz w:val="18"/>
+          <w:szCs w:val="18"/>
+        </w:rPr>
+        <w:t>odel_3</w:t>
+      </w:r>
+      <w:r>
+        <w:rPr>
+          <w:rFonts w:ascii="宋体" w:eastAsia="宋体" w:hAnsi="宋体"/>
+          <w:sz w:val="18"/>
+          <w:szCs w:val="18"/>
+        </w:rPr>
+        <w:t>d\</w:t>
       </w:r>
       <w:r>
         <w:rPr>
@@ -3963,7 +4503,7 @@
     </w:p>
     <w:p>
       <w:pPr>
-        <w:ind w:firstLine="360"/>
+        <w:ind w:firstLineChars="400" w:firstLine="720"/>
         <w:rPr>
           <w:rFonts w:ascii="宋体" w:eastAsia="宋体" w:hAnsi="宋体"/>
           <w:sz w:val="18"/>
@@ -3984,23 +4524,7 @@
           <w:sz w:val="18"/>
           <w:szCs w:val="18"/>
         </w:rPr>
-        <w:t>单个类别对应多个</w:t>
-      </w:r>
-      <w:r>
-        <w:rPr>
-          <w:rFonts w:ascii="宋体" w:eastAsia="宋体" w:hAnsi="宋体" w:hint="eastAsia"/>
-          <w:sz w:val="18"/>
-          <w:szCs w:val="18"/>
-        </w:rPr>
-        <w:t>模型</w:t>
-      </w:r>
-      <w:r>
-        <w:rPr>
-          <w:rFonts w:ascii="宋体" w:eastAsia="宋体" w:hAnsi="宋体" w:hint="eastAsia"/>
-          <w:sz w:val="18"/>
-          <w:szCs w:val="18"/>
-        </w:rPr>
-        <w:t>或</w:t>
+        <w:t>单个类别对应</w:t>
       </w:r>
       <w:r>
         <w:rPr>
@@ -4040,56 +4564,44 @@
           <w:sz w:val="18"/>
           <w:szCs w:val="18"/>
         </w:rPr>
-        <w:t>按照model_</w:t>
-      </w:r>
-      <w:r>
-        <w:rPr>
-          <w:rFonts w:ascii="宋体" w:eastAsia="宋体" w:hAnsi="宋体"/>
-          <w:sz w:val="18"/>
-          <w:szCs w:val="18"/>
-        </w:rPr>
-        <w:t>(</w:t>
-      </w:r>
-      <w:r>
-        <w:rPr>
-          <w:rFonts w:ascii="宋体" w:eastAsia="宋体" w:hAnsi="宋体"/>
-          <w:sz w:val="18"/>
-          <w:szCs w:val="18"/>
-        </w:rPr>
-        <w:t>a</w:t>
-      </w:r>
-      <w:r>
-        <w:rPr>
-          <w:rFonts w:ascii="宋体" w:eastAsia="宋体" w:hAnsi="宋体" w:hint="eastAsia"/>
-          <w:sz w:val="18"/>
-          <w:szCs w:val="18"/>
-        </w:rPr>
-        <w:t>.</w:t>
-      </w:r>
-      <w:r>
-        <w:rPr>
-          <w:rFonts w:ascii="宋体" w:eastAsia="宋体" w:hAnsi="宋体"/>
-          <w:sz w:val="18"/>
-          <w:szCs w:val="18"/>
-        </w:rPr>
-        <w:t>b</w:t>
-      </w:r>
-      <w:r>
-        <w:rPr>
-          <w:rFonts w:ascii="宋体" w:eastAsia="宋体" w:hAnsi="宋体" w:hint="eastAsia"/>
-          <w:sz w:val="18"/>
-          <w:szCs w:val="18"/>
-        </w:rPr>
-        <w:t>.……)_</w:t>
-      </w:r>
-      <w:r>
-        <w:rPr>
-          <w:rFonts w:ascii="宋体" w:eastAsia="宋体" w:hAnsi="宋体"/>
-          <w:sz w:val="18"/>
-          <w:szCs w:val="18"/>
-        </w:rPr>
-        <w:t>refine_(a.b.</w:t>
-      </w:r>
+        <w:t>按照</w:t>
+      </w:r>
+      <w:proofErr w:type="spellStart"/>
+      <w:r>
+        <w:rPr>
+          <w:rFonts w:ascii="宋体" w:eastAsia="宋体" w:hAnsi="宋体" w:hint="eastAsia"/>
+          <w:sz w:val="18"/>
+          <w:szCs w:val="18"/>
+        </w:rPr>
+        <w:t>model_</w:t>
+      </w:r>
+      <w:r>
+        <w:rPr>
+          <w:rFonts w:ascii="宋体" w:eastAsia="宋体" w:hAnsi="宋体"/>
+          <w:sz w:val="18"/>
+          <w:szCs w:val="18"/>
+        </w:rPr>
+        <w:t>refine</w:t>
+      </w:r>
+      <w:proofErr w:type="spellEnd"/>
+      <w:r>
+        <w:rPr>
+          <w:rFonts w:ascii="宋体" w:eastAsia="宋体" w:hAnsi="宋体"/>
+          <w:sz w:val="18"/>
+          <w:szCs w:val="18"/>
+        </w:rPr>
+        <w:t>_(</w:t>
+      </w:r>
+      <w:proofErr w:type="spellStart"/>
+      <w:r>
+        <w:rPr>
+          <w:rFonts w:ascii="宋体" w:eastAsia="宋体" w:hAnsi="宋体"/>
+          <w:sz w:val="18"/>
+          <w:szCs w:val="18"/>
+        </w:rPr>
+        <w:t>a.b.</w:t>
+      </w:r>
+      <w:proofErr w:type="spellEnd"/>
       <w:r>
         <w:rPr>
           <w:rFonts w:ascii="宋体" w:eastAsia="宋体" w:hAnsi="宋体" w:hint="eastAsia"/>
@@ -4101,7 +4613,7 @@
     </w:p>
     <w:p>
       <w:pPr>
-        <w:ind w:left="360"/>
+        <w:ind w:left="360" w:firstLineChars="200" w:firstLine="360"/>
         <w:rPr>
           <w:rFonts w:ascii="宋体" w:eastAsia="宋体" w:hAnsi="宋体"/>
           <w:sz w:val="18"/>
@@ -4383,6 +4895,7 @@
         </w:rPr>
         <w:t xml:space="preserve"> </w:t>
       </w:r>
+      <w:proofErr w:type="spellStart"/>
       <w:r>
         <w:rPr>
           <w:rFonts w:ascii="新宋体" w:eastAsia="新宋体" w:cs="新宋体" w:hint="eastAsia"/>
@@ -4416,6 +4929,7 @@
         </w:rPr>
         <w:t>.json</w:t>
       </w:r>
+      <w:proofErr w:type="spellEnd"/>
     </w:p>
     <w:p>
       <w:pPr>
@@ -4449,7 +4963,29 @@
           <w:sz w:val="19"/>
           <w:szCs w:val="19"/>
         </w:rPr>
-        <w:t>/*Porject Name: G</w:t>
+        <w:t>/*</w:t>
+      </w:r>
+      <w:proofErr w:type="spellStart"/>
+      <w:r>
+        <w:rPr>
+          <w:rFonts w:ascii="新宋体" w:eastAsia="新宋体" w:cs="新宋体"/>
+          <w:color w:val="008000"/>
+          <w:kern w:val="0"/>
+          <w:sz w:val="19"/>
+          <w:szCs w:val="19"/>
+        </w:rPr>
+        <w:t>Porject</w:t>
+      </w:r>
+      <w:proofErr w:type="spellEnd"/>
+      <w:r>
+        <w:rPr>
+          <w:rFonts w:ascii="新宋体" w:eastAsia="新宋体" w:cs="新宋体"/>
+          <w:color w:val="008000"/>
+          <w:kern w:val="0"/>
+          <w:sz w:val="19"/>
+          <w:szCs w:val="19"/>
+        </w:rPr>
+        <w:t xml:space="preserve"> Name: G</w:t>
       </w:r>
       <w:r>
         <w:rPr>
@@ -4504,7 +5040,27 @@
           <w:sz w:val="19"/>
           <w:szCs w:val="19"/>
         </w:rPr>
-        <w:t>/*Object Number: Object_1*/</w:t>
+        <w:t xml:space="preserve">/*Object Number: </w:t>
+      </w:r>
+      <w:r>
+        <w:rPr>
+          <w:rFonts w:ascii="新宋体" w:eastAsia="新宋体" w:cs="新宋体"/>
+          <w:color w:val="008000"/>
+          <w:kern w:val="0"/>
+          <w:sz w:val="19"/>
+          <w:szCs w:val="19"/>
+        </w:rPr>
+        <w:t>o</w:t>
+      </w:r>
+      <w:r>
+        <w:rPr>
+          <w:rFonts w:ascii="新宋体" w:eastAsia="新宋体" w:cs="新宋体"/>
+          <w:color w:val="008000"/>
+          <w:kern w:val="0"/>
+          <w:sz w:val="19"/>
+          <w:szCs w:val="19"/>
+        </w:rPr>
+        <w:t>bject_1*/</w:t>
       </w:r>
     </w:p>
     <w:p>
@@ -4659,7 +5215,29 @@
           <w:sz w:val="19"/>
           <w:szCs w:val="19"/>
         </w:rPr>
-        <w:t>"CameraOffline"</w:t>
+        <w:t>"</w:t>
+      </w:r>
+      <w:proofErr w:type="spellStart"/>
+      <w:r>
+        <w:rPr>
+          <w:rFonts w:ascii="新宋体" w:eastAsia="新宋体" w:cs="新宋体"/>
+          <w:color w:val="2E75B6"/>
+          <w:kern w:val="0"/>
+          <w:sz w:val="19"/>
+          <w:szCs w:val="19"/>
+        </w:rPr>
+        <w:t>CameraOffline</w:t>
+      </w:r>
+      <w:proofErr w:type="spellEnd"/>
+      <w:r>
+        <w:rPr>
+          <w:rFonts w:ascii="新宋体" w:eastAsia="新宋体" w:cs="新宋体"/>
+          <w:color w:val="2E75B6"/>
+          <w:kern w:val="0"/>
+          <w:sz w:val="19"/>
+          <w:szCs w:val="19"/>
+        </w:rPr>
+        <w:t>"</w:t>
       </w:r>
       <w:r>
         <w:rPr>
@@ -4744,7 +5322,29 @@
           <w:sz w:val="19"/>
           <w:szCs w:val="19"/>
         </w:rPr>
-        <w:t>"InstanceSeg"</w:t>
+        <w:t>"</w:t>
+      </w:r>
+      <w:proofErr w:type="spellStart"/>
+      <w:r>
+        <w:rPr>
+          <w:rFonts w:ascii="新宋体" w:eastAsia="新宋体" w:cs="新宋体"/>
+          <w:color w:val="2E75B6"/>
+          <w:kern w:val="0"/>
+          <w:sz w:val="19"/>
+          <w:szCs w:val="19"/>
+        </w:rPr>
+        <w:t>InstanceSeg</w:t>
+      </w:r>
+      <w:proofErr w:type="spellEnd"/>
+      <w:r>
+        <w:rPr>
+          <w:rFonts w:ascii="新宋体" w:eastAsia="新宋体" w:cs="新宋体"/>
+          <w:color w:val="2E75B6"/>
+          <w:kern w:val="0"/>
+          <w:sz w:val="19"/>
+          <w:szCs w:val="19"/>
+        </w:rPr>
+        <w:t>"</w:t>
       </w:r>
       <w:r>
         <w:rPr>
@@ -4889,7 +5489,29 @@
           <w:sz w:val="19"/>
           <w:szCs w:val="19"/>
         </w:rPr>
-        <w:t>"InstanceKeyPoint"</w:t>
+        <w:t>"</w:t>
+      </w:r>
+      <w:proofErr w:type="spellStart"/>
+      <w:r>
+        <w:rPr>
+          <w:rFonts w:ascii="新宋体" w:eastAsia="新宋体" w:cs="新宋体"/>
+          <w:color w:val="2E75B6"/>
+          <w:kern w:val="0"/>
+          <w:sz w:val="19"/>
+          <w:szCs w:val="19"/>
+        </w:rPr>
+        <w:t>InstanceKeyPoint</w:t>
+      </w:r>
+      <w:proofErr w:type="spellEnd"/>
+      <w:r>
+        <w:rPr>
+          <w:rFonts w:ascii="新宋体" w:eastAsia="新宋体" w:cs="新宋体"/>
+          <w:color w:val="2E75B6"/>
+          <w:kern w:val="0"/>
+          <w:sz w:val="19"/>
+          <w:szCs w:val="19"/>
+        </w:rPr>
+        <w:t>"</w:t>
       </w:r>
       <w:r>
         <w:rPr>
@@ -5024,7 +5646,29 @@
           <w:sz w:val="19"/>
           <w:szCs w:val="19"/>
         </w:rPr>
-        <w:t>"Registrarion"</w:t>
+        <w:t>"</w:t>
+      </w:r>
+      <w:proofErr w:type="spellStart"/>
+      <w:r>
+        <w:rPr>
+          <w:rFonts w:ascii="新宋体" w:eastAsia="新宋体" w:cs="新宋体"/>
+          <w:color w:val="2E75B6"/>
+          <w:kern w:val="0"/>
+          <w:sz w:val="19"/>
+          <w:szCs w:val="19"/>
+        </w:rPr>
+        <w:t>Registrarion</w:t>
+      </w:r>
+      <w:proofErr w:type="spellEnd"/>
+      <w:r>
+        <w:rPr>
+          <w:rFonts w:ascii="新宋体" w:eastAsia="新宋体" w:cs="新宋体"/>
+          <w:color w:val="2E75B6"/>
+          <w:kern w:val="0"/>
+          <w:sz w:val="19"/>
+          <w:szCs w:val="19"/>
+        </w:rPr>
+        <w:t>"</w:t>
       </w:r>
       <w:r>
         <w:rPr>
@@ -5119,7 +5763,29 @@
           <w:sz w:val="19"/>
           <w:szCs w:val="19"/>
         </w:rPr>
-        <w:t>"RefineModelNum"</w:t>
+        <w:t>"</w:t>
+      </w:r>
+      <w:proofErr w:type="spellStart"/>
+      <w:r>
+        <w:rPr>
+          <w:rFonts w:ascii="新宋体" w:eastAsia="新宋体" w:cs="新宋体"/>
+          <w:color w:val="2E75B6"/>
+          <w:kern w:val="0"/>
+          <w:sz w:val="19"/>
+          <w:szCs w:val="19"/>
+        </w:rPr>
+        <w:t>RefineModelNum</w:t>
+      </w:r>
+      <w:proofErr w:type="spellEnd"/>
+      <w:r>
+        <w:rPr>
+          <w:rFonts w:ascii="新宋体" w:eastAsia="新宋体" w:cs="新宋体"/>
+          <w:color w:val="2E75B6"/>
+          <w:kern w:val="0"/>
+          <w:sz w:val="19"/>
+          <w:szCs w:val="19"/>
+        </w:rPr>
+        <w:t>"</w:t>
       </w:r>
       <w:r>
         <w:rPr>
@@ -5184,7 +5850,29 @@
           <w:sz w:val="19"/>
           <w:szCs w:val="19"/>
         </w:rPr>
-        <w:t>"ObjectModelPath"</w:t>
+        <w:t>"</w:t>
+      </w:r>
+      <w:proofErr w:type="spellStart"/>
+      <w:r>
+        <w:rPr>
+          <w:rFonts w:ascii="新宋体" w:eastAsia="新宋体" w:cs="新宋体"/>
+          <w:color w:val="2E75B6"/>
+          <w:kern w:val="0"/>
+          <w:sz w:val="19"/>
+          <w:szCs w:val="19"/>
+        </w:rPr>
+        <w:t>ObjectModelPath</w:t>
+      </w:r>
+      <w:proofErr w:type="spellEnd"/>
+      <w:r>
+        <w:rPr>
+          <w:rFonts w:ascii="新宋体" w:eastAsia="新宋体" w:cs="新宋体"/>
+          <w:color w:val="2E75B6"/>
+          <w:kern w:val="0"/>
+          <w:sz w:val="19"/>
+          <w:szCs w:val="19"/>
+        </w:rPr>
+        <w:t>"</w:t>
       </w:r>
       <w:r>
         <w:rPr>
@@ -5204,7 +5892,49 @@
           <w:sz w:val="19"/>
           <w:szCs w:val="19"/>
         </w:rPr>
-        <w:t>"Model_3D//model.ply"</w:t>
+        <w:t>"</w:t>
+      </w:r>
+      <w:r>
+        <w:rPr>
+          <w:rFonts w:ascii="新宋体" w:eastAsia="新宋体" w:cs="新宋体"/>
+          <w:color w:val="A31515"/>
+          <w:kern w:val="0"/>
+          <w:sz w:val="19"/>
+          <w:szCs w:val="19"/>
+        </w:rPr>
+        <w:t>m</w:t>
+      </w:r>
+      <w:r>
+        <w:rPr>
+          <w:rFonts w:ascii="新宋体" w:eastAsia="新宋体" w:cs="新宋体"/>
+          <w:color w:val="A31515"/>
+          <w:kern w:val="0"/>
+          <w:sz w:val="19"/>
+          <w:szCs w:val="19"/>
+        </w:rPr>
+        <w:t>odel_3D//</w:t>
+      </w:r>
+      <w:proofErr w:type="spellStart"/>
+      <w:r>
+        <w:rPr>
+          <w:rFonts w:ascii="新宋体" w:eastAsia="新宋体" w:cs="新宋体"/>
+          <w:color w:val="A31515"/>
+          <w:kern w:val="0"/>
+          <w:sz w:val="19"/>
+          <w:szCs w:val="19"/>
+        </w:rPr>
+        <w:t>model.ply</w:t>
+      </w:r>
+      <w:proofErr w:type="spellEnd"/>
+      <w:r>
+        <w:rPr>
+          <w:rFonts w:ascii="新宋体" w:eastAsia="新宋体" w:cs="新宋体"/>
+          <w:color w:val="A31515"/>
+          <w:kern w:val="0"/>
+          <w:sz w:val="19"/>
+          <w:szCs w:val="19"/>
+        </w:rPr>
+        <w:t>"</w:t>
       </w:r>
       <w:r>
         <w:rPr>
@@ -5279,7 +6009,29 @@
           <w:sz w:val="19"/>
           <w:szCs w:val="19"/>
         </w:rPr>
-        <w:t>"PointCloudPath"</w:t>
+        <w:t>"</w:t>
+      </w:r>
+      <w:proofErr w:type="spellStart"/>
+      <w:r>
+        <w:rPr>
+          <w:rFonts w:ascii="新宋体" w:eastAsia="新宋体" w:cs="新宋体"/>
+          <w:color w:val="2E75B6"/>
+          <w:kern w:val="0"/>
+          <w:sz w:val="19"/>
+          <w:szCs w:val="19"/>
+        </w:rPr>
+        <w:t>PointCloudPath</w:t>
+      </w:r>
+      <w:proofErr w:type="spellEnd"/>
+      <w:r>
+        <w:rPr>
+          <w:rFonts w:ascii="新宋体" w:eastAsia="新宋体" w:cs="新宋体"/>
+          <w:color w:val="2E75B6"/>
+          <w:kern w:val="0"/>
+          <w:sz w:val="19"/>
+          <w:szCs w:val="19"/>
+        </w:rPr>
+        <w:t>"</w:t>
       </w:r>
       <w:r>
         <w:rPr>
@@ -5299,8 +6051,61 @@
           <w:sz w:val="19"/>
           <w:szCs w:val="19"/>
         </w:rPr>
-        <w:t>"PointCloud//</w:t>
-      </w:r>
+        <w:t>"</w:t>
+      </w:r>
+      <w:proofErr w:type="spellStart"/>
+      <w:r>
+        <w:rPr>
+          <w:rFonts w:ascii="新宋体" w:eastAsia="新宋体" w:cs="新宋体"/>
+          <w:color w:val="A31515"/>
+          <w:kern w:val="0"/>
+          <w:sz w:val="19"/>
+          <w:szCs w:val="19"/>
+        </w:rPr>
+        <w:t>p</w:t>
+      </w:r>
+      <w:r>
+        <w:rPr>
+          <w:rFonts w:ascii="新宋体" w:eastAsia="新宋体" w:cs="新宋体"/>
+          <w:color w:val="A31515"/>
+          <w:kern w:val="0"/>
+          <w:sz w:val="19"/>
+          <w:szCs w:val="19"/>
+        </w:rPr>
+        <w:t>oint</w:t>
+      </w:r>
+      <w:r>
+        <w:rPr>
+          <w:rFonts w:ascii="新宋体" w:eastAsia="新宋体" w:cs="新宋体"/>
+          <w:color w:val="A31515"/>
+          <w:kern w:val="0"/>
+          <w:sz w:val="19"/>
+          <w:szCs w:val="19"/>
+        </w:rPr>
+        <w:t>c</w:t>
+      </w:r>
+      <w:r>
+        <w:rPr>
+          <w:rFonts w:ascii="新宋体" w:eastAsia="新宋体" w:cs="新宋体"/>
+          <w:color w:val="A31515"/>
+          <w:kern w:val="0"/>
+          <w:sz w:val="19"/>
+          <w:szCs w:val="19"/>
+        </w:rPr>
+        <w:t>loud</w:t>
+      </w:r>
+      <w:proofErr w:type="spellEnd"/>
+      <w:r>
+        <w:rPr>
+          <w:rFonts w:ascii="新宋体" w:eastAsia="新宋体" w:cs="新宋体"/>
+          <w:color w:val="A31515"/>
+          <w:kern w:val="0"/>
+          <w:sz w:val="19"/>
+          <w:szCs w:val="19"/>
+        </w:rPr>
+        <w:t>//</w:t>
+      </w:r>
+      <w:proofErr w:type="spellStart"/>
       <w:r>
         <w:rPr>
           <w:rFonts w:ascii="新宋体" w:eastAsia="新宋体" w:cs="新宋体" w:hint="eastAsia"/>
@@ -5319,7 +6124,18 @@
           <w:sz w:val="19"/>
           <w:szCs w:val="19"/>
         </w:rPr>
-        <w:t>.ply"</w:t>
+        <w:t>.ply</w:t>
+      </w:r>
+      <w:proofErr w:type="spellEnd"/>
+      <w:r>
+        <w:rPr>
+          <w:rFonts w:ascii="新宋体" w:eastAsia="新宋体" w:cs="新宋体"/>
+          <w:color w:val="A31515"/>
+          <w:kern w:val="0"/>
+          <w:sz w:val="19"/>
+          <w:szCs w:val="19"/>
+        </w:rPr>
+        <w:t>"</w:t>
       </w:r>
       <w:r>
         <w:rPr>
@@ -5449,7 +6265,29 @@
           <w:sz w:val="19"/>
           <w:szCs w:val="19"/>
         </w:rPr>
-        <w:t>"UseModelPose"</w:t>
+        <w:t>"</w:t>
+      </w:r>
+      <w:proofErr w:type="spellStart"/>
+      <w:r>
+        <w:rPr>
+          <w:rFonts w:ascii="新宋体" w:eastAsia="新宋体" w:cs="新宋体"/>
+          <w:color w:val="2E75B6"/>
+          <w:kern w:val="0"/>
+          <w:sz w:val="19"/>
+          <w:szCs w:val="19"/>
+        </w:rPr>
+        <w:t>UseModelPose</w:t>
+      </w:r>
+      <w:proofErr w:type="spellEnd"/>
+      <w:r>
+        <w:rPr>
+          <w:rFonts w:ascii="新宋体" w:eastAsia="新宋体" w:cs="新宋体"/>
+          <w:color w:val="2E75B6"/>
+          <w:kern w:val="0"/>
+          <w:sz w:val="19"/>
+          <w:szCs w:val="19"/>
+        </w:rPr>
+        <w:t>"</w:t>
       </w:r>
       <w:r>
         <w:rPr>
@@ -5986,7 +6824,7 @@
 </file>
 
 <file path=word/endnotes.xml><?xml version="1.0" encoding="utf-8"?>
-<w:endnotes xmlns:wpc="http://schemas.microsoft.com/office/word/2010/wordprocessingCanvas" xmlns:cx="http://schemas.microsoft.com/office/drawing/2014/chartex" xmlns:cx1="http://schemas.microsoft.com/office/drawing/2015/9/8/chartex" xmlns:cx2="http://schemas.microsoft.com/office/drawing/2015/10/21/chartex" xmlns:cx3="http://schemas.microsoft.com/office/drawing/2016/5/9/chartex" xmlns:cx4="http://schemas.microsoft.com/office/drawing/2016/5/10/chartex" xmlns:cx5="http://schemas.microsoft.com/office/drawing/2016/5/11/chartex" xmlns:cx6="http://schemas.microsoft.com/office/drawing/2016/5/12/chartex" xmlns:cx7="http://schemas.microsoft.com/office/drawing/2016/5/13/chartex" xmlns:cx8="http://schemas.microsoft.com/office/drawing/2016/5/14/chartex" xmlns:mc="http://schemas.openxmlformats.org/markup-compatibility/2006" xmlns:aink="http://schemas.microsoft.com/office/drawing/2016/ink" xmlns:am3d="http://schemas.microsoft.com/office/drawing/2017/model3d" xmlns:o="urn:schemas-microsoft-com:office:office" xmlns:oel="http://schemas.microsoft.com/office/2019/extlst" xmlns:r="http://schemas.openxmlformats.org/officeDocument/2006/relationships" xmlns:m="http://schemas.openxmlformats.org/officeDocument/2006/math" xmlns:v="urn:schemas-microsoft-com:vml" xmlns:wp14="http://schemas.microsoft.com/office/word/2010/wordprocessingDrawing" xmlns:wp="http://schemas.openxmlformats.org/drawingml/2006/wordprocessingDrawing" xmlns:w10="urn:schemas-microsoft-com:office:word" xmlns:w="http://schemas.openxmlformats.org/wordprocessingml/2006/main" xmlns:w14="http://schemas.microsoft.com/office/word/2010/wordml" xmlns:w15="http://schemas.microsoft.com/office/word/2012/wordml" xmlns:w16cex="http://schemas.microsoft.com/office/word/2018/wordml/cex" xmlns:w16cid="http://schemas.microsoft.com/office/word/2016/wordml/cid" xmlns:w16="http://schemas.microsoft.com/office/word/2018/wordml" xmlns:w16sdtdh="http://schemas.microsoft.com/office/word/2020/wordml/sdtdatahash" xmlns:w16se="http://schemas.microsoft.com/office/word/2015/wordml/symex" xmlns:wpg="http://schemas.microsoft.com/office/word/2010/wordprocessingGroup" xmlns:wpi="http://schemas.microsoft.com/office/word/2010/wordprocessingInk" xmlns:wne="http://schemas.microsoft.com/office/word/2006/wordml" xmlns:wps="http://schemas.microsoft.com/office/word/2010/wordprocessingShape" mc:Ignorable="w14 w15 w16se w16cid w16 w16cex w16sdtdh wp14">
+<w:endnotes xmlns:wpc="http://schemas.microsoft.com/office/word/2010/wordprocessingCanvas" xmlns:cx="http://schemas.microsoft.com/office/drawing/2014/chartex" xmlns:cx1="http://schemas.microsoft.com/office/drawing/2015/9/8/chartex" xmlns:cx2="http://schemas.microsoft.com/office/drawing/2015/10/21/chartex" xmlns:cx3="http://schemas.microsoft.com/office/drawing/2016/5/9/chartex" xmlns:cx4="http://schemas.microsoft.com/office/drawing/2016/5/10/chartex" xmlns:cx5="http://schemas.microsoft.com/office/drawing/2016/5/11/chartex" xmlns:cx6="http://schemas.microsoft.com/office/drawing/2016/5/12/chartex" xmlns:cx7="http://schemas.microsoft.com/office/drawing/2016/5/13/chartex" xmlns:cx8="http://schemas.microsoft.com/office/drawing/2016/5/14/chartex" xmlns:mc="http://schemas.openxmlformats.org/markup-compatibility/2006" xmlns:aink="http://schemas.microsoft.com/office/drawing/2016/ink" xmlns:am3d="http://schemas.microsoft.com/office/drawing/2017/model3d" xmlns:o="urn:schemas-microsoft-com:office:office" xmlns:oel="http://schemas.microsoft.com/office/2019/extlst" xmlns:r="http://schemas.openxmlformats.org/officeDocument/2006/relationships" xmlns:m="http://schemas.openxmlformats.org/officeDocument/2006/math" xmlns:v="urn:schemas-microsoft-com:vml" xmlns:wp14="http://schemas.microsoft.com/office/word/2010/wordprocessingDrawing" xmlns:wp="http://schemas.openxmlformats.org/drawingml/2006/wordprocessingDrawing" xmlns:w10="urn:schemas-microsoft-com:office:word" xmlns:w="http://schemas.openxmlformats.org/wordprocessingml/2006/main" xmlns:w14="http://schemas.microsoft.com/office/word/2010/wordml" xmlns:w15="http://schemas.microsoft.com/office/word/2012/wordml" xmlns:w16cex="http://schemas.microsoft.com/office/word/2018/wordml/cex" xmlns:w16cid="http://schemas.microsoft.com/office/word/2016/wordml/cid" xmlns:w16="http://schemas.microsoft.com/office/word/2018/wordml" xmlns:w16du="http://schemas.microsoft.com/office/word/2023/wordml/word16du" xmlns:w16sdtdh="http://schemas.microsoft.com/office/word/2020/wordml/sdtdatahash" xmlns:w16se="http://schemas.microsoft.com/office/word/2015/wordml/symex" xmlns:wpg="http://schemas.microsoft.com/office/word/2010/wordprocessingGroup" xmlns:wpi="http://schemas.microsoft.com/office/word/2010/wordprocessingInk" xmlns:wne="http://schemas.microsoft.com/office/word/2006/wordml" xmlns:wps="http://schemas.microsoft.com/office/word/2010/wordprocessingShape" mc:Ignorable="w14 w15 w16se w16cid w16 w16cex w16sdtdh wp14">
   <w:endnote w:type="separator" w:id="-1">
     <w:p>
       <w:r>
@@ -6005,7 +6843,7 @@
 </file>
 
 <file path=word/footnotes.xml><?xml version="1.0" encoding="utf-8"?>
-<w:footnotes xmlns:wpc="http://schemas.microsoft.com/office/word/2010/wordprocessingCanvas" xmlns:cx="http://schemas.microsoft.com/office/drawing/2014/chartex" xmlns:cx1="http://schemas.microsoft.com/office/drawing/2015/9/8/chartex" xmlns:cx2="http://schemas.microsoft.com/office/drawing/2015/10/21/chartex" xmlns:cx3="http://schemas.microsoft.com/office/drawing/2016/5/9/chartex" xmlns:cx4="http://schemas.microsoft.com/office/drawing/2016/5/10/chartex" xmlns:cx5="http://schemas.microsoft.com/office/drawing/2016/5/11/chartex" xmlns:cx6="http://schemas.microsoft.com/office/drawing/2016/5/12/chartex" xmlns:cx7="http://schemas.microsoft.com/office/drawing/2016/5/13/chartex" xmlns:cx8="http://schemas.microsoft.com/office/drawing/2016/5/14/chartex" xmlns:mc="http://schemas.openxmlformats.org/markup-compatibility/2006" xmlns:aink="http://schemas.microsoft.com/office/drawing/2016/ink" xmlns:am3d="http://schemas.microsoft.com/office/drawing/2017/model3d" xmlns:o="urn:schemas-microsoft-com:office:office" xmlns:oel="http://schemas.microsoft.com/office/2019/extlst" xmlns:r="http://schemas.openxmlformats.org/officeDocument/2006/relationships" xmlns:m="http://schemas.openxmlformats.org/officeDocument/2006/math" xmlns:v="urn:schemas-microsoft-com:vml" xmlns:wp14="http://schemas.microsoft.com/office/word/2010/wordprocessingDrawing" xmlns:wp="http://schemas.openxmlformats.org/drawingml/2006/wordprocessingDrawing" xmlns:w10="urn:schemas-microsoft-com:office:word" xmlns:w="http://schemas.openxmlformats.org/wordprocessingml/2006/main" xmlns:w14="http://schemas.microsoft.com/office/word/2010/wordml" xmlns:w15="http://schemas.microsoft.com/office/word/2012/wordml" xmlns:w16cex="http://schemas.microsoft.com/office/word/2018/wordml/cex" xmlns:w16cid="http://schemas.microsoft.com/office/word/2016/wordml/cid" xmlns:w16="http://schemas.microsoft.com/office/word/2018/wordml" xmlns:w16sdtdh="http://schemas.microsoft.com/office/word/2020/wordml/sdtdatahash" xmlns:w16se="http://schemas.microsoft.com/office/word/2015/wordml/symex" xmlns:wpg="http://schemas.microsoft.com/office/word/2010/wordprocessingGroup" xmlns:wpi="http://schemas.microsoft.com/office/word/2010/wordprocessingInk" xmlns:wne="http://schemas.microsoft.com/office/word/2006/wordml" xmlns:wps="http://schemas.microsoft.com/office/word/2010/wordprocessingShape" mc:Ignorable="w14 w15 w16se w16cid w16 w16cex w16sdtdh wp14">
+<w:footnotes xmlns:wpc="http://schemas.microsoft.com/office/word/2010/wordprocessingCanvas" xmlns:cx="http://schemas.microsoft.com/office/drawing/2014/chartex" xmlns:cx1="http://schemas.microsoft.com/office/drawing/2015/9/8/chartex" xmlns:cx2="http://schemas.microsoft.com/office/drawing/2015/10/21/chartex" xmlns:cx3="http://schemas.microsoft.com/office/drawing/2016/5/9/chartex" xmlns:cx4="http://schemas.microsoft.com/office/drawing/2016/5/10/chartex" xmlns:cx5="http://schemas.microsoft.com/office/drawing/2016/5/11/chartex" xmlns:cx6="http://schemas.microsoft.com/office/drawing/2016/5/12/chartex" xmlns:cx7="http://schemas.microsoft.com/office/drawing/2016/5/13/chartex" xmlns:cx8="http://schemas.microsoft.com/office/drawing/2016/5/14/chartex" xmlns:mc="http://schemas.openxmlformats.org/markup-compatibility/2006" xmlns:aink="http://schemas.microsoft.com/office/drawing/2016/ink" xmlns:am3d="http://schemas.microsoft.com/office/drawing/2017/model3d" xmlns:o="urn:schemas-microsoft-com:office:office" xmlns:oel="http://schemas.microsoft.com/office/2019/extlst" xmlns:r="http://schemas.openxmlformats.org/officeDocument/2006/relationships" xmlns:m="http://schemas.openxmlformats.org/officeDocument/2006/math" xmlns:v="urn:schemas-microsoft-com:vml" xmlns:wp14="http://schemas.microsoft.com/office/word/2010/wordprocessingDrawing" xmlns:wp="http://schemas.openxmlformats.org/drawingml/2006/wordprocessingDrawing" xmlns:w10="urn:schemas-microsoft-com:office:word" xmlns:w="http://schemas.openxmlformats.org/wordprocessingml/2006/main" xmlns:w14="http://schemas.microsoft.com/office/word/2010/wordml" xmlns:w15="http://schemas.microsoft.com/office/word/2012/wordml" xmlns:w16cex="http://schemas.microsoft.com/office/word/2018/wordml/cex" xmlns:w16cid="http://schemas.microsoft.com/office/word/2016/wordml/cid" xmlns:w16="http://schemas.microsoft.com/office/word/2018/wordml" xmlns:w16du="http://schemas.microsoft.com/office/word/2023/wordml/word16du" xmlns:w16sdtdh="http://schemas.microsoft.com/office/word/2020/wordml/sdtdatahash" xmlns:w16se="http://schemas.microsoft.com/office/word/2015/wordml/symex" xmlns:wpg="http://schemas.microsoft.com/office/word/2010/wordprocessingGroup" xmlns:wpi="http://schemas.microsoft.com/office/word/2010/wordprocessingInk" xmlns:wne="http://schemas.microsoft.com/office/word/2006/wordml" xmlns:wps="http://schemas.microsoft.com/office/word/2010/wordprocessingShape" mc:Ignorable="w14 w15 w16se w16cid w16 w16cex w16sdtdh wp14">
   <w:footnote w:type="separator" w:id="-1">
     <w:p>
       <w:r>
@@ -6024,7 +6862,7 @@
 </file>
 
 <file path=word/numbering.xml><?xml version="1.0" encoding="utf-8"?>
-<w:numbering xmlns:wpc="http://schemas.microsoft.com/office/word/2010/wordprocessingCanvas" xmlns:cx="http://schemas.microsoft.com/office/drawing/2014/chartex" xmlns:cx1="http://schemas.microsoft.com/office/drawing/2015/9/8/chartex" xmlns:cx2="http://schemas.microsoft.com/office/drawing/2015/10/21/chartex" xmlns:cx3="http://schemas.microsoft.com/office/drawing/2016/5/9/chartex" xmlns:cx4="http://schemas.microsoft.com/office/drawing/2016/5/10/chartex" xmlns:cx5="http://schemas.microsoft.com/office/drawing/2016/5/11/chartex" xmlns:cx6="http://schemas.microsoft.com/office/drawing/2016/5/12/chartex" xmlns:cx7="http://schemas.microsoft.com/office/drawing/2016/5/13/chartex" xmlns:cx8="http://schemas.microsoft.com/office/drawing/2016/5/14/chartex" xmlns:mc="http://schemas.openxmlformats.org/markup-compatibility/2006" xmlns:aink="http://schemas.microsoft.com/office/drawing/2016/ink" xmlns:am3d="http://schemas.microsoft.com/office/drawing/2017/model3d" xmlns:o="urn:schemas-microsoft-com:office:office" xmlns:oel="http://schemas.microsoft.com/office/2019/extlst" xmlns:r="http://schemas.openxmlformats.org/officeDocument/2006/relationships" xmlns:m="http://schemas.openxmlformats.org/officeDocument/2006/math" xmlns:v="urn:schemas-microsoft-com:vml" xmlns:wp14="http://schemas.microsoft.com/office/word/2010/wordprocessingDrawing" xmlns:wp="http://schemas.openxmlformats.org/drawingml/2006/wordprocessingDrawing" xmlns:w10="urn:schemas-microsoft-com:office:word" xmlns:w="http://schemas.openxmlformats.org/wordprocessingml/2006/main" xmlns:w14="http://schemas.microsoft.com/office/word/2010/wordml" xmlns:w15="http://schemas.microsoft.com/office/word/2012/wordml" xmlns:w16cex="http://schemas.microsoft.com/office/word/2018/wordml/cex" xmlns:w16cid="http://schemas.microsoft.com/office/word/2016/wordml/cid" xmlns:w16="http://schemas.microsoft.com/office/word/2018/wordml" xmlns:w16sdtdh="http://schemas.microsoft.com/office/word/2020/wordml/sdtdatahash" xmlns:w16se="http://schemas.microsoft.com/office/word/2015/wordml/symex" xmlns:wpg="http://schemas.microsoft.com/office/word/2010/wordprocessingGroup" xmlns:wpi="http://schemas.microsoft.com/office/word/2010/wordprocessingInk" xmlns:wne="http://schemas.microsoft.com/office/word/2006/wordml" xmlns:wps="http://schemas.microsoft.com/office/word/2010/wordprocessingShape" mc:Ignorable="w14 w15 w16se w16cid w16 w16cex w16sdtdh wp14">
+<w:numbering xmlns:wpc="http://schemas.microsoft.com/office/word/2010/wordprocessingCanvas" xmlns:cx="http://schemas.microsoft.com/office/drawing/2014/chartex" xmlns:cx1="http://schemas.microsoft.com/office/drawing/2015/9/8/chartex" xmlns:cx2="http://schemas.microsoft.com/office/drawing/2015/10/21/chartex" xmlns:cx3="http://schemas.microsoft.com/office/drawing/2016/5/9/chartex" xmlns:cx4="http://schemas.microsoft.com/office/drawing/2016/5/10/chartex" xmlns:cx5="http://schemas.microsoft.com/office/drawing/2016/5/11/chartex" xmlns:cx6="http://schemas.microsoft.com/office/drawing/2016/5/12/chartex" xmlns:cx7="http://schemas.microsoft.com/office/drawing/2016/5/13/chartex" xmlns:cx8="http://schemas.microsoft.com/office/drawing/2016/5/14/chartex" xmlns:mc="http://schemas.openxmlformats.org/markup-compatibility/2006" xmlns:aink="http://schemas.microsoft.com/office/drawing/2016/ink" xmlns:am3d="http://schemas.microsoft.com/office/drawing/2017/model3d" xmlns:o="urn:schemas-microsoft-com:office:office" xmlns:oel="http://schemas.microsoft.com/office/2019/extlst" xmlns:r="http://schemas.openxmlformats.org/officeDocument/2006/relationships" xmlns:m="http://schemas.openxmlformats.org/officeDocument/2006/math" xmlns:v="urn:schemas-microsoft-com:vml" xmlns:wp14="http://schemas.microsoft.com/office/word/2010/wordprocessingDrawing" xmlns:wp="http://schemas.openxmlformats.org/drawingml/2006/wordprocessingDrawing" xmlns:w10="urn:schemas-microsoft-com:office:word" xmlns:w="http://schemas.openxmlformats.org/wordprocessingml/2006/main" xmlns:w14="http://schemas.microsoft.com/office/word/2010/wordml" xmlns:w15="http://schemas.microsoft.com/office/word/2012/wordml" xmlns:w16cex="http://schemas.microsoft.com/office/word/2018/wordml/cex" xmlns:w16cid="http://schemas.microsoft.com/office/word/2016/wordml/cid" xmlns:w16="http://schemas.microsoft.com/office/word/2018/wordml" xmlns:w16du="http://schemas.microsoft.com/office/word/2023/wordml/word16du" xmlns:w16sdtdh="http://schemas.microsoft.com/office/word/2020/wordml/sdtdatahash" xmlns:w16se="http://schemas.microsoft.com/office/word/2015/wordml/symex" xmlns:wpg="http://schemas.microsoft.com/office/word/2010/wordprocessingGroup" xmlns:wpi="http://schemas.microsoft.com/office/word/2010/wordprocessingInk" xmlns:wne="http://schemas.microsoft.com/office/word/2006/wordml" xmlns:wps="http://schemas.microsoft.com/office/word/2010/wordprocessingShape" mc:Ignorable="w14 w15 w16se w16cid w16 w16cex w16sdtdh wp14">
   <w:abstractNum w:abstractNumId="0" w15:restartNumberingAfterBreak="0">
     <w:nsid w:val="26072004"/>
     <w:multiLevelType w:val="multilevel"/>

</xml_diff>

<commit_message>
1.modify config file grasp_pose.json and instance_cg.json
</commit_message>
<xml_diff>
--- a/x64/Release/Doc/GPD_UserGuide.docx
+++ b/x64/Release/Doc/GPD_UserGuide.docx
@@ -2406,16 +2406,6 @@
         </w:rPr>
         <w:t>，通常情况下一个类别抓取目标只需要制作一个模型，</w:t>
       </w:r>
-    </w:p>
-    <w:p>
-      <w:pPr>
-        <w:spacing w:line="360" w:lineRule="auto"/>
-        <w:rPr>
-          <w:rFonts w:ascii="宋体" w:eastAsia="宋体" w:hAnsi="宋体"/>
-          <w:sz w:val="18"/>
-          <w:szCs w:val="18"/>
-        </w:rPr>
-      </w:pPr>
       <w:r>
         <w:rPr>
           <w:rFonts w:ascii="宋体" w:eastAsia="宋体" w:hAnsi="宋体" w:hint="eastAsia"/>
@@ -2446,7 +2436,7 @@
           <w:sz w:val="18"/>
           <w:szCs w:val="18"/>
         </w:rPr>
-        <w:t>某些情况下需要对一个抓取类别抓取目标制作多个</w:t>
+        <w:t>某些情况下需要对一个类别抓取目标制作多个</w:t>
       </w:r>
       <w:r>
         <w:rPr>
@@ -2462,23 +2452,31 @@
           <w:sz w:val="18"/>
           <w:szCs w:val="18"/>
         </w:rPr>
-        <w:t>模型，例如圆盘</w:t>
-      </w:r>
-      <w:r>
-        <w:rPr>
-          <w:rFonts w:ascii="宋体" w:eastAsia="宋体" w:hAnsi="宋体" w:hint="eastAsia"/>
-          <w:sz w:val="18"/>
-          <w:szCs w:val="18"/>
-        </w:rPr>
-        <w:t>类物体的</w:t>
-      </w:r>
-      <w:r>
-        <w:rPr>
-          <w:rFonts w:ascii="宋体" w:eastAsia="宋体" w:hAnsi="宋体" w:hint="eastAsia"/>
-          <w:sz w:val="18"/>
-          <w:szCs w:val="18"/>
-        </w:rPr>
-        <w:t>正面和反面</w:t>
+        <w:t>模型，例如</w:t>
+      </w:r>
+      <w:r>
+        <w:rPr>
+          <w:rFonts w:ascii="宋体" w:eastAsia="宋体" w:hAnsi="宋体" w:hint="eastAsia"/>
+          <w:sz w:val="18"/>
+          <w:szCs w:val="18"/>
+        </w:rPr>
+        <w:t>复杂形状</w:t>
+      </w:r>
+      <w:r>
+        <w:rPr>
+          <w:rFonts w:ascii="宋体" w:eastAsia="宋体" w:hAnsi="宋体" w:hint="eastAsia"/>
+          <w:sz w:val="18"/>
+          <w:szCs w:val="18"/>
+        </w:rPr>
+        <w:t>物体的</w:t>
+      </w:r>
+      <w:r>
+        <w:rPr>
+          <w:rFonts w:ascii="宋体" w:eastAsia="宋体" w:hAnsi="宋体" w:hint="eastAsia"/>
+          <w:sz w:val="18"/>
+          <w:szCs w:val="18"/>
+        </w:rPr>
+        <w:t>不同视角模型</w:t>
       </w:r>
     </w:p>
     <w:p>
@@ -2502,15 +2500,15 @@
           <w:sz w:val="18"/>
           <w:szCs w:val="18"/>
         </w:rPr>
-        <w:t>某些情况下需要对一个抓取类别抓取目标同时制作3D模型和refine模型，例如</w:t>
-      </w:r>
-      <w:r>
-        <w:rPr>
-          <w:rFonts w:ascii="宋体" w:eastAsia="宋体" w:hAnsi="宋体" w:hint="eastAsia"/>
-          <w:sz w:val="18"/>
-          <w:szCs w:val="18"/>
-        </w:rPr>
-        <w:t>高精度抓取定位</w:t>
+        <w:t>某些情况下需要对一个类别抓取目标同时制作3D模型和refine模型，例如</w:t>
+      </w:r>
+      <w:r>
+        <w:rPr>
+          <w:rFonts w:ascii="宋体" w:eastAsia="宋体" w:hAnsi="宋体" w:hint="eastAsia"/>
+          <w:sz w:val="18"/>
+          <w:szCs w:val="18"/>
+        </w:rPr>
+        <w:t>高精度抓取</w:t>
       </w:r>
       <w:r>
         <w:rPr>
@@ -3049,6 +3047,16 @@
       <w:r>
         <w:rPr>
           <w:rFonts w:ascii="新宋体" w:eastAsia="新宋体" w:cs="新宋体"/>
+          <w:color w:val="000000"/>
+          <w:kern w:val="0"/>
+          <w:sz w:val="15"/>
+          <w:szCs w:val="15"/>
+        </w:rPr>
+        <w:t xml:space="preserve">   </w:t>
+      </w:r>
+      <w:r>
+        <w:rPr>
+          <w:rFonts w:ascii="新宋体" w:eastAsia="新宋体" w:cs="新宋体"/>
           <w:color w:val="008000"/>
           <w:kern w:val="0"/>
           <w:sz w:val="15"/>
@@ -3324,6 +3332,16 @@
           <w:szCs w:val="15"/>
         </w:rPr>
         <w:t xml:space="preserve">    </w:t>
+      </w:r>
+      <w:r>
+        <w:rPr>
+          <w:rFonts w:ascii="新宋体" w:eastAsia="新宋体" w:cs="新宋体"/>
+          <w:color w:val="008000"/>
+          <w:kern w:val="0"/>
+          <w:sz w:val="15"/>
+          <w:szCs w:val="15"/>
+        </w:rPr>
+        <w:t xml:space="preserve">                                      </w:t>
       </w:r>
       <w:r>
         <w:rPr>
@@ -5497,54 +5515,12 @@
       <w:r>
         <w:rPr>
           <w:rFonts w:ascii="新宋体" w:eastAsia="新宋体" w:cs="新宋体"/>
-          <w:color w:val="008000"/>
-          <w:kern w:val="0"/>
-          <w:sz w:val="19"/>
-          <w:szCs w:val="19"/>
-        </w:rPr>
-        <w:t>/*</w:t>
-      </w:r>
-      <w:proofErr w:type="spellStart"/>
-      <w:r>
-        <w:rPr>
-          <w:rFonts w:ascii="新宋体" w:eastAsia="新宋体" w:cs="新宋体"/>
-          <w:color w:val="008000"/>
-          <w:kern w:val="0"/>
-          <w:sz w:val="19"/>
-          <w:szCs w:val="19"/>
-        </w:rPr>
-        <w:t>Porject</w:t>
-      </w:r>
-      <w:proofErr w:type="spellEnd"/>
-      <w:r>
-        <w:rPr>
-          <w:rFonts w:ascii="新宋体" w:eastAsia="新宋体" w:cs="新宋体"/>
-          <w:color w:val="008000"/>
-          <w:kern w:val="0"/>
-          <w:sz w:val="19"/>
-          <w:szCs w:val="19"/>
-        </w:rPr>
-        <w:t xml:space="preserve"> Name: G</w:t>
-      </w:r>
-      <w:r>
-        <w:rPr>
-          <w:rFonts w:ascii="新宋体" w:eastAsia="新宋体" w:cs="新宋体"/>
-          <w:color w:val="008000"/>
-          <w:kern w:val="0"/>
-          <w:sz w:val="19"/>
-          <w:szCs w:val="19"/>
-        </w:rPr>
-        <w:t>PD</w:t>
-      </w:r>
-      <w:r>
-        <w:rPr>
-          <w:rFonts w:ascii="新宋体" w:eastAsia="新宋体" w:cs="新宋体"/>
-          <w:color w:val="008000"/>
-          <w:kern w:val="0"/>
-          <w:sz w:val="19"/>
-          <w:szCs w:val="19"/>
-        </w:rPr>
-        <w:t>_BYD*/</w:t>
+          <w:color w:val="000000"/>
+          <w:kern w:val="0"/>
+          <w:sz w:val="19"/>
+          <w:szCs w:val="19"/>
+        </w:rPr>
+        <w:t>{</w:t>
       </w:r>
     </w:p>
     <w:p>
@@ -5579,8 +5555,10 @@
           <w:sz w:val="19"/>
           <w:szCs w:val="19"/>
         </w:rPr>
-        <w:t xml:space="preserve">/*Object Number: </w:t>
-      </w:r>
+        <w:t>/*</w:t>
+      </w:r>
+      <w:proofErr w:type="spellStart"/>
+      <w:proofErr w:type="gramStart"/>
       <w:r>
         <w:rPr>
           <w:rFonts w:ascii="新宋体" w:eastAsia="新宋体" w:cs="新宋体"/>
@@ -5589,8 +5567,9 @@
           <w:sz w:val="19"/>
           <w:szCs w:val="19"/>
         </w:rPr>
-        <w:t>o</w:t>
-      </w:r>
+        <w:t>Porject</w:t>
+      </w:r>
+      <w:proofErr w:type="spellEnd"/>
       <w:r>
         <w:rPr>
           <w:rFonts w:ascii="新宋体" w:eastAsia="新宋体" w:cs="新宋体"/>
@@ -5599,7 +5578,18 @@
           <w:sz w:val="19"/>
           <w:szCs w:val="19"/>
         </w:rPr>
-        <w:t>bject_1*/</w:t>
+        <w:t xml:space="preserve">  Name</w:t>
+      </w:r>
+      <w:proofErr w:type="gramEnd"/>
+      <w:r>
+        <w:rPr>
+          <w:rFonts w:ascii="新宋体" w:eastAsia="新宋体" w:cs="新宋体"/>
+          <w:color w:val="008000"/>
+          <w:kern w:val="0"/>
+          <w:sz w:val="19"/>
+          <w:szCs w:val="19"/>
+        </w:rPr>
+        <w:t>: GPD_BYD*/</w:t>
       </w:r>
     </w:p>
     <w:p>
@@ -5634,7 +5624,7 @@
           <w:sz w:val="19"/>
           <w:szCs w:val="19"/>
         </w:rPr>
-        <w:t>//Pose Estimation</w:t>
+        <w:t>/*Object Number: object_1*/</w:t>
       </w:r>
     </w:p>
     <w:p>
@@ -5664,62 +5654,12 @@
       <w:r>
         <w:rPr>
           <w:rFonts w:ascii="新宋体" w:eastAsia="新宋体" w:cs="新宋体"/>
-          <w:color w:val="2E75B6"/>
-          <w:kern w:val="0"/>
-          <w:sz w:val="19"/>
-          <w:szCs w:val="19"/>
-        </w:rPr>
-        <w:t>"Visualization"</w:t>
-      </w:r>
-      <w:r>
-        <w:rPr>
-          <w:rFonts w:ascii="新宋体" w:eastAsia="新宋体" w:cs="新宋体"/>
-          <w:color w:val="000000"/>
-          <w:kern w:val="0"/>
-          <w:sz w:val="19"/>
-          <w:szCs w:val="19"/>
-        </w:rPr>
-        <w:t xml:space="preserve">: </w:t>
-      </w:r>
-      <w:r>
-        <w:rPr>
-          <w:rFonts w:ascii="新宋体" w:eastAsia="新宋体" w:cs="新宋体"/>
-          <w:color w:val="0000FF"/>
-          <w:kern w:val="0"/>
-          <w:sz w:val="19"/>
-          <w:szCs w:val="19"/>
-        </w:rPr>
-        <w:t>false</w:t>
-      </w:r>
-      <w:r>
-        <w:rPr>
-          <w:rFonts w:ascii="新宋体" w:eastAsia="新宋体" w:cs="新宋体"/>
-          <w:color w:val="000000"/>
-          <w:kern w:val="0"/>
-          <w:sz w:val="19"/>
-          <w:szCs w:val="19"/>
-        </w:rPr>
-        <w:t xml:space="preserve">,                     </w:t>
-      </w:r>
-      <w:r>
-        <w:rPr>
-          <w:rFonts w:ascii="新宋体" w:eastAsia="新宋体" w:cs="新宋体"/>
           <w:color w:val="008000"/>
           <w:kern w:val="0"/>
           <w:sz w:val="19"/>
           <w:szCs w:val="19"/>
         </w:rPr>
-        <w:t>//</w:t>
-      </w:r>
-      <w:r>
-        <w:rPr>
-          <w:rFonts w:ascii="新宋体" w:eastAsia="新宋体" w:cs="新宋体" w:hint="eastAsia"/>
-          <w:color w:val="008000"/>
-          <w:kern w:val="0"/>
-          <w:sz w:val="19"/>
-          <w:szCs w:val="19"/>
-        </w:rPr>
-        <w:t>可视化开关</w:t>
+        <w:t>//Pose Estimation</w:t>
       </w:r>
     </w:p>
     <w:p>
@@ -5754,29 +5694,7 @@
           <w:sz w:val="19"/>
           <w:szCs w:val="19"/>
         </w:rPr>
-        <w:t>"</w:t>
-      </w:r>
-      <w:proofErr w:type="spellStart"/>
-      <w:r>
-        <w:rPr>
-          <w:rFonts w:ascii="新宋体" w:eastAsia="新宋体" w:cs="新宋体"/>
-          <w:color w:val="2E75B6"/>
-          <w:kern w:val="0"/>
-          <w:sz w:val="19"/>
-          <w:szCs w:val="19"/>
-        </w:rPr>
-        <w:t>CameraOffline</w:t>
-      </w:r>
-      <w:proofErr w:type="spellEnd"/>
-      <w:r>
-        <w:rPr>
-          <w:rFonts w:ascii="新宋体" w:eastAsia="新宋体" w:cs="新宋体"/>
-          <w:color w:val="2E75B6"/>
-          <w:kern w:val="0"/>
-          <w:sz w:val="19"/>
-          <w:szCs w:val="19"/>
-        </w:rPr>
-        <w:t>"</w:t>
+        <w:t>"Visualization"</w:t>
       </w:r>
       <w:r>
         <w:rPr>
@@ -5826,7 +5744,7 @@
           <w:sz w:val="19"/>
           <w:szCs w:val="19"/>
         </w:rPr>
-        <w:t>相机离线测试开关</w:t>
+        <w:t>可视化开关</w:t>
       </w:r>
     </w:p>
     <w:p>
@@ -5872,7 +5790,7 @@
           <w:sz w:val="19"/>
           <w:szCs w:val="19"/>
         </w:rPr>
-        <w:t>InstanceSeg</w:t>
+        <w:t>CameraOffline</w:t>
       </w:r>
       <w:proofErr w:type="spellEnd"/>
       <w:r>
@@ -5898,22 +5816,22 @@
       <w:r>
         <w:rPr>
           <w:rFonts w:ascii="新宋体" w:eastAsia="新宋体" w:cs="新宋体"/>
-          <w:color w:val="A31515"/>
-          <w:kern w:val="0"/>
-          <w:sz w:val="19"/>
-          <w:szCs w:val="19"/>
-        </w:rPr>
-        <w:t>"Euclidean"</w:t>
-      </w:r>
-      <w:r>
-        <w:rPr>
-          <w:rFonts w:ascii="新宋体" w:eastAsia="新宋体" w:cs="新宋体"/>
-          <w:color w:val="000000"/>
-          <w:kern w:val="0"/>
-          <w:sz w:val="19"/>
-          <w:szCs w:val="19"/>
-        </w:rPr>
-        <w:t xml:space="preserve">,                 </w:t>
+          <w:color w:val="0000FF"/>
+          <w:kern w:val="0"/>
+          <w:sz w:val="19"/>
+          <w:szCs w:val="19"/>
+        </w:rPr>
+        <w:t>false</w:t>
+      </w:r>
+      <w:r>
+        <w:rPr>
+          <w:rFonts w:ascii="新宋体" w:eastAsia="新宋体" w:cs="新宋体"/>
+          <w:color w:val="000000"/>
+          <w:kern w:val="0"/>
+          <w:sz w:val="19"/>
+          <w:szCs w:val="19"/>
+        </w:rPr>
+        <w:t xml:space="preserve">,                     </w:t>
       </w:r>
       <w:r>
         <w:rPr>
@@ -5933,27 +5851,7 @@
           <w:sz w:val="19"/>
           <w:szCs w:val="19"/>
         </w:rPr>
-        <w:t>实例分割方法</w:t>
-      </w:r>
-      <w:r>
-        <w:rPr>
-          <w:rFonts w:ascii="新宋体" w:eastAsia="新宋体" w:cs="新宋体"/>
-          <w:color w:val="008000"/>
-          <w:kern w:val="0"/>
-          <w:sz w:val="19"/>
-          <w:szCs w:val="19"/>
-        </w:rPr>
-        <w:t xml:space="preserve"> </w:t>
-      </w:r>
-      <w:r>
-        <w:rPr>
-          <w:rFonts w:ascii="新宋体" w:eastAsia="新宋体" w:cs="新宋体"/>
-          <w:color w:val="008000"/>
-          <w:kern w:val="0"/>
-          <w:sz w:val="19"/>
-          <w:szCs w:val="19"/>
-        </w:rPr>
-        <w:t xml:space="preserve"> </w:t>
+        <w:t>相机离线测试开关</w:t>
       </w:r>
     </w:p>
     <w:p>
@@ -5999,7 +5897,7 @@
           <w:sz w:val="19"/>
           <w:szCs w:val="19"/>
         </w:rPr>
-        <w:t>InstanceKeyPoint</w:t>
+        <w:t>InstanceMethod</w:t>
       </w:r>
       <w:proofErr w:type="spellEnd"/>
       <w:r>
@@ -6030,17 +5928,17 @@
           <w:sz w:val="19"/>
           <w:szCs w:val="19"/>
         </w:rPr>
-        <w:t>"Boundary"</w:t>
-      </w:r>
-      <w:r>
-        <w:rPr>
-          <w:rFonts w:ascii="新宋体" w:eastAsia="新宋体" w:cs="新宋体"/>
-          <w:color w:val="000000"/>
-          <w:kern w:val="0"/>
-          <w:sz w:val="19"/>
-          <w:szCs w:val="19"/>
-        </w:rPr>
-        <w:t xml:space="preserve">,             </w:t>
+        <w:t>"CG"</w:t>
+      </w:r>
+      <w:r>
+        <w:rPr>
+          <w:rFonts w:ascii="新宋体" w:eastAsia="新宋体" w:cs="新宋体"/>
+          <w:color w:val="000000"/>
+          <w:kern w:val="0"/>
+          <w:sz w:val="19"/>
+          <w:szCs w:val="19"/>
+        </w:rPr>
+        <w:t xml:space="preserve">,                     </w:t>
       </w:r>
       <w:r>
         <w:rPr>
@@ -6060,17 +5958,17 @@
           <w:sz w:val="19"/>
           <w:szCs w:val="19"/>
         </w:rPr>
-        <w:t>实例关键点</w:t>
-      </w:r>
-      <w:r>
-        <w:rPr>
-          <w:rFonts w:ascii="新宋体" w:eastAsia="新宋体" w:cs="新宋体"/>
-          <w:color w:val="008000"/>
-          <w:kern w:val="0"/>
-          <w:sz w:val="19"/>
-          <w:szCs w:val="19"/>
-        </w:rPr>
-        <w:t xml:space="preserve">    </w:t>
+        <w:t>实例提取方法</w:t>
+      </w:r>
+      <w:r>
+        <w:rPr>
+          <w:rFonts w:ascii="新宋体" w:eastAsia="新宋体" w:cs="新宋体"/>
+          <w:color w:val="000000"/>
+          <w:kern w:val="0"/>
+          <w:sz w:val="19"/>
+          <w:szCs w:val="19"/>
+        </w:rPr>
+        <w:t xml:space="preserve">  </w:t>
       </w:r>
     </w:p>
     <w:p>
@@ -6116,7 +6014,7 @@
           <w:sz w:val="19"/>
           <w:szCs w:val="19"/>
         </w:rPr>
-        <w:t>Registrarion</w:t>
+        <w:t>RefineModelNum</w:t>
       </w:r>
       <w:proofErr w:type="spellEnd"/>
       <w:r>
@@ -6137,27 +6035,17 @@
           <w:sz w:val="19"/>
           <w:szCs w:val="19"/>
         </w:rPr>
-        <w:t xml:space="preserve">: </w:t>
-      </w:r>
-      <w:r>
-        <w:rPr>
-          <w:rFonts w:ascii="新宋体" w:eastAsia="新宋体" w:cs="新宋体"/>
-          <w:color w:val="A31515"/>
-          <w:kern w:val="0"/>
-          <w:sz w:val="19"/>
-          <w:szCs w:val="19"/>
-        </w:rPr>
-        <w:t>"IA_ICP"</w:t>
-      </w:r>
-      <w:r>
-        <w:rPr>
-          <w:rFonts w:ascii="新宋体" w:eastAsia="新宋体" w:cs="新宋体"/>
-          <w:color w:val="000000"/>
-          <w:kern w:val="0"/>
-          <w:sz w:val="19"/>
-          <w:szCs w:val="19"/>
-        </w:rPr>
-        <w:t xml:space="preserve">,                   </w:t>
+        <w:t xml:space="preserve">: 2,                       </w:t>
+      </w:r>
+      <w:r>
+        <w:rPr>
+          <w:rFonts w:ascii="新宋体" w:eastAsia="新宋体" w:cs="新宋体"/>
+          <w:color w:val="000000"/>
+          <w:kern w:val="0"/>
+          <w:sz w:val="19"/>
+          <w:szCs w:val="19"/>
+        </w:rPr>
+        <w:t xml:space="preserve"> </w:t>
       </w:r>
       <w:r>
         <w:rPr>
@@ -6177,17 +6065,7 @@
           <w:sz w:val="19"/>
           <w:szCs w:val="19"/>
         </w:rPr>
-        <w:t>配准方法</w:t>
-      </w:r>
-      <w:r>
-        <w:rPr>
-          <w:rFonts w:ascii="新宋体" w:eastAsia="新宋体" w:cs="新宋体"/>
-          <w:color w:val="008000"/>
-          <w:kern w:val="0"/>
-          <w:sz w:val="19"/>
-          <w:szCs w:val="19"/>
-        </w:rPr>
-        <w:t xml:space="preserve">      </w:t>
+        <w:t>优化模型个数</w:t>
       </w:r>
     </w:p>
     <w:p>
@@ -6233,7 +6111,7 @@
           <w:sz w:val="19"/>
           <w:szCs w:val="19"/>
         </w:rPr>
-        <w:t>RefineModelNum</w:t>
+        <w:t>RefineRegistrarion</w:t>
       </w:r>
       <w:proofErr w:type="spellEnd"/>
       <w:r>
@@ -6254,7 +6132,37 @@
           <w:sz w:val="19"/>
           <w:szCs w:val="19"/>
         </w:rPr>
-        <w:t xml:space="preserve">: 2,                        </w:t>
+        <w:t xml:space="preserve">: </w:t>
+      </w:r>
+      <w:r>
+        <w:rPr>
+          <w:rFonts w:ascii="新宋体" w:eastAsia="新宋体" w:cs="新宋体"/>
+          <w:color w:val="A31515"/>
+          <w:kern w:val="0"/>
+          <w:sz w:val="19"/>
+          <w:szCs w:val="19"/>
+        </w:rPr>
+        <w:t>"ICP"</w:t>
+      </w:r>
+      <w:r>
+        <w:rPr>
+          <w:rFonts w:ascii="新宋体" w:eastAsia="新宋体" w:cs="新宋体"/>
+          <w:color w:val="000000"/>
+          <w:kern w:val="0"/>
+          <w:sz w:val="19"/>
+          <w:szCs w:val="19"/>
+        </w:rPr>
+        <w:t xml:space="preserve">,               </w:t>
+      </w:r>
+      <w:r>
+        <w:rPr>
+          <w:rFonts w:ascii="新宋体" w:eastAsia="新宋体" w:cs="新宋体"/>
+          <w:color w:val="000000"/>
+          <w:kern w:val="0"/>
+          <w:sz w:val="19"/>
+          <w:szCs w:val="19"/>
+        </w:rPr>
+        <w:t xml:space="preserve"> </w:t>
       </w:r>
       <w:r>
         <w:rPr>
@@ -6274,7 +6182,17 @@
           <w:sz w:val="19"/>
           <w:szCs w:val="19"/>
         </w:rPr>
-        <w:t>优化模型个数</w:t>
+        <w:t>配准方法</w:t>
+      </w:r>
+      <w:r>
+        <w:rPr>
+          <w:rFonts w:ascii="新宋体" w:eastAsia="新宋体" w:cs="新宋体"/>
+          <w:color w:val="008000"/>
+          <w:kern w:val="0"/>
+          <w:sz w:val="19"/>
+          <w:szCs w:val="19"/>
+        </w:rPr>
+        <w:t xml:space="preserve">       IA_ICP | ICP</w:t>
       </w:r>
     </w:p>
     <w:p>
@@ -6351,69 +6269,39 @@
           <w:sz w:val="19"/>
           <w:szCs w:val="19"/>
         </w:rPr>
+        <w:t>"model_3D//</w:t>
+      </w:r>
+      <w:proofErr w:type="spellStart"/>
+      <w:r>
+        <w:rPr>
+          <w:rFonts w:ascii="新宋体" w:eastAsia="新宋体" w:cs="新宋体"/>
+          <w:color w:val="A31515"/>
+          <w:kern w:val="0"/>
+          <w:sz w:val="19"/>
+          <w:szCs w:val="19"/>
+        </w:rPr>
+        <w:t>model.ply</w:t>
+      </w:r>
+      <w:proofErr w:type="spellEnd"/>
+      <w:r>
+        <w:rPr>
+          <w:rFonts w:ascii="新宋体" w:eastAsia="新宋体" w:cs="新宋体"/>
+          <w:color w:val="A31515"/>
+          <w:kern w:val="0"/>
+          <w:sz w:val="19"/>
+          <w:szCs w:val="19"/>
+        </w:rPr>
         <w:t>"</w:t>
       </w:r>
       <w:r>
         <w:rPr>
           <w:rFonts w:ascii="新宋体" w:eastAsia="新宋体" w:cs="新宋体"/>
-          <w:color w:val="A31515"/>
-          <w:kern w:val="0"/>
-          <w:sz w:val="19"/>
-          <w:szCs w:val="19"/>
-        </w:rPr>
-        <w:t>m</w:t>
-      </w:r>
-      <w:r>
-        <w:rPr>
-          <w:rFonts w:ascii="新宋体" w:eastAsia="新宋体" w:cs="新宋体"/>
-          <w:color w:val="A31515"/>
-          <w:kern w:val="0"/>
-          <w:sz w:val="19"/>
-          <w:szCs w:val="19"/>
-        </w:rPr>
-        <w:t>odel_3D//</w:t>
-      </w:r>
-      <w:proofErr w:type="spellStart"/>
-      <w:r>
-        <w:rPr>
-          <w:rFonts w:ascii="新宋体" w:eastAsia="新宋体" w:cs="新宋体"/>
-          <w:color w:val="A31515"/>
-          <w:kern w:val="0"/>
-          <w:sz w:val="19"/>
-          <w:szCs w:val="19"/>
-        </w:rPr>
-        <w:t>model.ply</w:t>
-      </w:r>
-      <w:proofErr w:type="spellEnd"/>
-      <w:r>
-        <w:rPr>
-          <w:rFonts w:ascii="新宋体" w:eastAsia="新宋体" w:cs="新宋体"/>
-          <w:color w:val="A31515"/>
-          <w:kern w:val="0"/>
-          <w:sz w:val="19"/>
-          <w:szCs w:val="19"/>
-        </w:rPr>
-        <w:t>"</w:t>
-      </w:r>
-      <w:r>
-        <w:rPr>
-          <w:rFonts w:ascii="新宋体" w:eastAsia="新宋体" w:cs="新宋体"/>
-          <w:color w:val="000000"/>
-          <w:kern w:val="0"/>
-          <w:sz w:val="19"/>
-          <w:szCs w:val="19"/>
-        </w:rPr>
-        <w:t xml:space="preserve">, </w:t>
-      </w:r>
-      <w:r>
-        <w:rPr>
-          <w:rFonts w:ascii="新宋体" w:eastAsia="新宋体" w:cs="新宋体"/>
-          <w:color w:val="000000"/>
-          <w:kern w:val="0"/>
-          <w:sz w:val="19"/>
-          <w:szCs w:val="19"/>
-        </w:rPr>
-        <w:t xml:space="preserve">  </w:t>
+          <w:color w:val="000000"/>
+          <w:kern w:val="0"/>
+          <w:sz w:val="19"/>
+          <w:szCs w:val="19"/>
+        </w:rPr>
+        <w:t xml:space="preserve">,   </w:t>
       </w:r>
       <w:r>
         <w:rPr>
@@ -6433,7 +6321,7 @@
           <w:sz w:val="19"/>
           <w:szCs w:val="19"/>
         </w:rPr>
-        <w:t>模型文件</w:t>
+        <w:t>模型文件名</w:t>
       </w:r>
     </w:p>
     <w:p>
@@ -6521,8 +6409,9 @@
           <w:sz w:val="19"/>
           <w:szCs w:val="19"/>
         </w:rPr>
-        <w:t>p</w:t>
-      </w:r>
+        <w:t>pointCloud</w:t>
+      </w:r>
+      <w:proofErr w:type="spellEnd"/>
       <w:r>
         <w:rPr>
           <w:rFonts w:ascii="新宋体" w:eastAsia="新宋体" w:cs="新宋体"/>
@@ -6531,8 +6420,9 @@
           <w:sz w:val="19"/>
           <w:szCs w:val="19"/>
         </w:rPr>
-        <w:t>oint</w:t>
-      </w:r>
+        <w:t>//</w:t>
+      </w:r>
+      <w:proofErr w:type="spellStart"/>
       <w:r>
         <w:rPr>
           <w:rFonts w:ascii="新宋体" w:eastAsia="新宋体" w:cs="新宋体"/>
@@ -6541,8 +6431,9 @@
           <w:sz w:val="19"/>
           <w:szCs w:val="19"/>
         </w:rPr>
-        <w:t>c</w:t>
-      </w:r>
+        <w:t>scene.ply</w:t>
+      </w:r>
+      <w:proofErr w:type="spellEnd"/>
       <w:r>
         <w:rPr>
           <w:rFonts w:ascii="新宋体" w:eastAsia="新宋体" w:cs="新宋体"/>
@@ -6551,49 +6442,6 @@
           <w:sz w:val="19"/>
           <w:szCs w:val="19"/>
         </w:rPr>
-        <w:t>loud</w:t>
-      </w:r>
-      <w:proofErr w:type="spellEnd"/>
-      <w:r>
-        <w:rPr>
-          <w:rFonts w:ascii="新宋体" w:eastAsia="新宋体" w:cs="新宋体"/>
-          <w:color w:val="A31515"/>
-          <w:kern w:val="0"/>
-          <w:sz w:val="19"/>
-          <w:szCs w:val="19"/>
-        </w:rPr>
-        <w:t>//</w:t>
-      </w:r>
-      <w:proofErr w:type="spellStart"/>
-      <w:r>
-        <w:rPr>
-          <w:rFonts w:ascii="新宋体" w:eastAsia="新宋体" w:cs="新宋体" w:hint="eastAsia"/>
-          <w:color w:val="A31515"/>
-          <w:kern w:val="0"/>
-          <w:sz w:val="19"/>
-          <w:szCs w:val="19"/>
-        </w:rPr>
-        <w:t>scene</w:t>
-      </w:r>
-      <w:r>
-        <w:rPr>
-          <w:rFonts w:ascii="新宋体" w:eastAsia="新宋体" w:cs="新宋体"/>
-          <w:color w:val="A31515"/>
-          <w:kern w:val="0"/>
-          <w:sz w:val="19"/>
-          <w:szCs w:val="19"/>
-        </w:rPr>
-        <w:t>.ply</w:t>
-      </w:r>
-      <w:proofErr w:type="spellEnd"/>
-      <w:r>
-        <w:rPr>
-          <w:rFonts w:ascii="新宋体" w:eastAsia="新宋体" w:cs="新宋体"/>
-          <w:color w:val="A31515"/>
-          <w:kern w:val="0"/>
-          <w:sz w:val="19"/>
-          <w:szCs w:val="19"/>
-        </w:rPr>
         <w:t>"</w:t>
       </w:r>
       <w:r>
@@ -6604,17 +6452,7 @@
           <w:sz w:val="19"/>
           <w:szCs w:val="19"/>
         </w:rPr>
-        <w:t xml:space="preserve">, </w:t>
-      </w:r>
-      <w:r>
-        <w:rPr>
-          <w:rFonts w:ascii="新宋体" w:eastAsia="新宋体" w:cs="新宋体"/>
-          <w:color w:val="000000"/>
-          <w:kern w:val="0"/>
-          <w:sz w:val="19"/>
-          <w:szCs w:val="19"/>
-        </w:rPr>
-        <w:t xml:space="preserve"> </w:t>
+        <w:t xml:space="preserve">,  </w:t>
       </w:r>
       <w:r>
         <w:rPr>
@@ -6634,27 +6472,7 @@
           <w:sz w:val="19"/>
           <w:szCs w:val="19"/>
         </w:rPr>
-        <w:t>离线测试</w:t>
-      </w:r>
-      <w:r>
-        <w:rPr>
-          <w:rFonts w:ascii="新宋体" w:eastAsia="新宋体" w:cs="新宋体" w:hint="eastAsia"/>
-          <w:color w:val="008000"/>
-          <w:kern w:val="0"/>
-          <w:sz w:val="19"/>
-          <w:szCs w:val="19"/>
-        </w:rPr>
-        <w:t>场景</w:t>
-      </w:r>
-      <w:r>
-        <w:rPr>
-          <w:rFonts w:ascii="新宋体" w:eastAsia="新宋体" w:cs="新宋体" w:hint="eastAsia"/>
-          <w:color w:val="008000"/>
-          <w:kern w:val="0"/>
-          <w:sz w:val="19"/>
-          <w:szCs w:val="19"/>
-        </w:rPr>
-        <w:t>点云文件</w:t>
+        <w:t>离线测试点云文件名</w:t>
       </w:r>
     </w:p>
     <w:p>
@@ -7186,9 +7004,6 @@
     </w:p>
     <w:p>
       <w:pPr>
-        <w:tabs>
-          <w:tab w:val="left" w:pos="5913"/>
-        </w:tabs>
         <w:autoSpaceDE w:val="0"/>
         <w:autoSpaceDN w:val="0"/>
         <w:adjustRightInd w:val="0"/>
@@ -7261,15 +7076,30 @@
         </w:rPr>
         <w:t xml:space="preserve"> RZ</w:t>
       </w:r>
-      <w:r>
-        <w:rPr>
-          <w:rFonts w:ascii="新宋体" w:eastAsia="新宋体" w:cs="新宋体" w:hint="eastAsia"/>
-          <w:color w:val="008000"/>
-          <w:kern w:val="0"/>
-          <w:sz w:val="19"/>
-          <w:szCs w:val="19"/>
-        </w:rPr>
-        <w:t xml:space="preserve"> </w:t>
+    </w:p>
+    <w:p>
+      <w:pPr>
+        <w:autoSpaceDE w:val="0"/>
+        <w:autoSpaceDN w:val="0"/>
+        <w:adjustRightInd w:val="0"/>
+        <w:jc w:val="left"/>
+        <w:rPr>
+          <w:rFonts w:ascii="新宋体" w:eastAsia="新宋体" w:cs="新宋体"/>
+          <w:color w:val="000000"/>
+          <w:kern w:val="0"/>
+          <w:sz w:val="19"/>
+          <w:szCs w:val="19"/>
+        </w:rPr>
+      </w:pPr>
+      <w:r>
+        <w:rPr>
+          <w:rFonts w:ascii="新宋体" w:eastAsia="新宋体" w:cs="新宋体"/>
+          <w:color w:val="000000"/>
+          <w:kern w:val="0"/>
+          <w:sz w:val="19"/>
+          <w:szCs w:val="19"/>
+        </w:rPr>
+        <w:t>}</w:t>
       </w:r>
     </w:p>
     <w:sectPr>

</xml_diff>

<commit_message>
1.modify print message 2.add sample_3d to seg_boundary 3.fix refine process 4.BYD and MAHLE test ok 5.modify pose visualization
</commit_message>
<xml_diff>
--- a/x64/Release/Doc/GPD_UserGuide.docx
+++ b/x64/Release/Doc/GPD_UserGuide.docx
@@ -2093,7 +2093,7 @@
           <w:sz w:val="18"/>
           <w:szCs w:val="18"/>
         </w:rPr>
-        <w:t>总体方案，更新文档</w:t>
+        <w:t>总体方案更新文档</w:t>
       </w:r>
       <w:r>
         <w:rPr>
@@ -2144,6 +2144,16 @@
           <w:szCs w:val="18"/>
         </w:rPr>
         <w:t>相关内容</w:t>
+      </w:r>
+      <w:r>
+        <w:rPr>
+          <w:rFonts w:ascii="宋体" w:eastAsia="宋体" w:hAnsi="宋体" w:cs="新宋体" w:hint="eastAsia"/>
+          <w:color w:val="000000"/>
+          <w:kern w:val="0"/>
+          <w:sz w:val="18"/>
+          <w:szCs w:val="18"/>
+        </w:rPr>
+        <w:t>，</w:t>
       </w:r>
       <w:r>
         <w:rPr>
@@ -4442,7 +4452,31 @@
           <w:sz w:val="18"/>
           <w:szCs w:val="18"/>
         </w:rPr>
-        <w:t>refine.ply"</w:t>
+        <w:t>refine</w:t>
+      </w:r>
+      <w:r>
+        <w:rPr>
+          <w:rFonts w:ascii="宋体" w:eastAsia="宋体" w:hAnsi="宋体" w:hint="eastAsia"/>
+          <w:sz w:val="18"/>
+          <w:szCs w:val="18"/>
+        </w:rPr>
+        <w:t>_</w:t>
+      </w:r>
+      <w:r>
+        <w:rPr>
+          <w:rFonts w:ascii="宋体" w:eastAsia="宋体" w:hAnsi="宋体"/>
+          <w:sz w:val="18"/>
+          <w:szCs w:val="18"/>
+        </w:rPr>
+        <w:t>a</w:t>
+      </w:r>
+      <w:r>
+        <w:rPr>
+          <w:rFonts w:ascii="宋体" w:eastAsia="宋体" w:hAnsi="宋体"/>
+          <w:sz w:val="18"/>
+          <w:szCs w:val="18"/>
+        </w:rPr>
+        <w:t>.ply"</w:t>
       </w:r>
       <w:r>
         <w:rPr>
@@ -4903,9 +4937,6 @@
         <w:t>配置文件</w:t>
       </w:r>
       <w:r>
-        <w:t xml:space="preserve"> </w:t>
-      </w:r>
-      <w:r>
         <w:rPr>
           <w:rFonts w:hint="eastAsia"/>
         </w:rPr>
@@ -4919,6 +4950,12 @@
           <w:rFonts w:hint="eastAsia"/>
         </w:rPr>
         <w:t>.json</w:t>
+      </w:r>
+      <w:r>
+        <w:rPr>
+          <w:rFonts w:hint="eastAsia"/>
+        </w:rPr>
+        <w:t>参数说明</w:t>
       </w:r>
     </w:p>
     <w:p>

</xml_diff>

<commit_message>
1. fix error of GPD_UserGuide.pdf 2. add uniform sampling in camera_data 3. use uniform sampling in seg_boundary
</commit_message>
<xml_diff>
--- a/x64/Release/Doc/GPD_UserGuide.docx
+++ b/x64/Release/Doc/GPD_UserGuide.docx
@@ -2743,12 +2743,32 @@
       </w:r>
       <w:r>
         <w:rPr>
-          <w:rFonts w:ascii="新宋体" w:eastAsia="新宋体" w:cs="新宋体"/>
+          <w:rFonts w:ascii="新宋体" w:eastAsia="新宋体" w:cs="新宋体" w:hint="eastAsia"/>
           <w:color w:val="A31515"/>
           <w:kern w:val="0"/>
           <w:sz w:val="15"/>
           <w:szCs w:val="15"/>
         </w:rPr>
+        <w:t>.</w:t>
+      </w:r>
+      <w:r>
+        <w:rPr>
+          <w:rFonts w:ascii="新宋体" w:eastAsia="新宋体" w:cs="新宋体"/>
+          <w:color w:val="A31515"/>
+          <w:kern w:val="0"/>
+          <w:sz w:val="15"/>
+          <w:szCs w:val="15"/>
+        </w:rPr>
+        <w:t>\\</w:t>
+      </w:r>
+      <w:r>
+        <w:rPr>
+          <w:rFonts w:ascii="新宋体" w:eastAsia="新宋体" w:cs="新宋体"/>
+          <w:color w:val="A31515"/>
+          <w:kern w:val="0"/>
+          <w:sz w:val="15"/>
+          <w:szCs w:val="15"/>
+        </w:rPr>
         <w:t>GPD</w:t>
       </w:r>
       <w:r>
@@ -2910,16 +2930,6 @@
           <w:szCs w:val="15"/>
         </w:rPr>
         <w:t>;</w:t>
-      </w:r>
-      <w:r>
-        <w:rPr>
-          <w:rFonts w:ascii="新宋体" w:eastAsia="新宋体" w:cs="新宋体"/>
-          <w:color w:val="000000"/>
-          <w:kern w:val="0"/>
-          <w:sz w:val="15"/>
-          <w:szCs w:val="15"/>
-        </w:rPr>
-        <w:t xml:space="preserve">   </w:t>
       </w:r>
       <w:r>
         <w:rPr>
@@ -5875,7 +5885,7 @@
           <w:sz w:val="19"/>
           <w:szCs w:val="19"/>
         </w:rPr>
-        <w:t>毫米</w:t>
+        <w:t>米</w:t>
       </w:r>
       <w:r>
         <w:rPr>

</xml_diff>

<commit_message>
1.fix recognition_cg use_hough  config error 2.add recognition_cg key_points config
</commit_message>
<xml_diff>
--- a/x64/Release/Doc/GPD_UserGuide.docx
+++ b/x64/Release/Doc/GPD_UserGuide.docx
@@ -179,7 +179,23 @@
           <w:sz w:val="18"/>
           <w:szCs w:val="18"/>
         </w:rPr>
-        <w:t>#include "../</w:t>
+        <w:t xml:space="preserve">#include </w:t>
+      </w:r>
+      <w:proofErr w:type="gramStart"/>
+      <w:r>
+        <w:rPr>
+          <w:sz w:val="18"/>
+          <w:szCs w:val="18"/>
+        </w:rPr>
+        <w:t>"..</w:t>
+      </w:r>
+      <w:proofErr w:type="gramEnd"/>
+      <w:r>
+        <w:rPr>
+          <w:sz w:val="18"/>
+          <w:szCs w:val="18"/>
+        </w:rPr>
+        <w:t>/</w:t>
       </w:r>
       <w:r>
         <w:rPr>
@@ -219,6 +235,7 @@
         </w:rPr>
         <w:t>include/</w:t>
       </w:r>
+      <w:proofErr w:type="spellStart"/>
       <w:r>
         <w:rPr>
           <w:rFonts w:hint="eastAsia"/>
@@ -239,7 +256,15 @@
           <w:sz w:val="18"/>
           <w:szCs w:val="18"/>
         </w:rPr>
-        <w:t>.h"</w:t>
+        <w:t>.h</w:t>
+      </w:r>
+      <w:proofErr w:type="spellEnd"/>
+      <w:r>
+        <w:rPr>
+          <w:sz w:val="18"/>
+          <w:szCs w:val="18"/>
+        </w:rPr>
+        <w:t>"</w:t>
       </w:r>
     </w:p>
     <w:p>
@@ -1086,6 +1111,7 @@
           <w:szCs w:val="18"/>
         </w:rPr>
       </w:pPr>
+      <w:proofErr w:type="spellStart"/>
       <w:r>
         <w:rPr>
           <w:rFonts w:ascii="宋体" w:eastAsia="宋体" w:hAnsi="宋体" w:hint="eastAsia"/>
@@ -1094,6 +1120,7 @@
         </w:rPr>
         <w:t>Glog</w:t>
       </w:r>
+      <w:proofErr w:type="spellEnd"/>
       <w:r>
         <w:rPr>
           <w:rFonts w:ascii="宋体" w:eastAsia="宋体" w:hAnsi="宋体"/>
@@ -1289,7 +1316,25 @@
           <w:sz w:val="18"/>
           <w:szCs w:val="18"/>
         </w:rPr>
-        <w:t>$(SolutionDir)$(Platform)\$(Configuration)\</w:t>
+        <w:t>$(</w:t>
+      </w:r>
+      <w:proofErr w:type="spellStart"/>
+      <w:r>
+        <w:rPr>
+          <w:rFonts w:ascii="宋体" w:eastAsia="宋体" w:hAnsi="宋体"/>
+          <w:sz w:val="18"/>
+          <w:szCs w:val="18"/>
+        </w:rPr>
+        <w:t>SolutionDir</w:t>
+      </w:r>
+      <w:proofErr w:type="spellEnd"/>
+      <w:r>
+        <w:rPr>
+          <w:rFonts w:ascii="宋体" w:eastAsia="宋体" w:hAnsi="宋体"/>
+          <w:sz w:val="18"/>
+          <w:szCs w:val="18"/>
+        </w:rPr>
+        <w:t>)$(Platform)\$(Configuration)\</w:t>
       </w:r>
       <w:r>
         <w:rPr>
@@ -1477,7 +1522,29 @@
           <w:sz w:val="18"/>
           <w:szCs w:val="18"/>
         </w:rPr>
-        <w:t>以比亚迪项目为例</w:t>
+        <w:t>以比亚</w:t>
+      </w:r>
+      <w:proofErr w:type="gramStart"/>
+      <w:r>
+        <w:rPr>
+          <w:rFonts w:ascii="宋体" w:eastAsia="宋体" w:hAnsi="宋体" w:cs="新宋体" w:hint="eastAsia"/>
+          <w:color w:val="000000"/>
+          <w:kern w:val="0"/>
+          <w:sz w:val="18"/>
+          <w:szCs w:val="18"/>
+        </w:rPr>
+        <w:t>迪</w:t>
+      </w:r>
+      <w:proofErr w:type="gramEnd"/>
+      <w:r>
+        <w:rPr>
+          <w:rFonts w:ascii="宋体" w:eastAsia="宋体" w:hAnsi="宋体" w:cs="新宋体" w:hint="eastAsia"/>
+          <w:color w:val="000000"/>
+          <w:kern w:val="0"/>
+          <w:sz w:val="18"/>
+          <w:szCs w:val="18"/>
+        </w:rPr>
+        <w:t>项目为例</w:t>
       </w:r>
       <w:r>
         <w:rPr>
@@ -1876,6 +1943,7 @@
         </w:rPr>
         <w:t>数量复制</w:t>
       </w:r>
+      <w:proofErr w:type="spellStart"/>
       <w:r>
         <w:rPr>
           <w:rFonts w:ascii="宋体" w:eastAsia="宋体" w:hAnsi="宋体" w:cs="新宋体" w:hint="eastAsia"/>
@@ -1916,6 +1984,7 @@
         </w:rPr>
         <w:t>x</w:t>
       </w:r>
+      <w:proofErr w:type="spellEnd"/>
       <w:r>
         <w:rPr>
           <w:rFonts w:ascii="宋体" w:eastAsia="宋体" w:hAnsi="宋体" w:cs="新宋体" w:hint="eastAsia"/>
@@ -2582,8 +2651,20 @@
           <w:sz w:val="18"/>
           <w:szCs w:val="18"/>
         </w:rPr>
-        <w:t>比亚迪</w:t>
-      </w:r>
+        <w:t>比亚</w:t>
+      </w:r>
+      <w:proofErr w:type="gramStart"/>
+      <w:r>
+        <w:rPr>
+          <w:rFonts w:ascii="宋体" w:eastAsia="宋体" w:hAnsi="宋体" w:cs="新宋体" w:hint="eastAsia"/>
+          <w:color w:val="000000" w:themeColor="text1"/>
+          <w:kern w:val="0"/>
+          <w:sz w:val="18"/>
+          <w:szCs w:val="18"/>
+        </w:rPr>
+        <w:t>迪</w:t>
+      </w:r>
+      <w:proofErr w:type="gramEnd"/>
       <w:r>
         <w:rPr>
           <w:rFonts w:ascii="宋体" w:eastAsia="宋体" w:hAnsi="宋体" w:cs="新宋体" w:hint="eastAsia"/>
@@ -2661,6 +2742,7 @@
           <w:szCs w:val="15"/>
         </w:rPr>
       </w:pPr>
+      <w:proofErr w:type="gramStart"/>
       <w:r>
         <w:rPr>
           <w:rFonts w:ascii="新宋体" w:eastAsia="新宋体" w:cs="新宋体"/>
@@ -2671,6 +2753,7 @@
         </w:rPr>
         <w:t>std::</w:t>
       </w:r>
+      <w:proofErr w:type="gramEnd"/>
       <w:r>
         <w:rPr>
           <w:rFonts w:ascii="新宋体" w:eastAsia="新宋体" w:cs="新宋体"/>
@@ -2881,6 +2964,7 @@
         </w:rPr>
         <w:t>\\</w:t>
       </w:r>
+      <w:proofErr w:type="spellStart"/>
       <w:r>
         <w:rPr>
           <w:rFonts w:ascii="新宋体" w:eastAsia="新宋体" w:cs="新宋体"/>
@@ -2919,7 +3003,18 @@
           <w:sz w:val="15"/>
           <w:szCs w:val="15"/>
         </w:rPr>
-        <w:t>.json"</w:t>
+        <w:t>.json</w:t>
+      </w:r>
+      <w:proofErr w:type="spellEnd"/>
+      <w:r>
+        <w:rPr>
+          <w:rFonts w:ascii="新宋体" w:eastAsia="新宋体" w:cs="新宋体"/>
+          <w:color w:val="A31515"/>
+          <w:kern w:val="0"/>
+          <w:sz w:val="15"/>
+          <w:szCs w:val="15"/>
+        </w:rPr>
+        <w:t>"</w:t>
       </w:r>
       <w:r>
         <w:rPr>
@@ -3007,6 +3102,7 @@
         </w:rPr>
         <w:t>std::</w:t>
       </w:r>
+      <w:proofErr w:type="spellStart"/>
       <w:r>
         <w:rPr>
           <w:rFonts w:ascii="新宋体" w:eastAsia="新宋体" w:cs="新宋体"/>
@@ -3017,6 +3113,7 @@
         </w:rPr>
         <w:t>shared_ptr</w:t>
       </w:r>
+      <w:proofErr w:type="spellEnd"/>
       <w:r>
         <w:rPr>
           <w:rFonts w:ascii="新宋体" w:eastAsia="新宋体" w:cs="新宋体"/>
@@ -3047,6 +3144,7 @@
         </w:rPr>
         <w:t>::</w:t>
       </w:r>
+      <w:proofErr w:type="spellStart"/>
       <w:r>
         <w:rPr>
           <w:rFonts w:ascii="新宋体" w:eastAsia="新宋体" w:cs="新宋体"/>
@@ -3057,6 +3155,7 @@
         </w:rPr>
         <w:t>GraspPose</w:t>
       </w:r>
+      <w:proofErr w:type="spellEnd"/>
       <w:r>
         <w:rPr>
           <w:rFonts w:ascii="新宋体" w:eastAsia="新宋体" w:cs="新宋体"/>
@@ -3085,7 +3184,29 @@
           <w:sz w:val="15"/>
           <w:szCs w:val="15"/>
         </w:rPr>
-        <w:t>_(GetModelBasedPtr(config_object_</w:t>
+        <w:t>_(</w:t>
+      </w:r>
+      <w:proofErr w:type="spellStart"/>
+      <w:r>
+        <w:rPr>
+          <w:rFonts w:ascii="新宋体" w:eastAsia="新宋体" w:cs="新宋体"/>
+          <w:color w:val="000000"/>
+          <w:kern w:val="0"/>
+          <w:sz w:val="15"/>
+          <w:szCs w:val="15"/>
+        </w:rPr>
+        <w:t>GetModelBasedPtr</w:t>
+      </w:r>
+      <w:proofErr w:type="spellEnd"/>
+      <w:r>
+        <w:rPr>
+          <w:rFonts w:ascii="新宋体" w:eastAsia="新宋体" w:cs="新宋体"/>
+          <w:color w:val="000000"/>
+          <w:kern w:val="0"/>
+          <w:sz w:val="15"/>
+          <w:szCs w:val="15"/>
+        </w:rPr>
+        <w:t>(config_object_</w:t>
       </w:r>
       <w:r>
         <w:rPr>
@@ -3269,7 +3390,51 @@
           <w:sz w:val="15"/>
           <w:szCs w:val="15"/>
         </w:rPr>
-        <w:t>_-&gt;SetInputPointCloud(object_points);</w:t>
+        <w:t>_-&gt;</w:t>
+      </w:r>
+      <w:proofErr w:type="spellStart"/>
+      <w:r>
+        <w:rPr>
+          <w:rFonts w:ascii="新宋体" w:eastAsia="新宋体" w:cs="新宋体"/>
+          <w:color w:val="000000"/>
+          <w:kern w:val="0"/>
+          <w:sz w:val="15"/>
+          <w:szCs w:val="15"/>
+        </w:rPr>
+        <w:t>SetInputPointCloud</w:t>
+      </w:r>
+      <w:proofErr w:type="spellEnd"/>
+      <w:r>
+        <w:rPr>
+          <w:rFonts w:ascii="新宋体" w:eastAsia="新宋体" w:cs="新宋体"/>
+          <w:color w:val="000000"/>
+          <w:kern w:val="0"/>
+          <w:sz w:val="15"/>
+          <w:szCs w:val="15"/>
+        </w:rPr>
+        <w:t>(</w:t>
+      </w:r>
+      <w:proofErr w:type="spellStart"/>
+      <w:r>
+        <w:rPr>
+          <w:rFonts w:ascii="新宋体" w:eastAsia="新宋体" w:cs="新宋体"/>
+          <w:color w:val="000000"/>
+          <w:kern w:val="0"/>
+          <w:sz w:val="15"/>
+          <w:szCs w:val="15"/>
+        </w:rPr>
+        <w:t>object_points</w:t>
+      </w:r>
+      <w:proofErr w:type="spellEnd"/>
+      <w:r>
+        <w:rPr>
+          <w:rFonts w:ascii="新宋体" w:eastAsia="新宋体" w:cs="新宋体"/>
+          <w:color w:val="000000"/>
+          <w:kern w:val="0"/>
+          <w:sz w:val="15"/>
+          <w:szCs w:val="15"/>
+        </w:rPr>
+        <w:t>);</w:t>
       </w:r>
       <w:r>
         <w:rPr>
@@ -3336,7 +3501,51 @@
           <w:sz w:val="15"/>
           <w:szCs w:val="15"/>
         </w:rPr>
-        <w:t>_-&gt;GetGraspPose(&amp;object_pose);</w:t>
+        <w:t>_-&gt;</w:t>
+      </w:r>
+      <w:proofErr w:type="spellStart"/>
+      <w:r>
+        <w:rPr>
+          <w:rFonts w:ascii="新宋体" w:eastAsia="新宋体" w:cs="新宋体"/>
+          <w:color w:val="000000"/>
+          <w:kern w:val="0"/>
+          <w:sz w:val="15"/>
+          <w:szCs w:val="15"/>
+        </w:rPr>
+        <w:t>GetGraspPose</w:t>
+      </w:r>
+      <w:proofErr w:type="spellEnd"/>
+      <w:r>
+        <w:rPr>
+          <w:rFonts w:ascii="新宋体" w:eastAsia="新宋体" w:cs="新宋体"/>
+          <w:color w:val="000000"/>
+          <w:kern w:val="0"/>
+          <w:sz w:val="15"/>
+          <w:szCs w:val="15"/>
+        </w:rPr>
+        <w:t>(&amp;</w:t>
+      </w:r>
+      <w:proofErr w:type="spellStart"/>
+      <w:r>
+        <w:rPr>
+          <w:rFonts w:ascii="新宋体" w:eastAsia="新宋体" w:cs="新宋体"/>
+          <w:color w:val="000000"/>
+          <w:kern w:val="0"/>
+          <w:sz w:val="15"/>
+          <w:szCs w:val="15"/>
+        </w:rPr>
+        <w:t>object_pose</w:t>
+      </w:r>
+      <w:proofErr w:type="spellEnd"/>
+      <w:r>
+        <w:rPr>
+          <w:rFonts w:ascii="新宋体" w:eastAsia="新宋体" w:cs="新宋体"/>
+          <w:color w:val="000000"/>
+          <w:kern w:val="0"/>
+          <w:sz w:val="15"/>
+          <w:szCs w:val="15"/>
+        </w:rPr>
+        <w:t>);</w:t>
       </w:r>
       <w:r>
         <w:rPr>
@@ -3544,8 +3753,9 @@
           <w:sz w:val="18"/>
           <w:szCs w:val="18"/>
         </w:rPr>
-        <w:t>点云</w:t>
-      </w:r>
+        <w:t>点</w:t>
+      </w:r>
+      <w:proofErr w:type="gramStart"/>
       <w:r>
         <w:rPr>
           <w:rFonts w:ascii="宋体" w:eastAsia="宋体" w:hAnsi="宋体" w:cs="新宋体" w:hint="eastAsia"/>
@@ -3554,8 +3764,20 @@
           <w:sz w:val="18"/>
           <w:szCs w:val="18"/>
         </w:rPr>
+        <w:t>云</w:t>
+      </w:r>
+      <w:r>
+        <w:rPr>
+          <w:rFonts w:ascii="宋体" w:eastAsia="宋体" w:hAnsi="宋体" w:cs="新宋体" w:hint="eastAsia"/>
+          <w:color w:val="000000" w:themeColor="text1"/>
+          <w:kern w:val="0"/>
+          <w:sz w:val="18"/>
+          <w:szCs w:val="18"/>
+        </w:rPr>
         <w:t>文件</w:t>
       </w:r>
+      <w:proofErr w:type="spellStart"/>
+      <w:proofErr w:type="gramEnd"/>
       <w:r>
         <w:rPr>
           <w:rFonts w:ascii="宋体" w:eastAsia="宋体" w:hAnsi="宋体" w:cs="新宋体" w:hint="eastAsia"/>
@@ -3576,6 +3798,7 @@
         </w:rPr>
         <w:t>ply</w:t>
       </w:r>
+      <w:proofErr w:type="spellEnd"/>
       <w:r>
         <w:rPr>
           <w:rFonts w:ascii="宋体" w:eastAsia="宋体" w:hAnsi="宋体" w:cs="新宋体" w:hint="eastAsia"/>
@@ -3594,6 +3817,7 @@
         </w:rPr>
         <w:t>项目目录\</w:t>
       </w:r>
+      <w:proofErr w:type="spellStart"/>
       <w:r>
         <w:rPr>
           <w:rFonts w:ascii="宋体" w:eastAsia="宋体" w:hAnsi="宋体" w:hint="eastAsia"/>
@@ -3608,8 +3832,18 @@
           <w:sz w:val="18"/>
           <w:szCs w:val="18"/>
         </w:rPr>
-        <w:t>bject_x\</w:t>
-      </w:r>
+        <w:t>bject_x</w:t>
+      </w:r>
+      <w:proofErr w:type="spellEnd"/>
+      <w:r>
+        <w:rPr>
+          <w:rFonts w:ascii="宋体" w:eastAsia="宋体" w:hAnsi="宋体"/>
+          <w:sz w:val="18"/>
+          <w:szCs w:val="18"/>
+        </w:rPr>
+        <w:t>\</w:t>
+      </w:r>
+      <w:proofErr w:type="spellStart"/>
       <w:r>
         <w:rPr>
           <w:rFonts w:ascii="宋体" w:eastAsia="宋体" w:hAnsi="宋体" w:hint="eastAsia"/>
@@ -3642,6 +3876,7 @@
         </w:rPr>
         <w:t>loud</w:t>
       </w:r>
+      <w:proofErr w:type="spellEnd"/>
       <w:r>
         <w:rPr>
           <w:rFonts w:ascii="宋体" w:eastAsia="宋体" w:hAnsi="宋体"/>
@@ -3803,7 +4038,43 @@
           <w:sz w:val="18"/>
           <w:szCs w:val="18"/>
         </w:rPr>
-        <w:t>3D相机工作距离，调节参数使得采集点云数据完整、边缘清晰、噪点尽量少</w:t>
+        <w:t>3D相机工作距离，调节参数使得采集点</w:t>
+      </w:r>
+      <w:proofErr w:type="gramStart"/>
+      <w:r>
+        <w:rPr>
+          <w:rFonts w:ascii="宋体" w:eastAsia="宋体" w:hAnsi="宋体"/>
+          <w:sz w:val="18"/>
+          <w:szCs w:val="18"/>
+        </w:rPr>
+        <w:t>云数据</w:t>
+      </w:r>
+      <w:proofErr w:type="gramEnd"/>
+      <w:r>
+        <w:rPr>
+          <w:rFonts w:ascii="宋体" w:eastAsia="宋体" w:hAnsi="宋体"/>
+          <w:sz w:val="18"/>
+          <w:szCs w:val="18"/>
+        </w:rPr>
+        <w:t>完整、边缘清晰、</w:t>
+      </w:r>
+      <w:proofErr w:type="gramStart"/>
+      <w:r>
+        <w:rPr>
+          <w:rFonts w:ascii="宋体" w:eastAsia="宋体" w:hAnsi="宋体"/>
+          <w:sz w:val="18"/>
+          <w:szCs w:val="18"/>
+        </w:rPr>
+        <w:t>噪点尽量</w:t>
+      </w:r>
+      <w:proofErr w:type="gramEnd"/>
+      <w:r>
+        <w:rPr>
+          <w:rFonts w:ascii="宋体" w:eastAsia="宋体" w:hAnsi="宋体"/>
+          <w:sz w:val="18"/>
+          <w:szCs w:val="18"/>
+        </w:rPr>
+        <w:t>少</w:t>
       </w:r>
       <w:r>
         <w:rPr>
@@ -4340,8 +4611,18 @@
           <w:sz w:val="18"/>
           <w:szCs w:val="18"/>
         </w:rPr>
-        <w:t>3D模型中所有点</w:t>
-      </w:r>
+        <w:t>3D模型中</w:t>
+      </w:r>
+      <w:proofErr w:type="gramStart"/>
+      <w:r>
+        <w:rPr>
+          <w:rFonts w:ascii="宋体" w:eastAsia="宋体" w:hAnsi="宋体"/>
+          <w:sz w:val="18"/>
+          <w:szCs w:val="18"/>
+        </w:rPr>
+        <w:t>所有点</w:t>
+      </w:r>
+      <w:proofErr w:type="gramEnd"/>
       <w:r>
         <w:rPr>
           <w:rFonts w:ascii="宋体" w:eastAsia="宋体" w:hAnsi="宋体" w:hint="eastAsia"/>
@@ -4372,7 +4653,25 @@
           <w:sz w:val="18"/>
           <w:szCs w:val="18"/>
         </w:rPr>
-        <w:t>输出PLY格式模型文件"model.ply"</w:t>
+        <w:t>输出PLY格式模型文件"</w:t>
+      </w:r>
+      <w:proofErr w:type="spellStart"/>
+      <w:r>
+        <w:rPr>
+          <w:rFonts w:ascii="宋体" w:eastAsia="宋体" w:hAnsi="宋体"/>
+          <w:sz w:val="18"/>
+          <w:szCs w:val="18"/>
+        </w:rPr>
+        <w:t>model.ply</w:t>
+      </w:r>
+      <w:proofErr w:type="spellEnd"/>
+      <w:r>
+        <w:rPr>
+          <w:rFonts w:ascii="宋体" w:eastAsia="宋体" w:hAnsi="宋体"/>
+          <w:sz w:val="18"/>
+          <w:szCs w:val="18"/>
+        </w:rPr>
+        <w:t>"</w:t>
       </w:r>
       <w:r>
         <w:rPr>
@@ -4446,7 +4745,16 @@
           <w:sz w:val="18"/>
           <w:szCs w:val="18"/>
         </w:rPr>
-        <w:t xml:space="preserve"> "model</w:t>
+        <w:t xml:space="preserve"> "</w:t>
+      </w:r>
+      <w:proofErr w:type="spellStart"/>
+      <w:r>
+        <w:rPr>
+          <w:rFonts w:ascii="宋体" w:eastAsia="宋体" w:hAnsi="宋体"/>
+          <w:sz w:val="18"/>
+          <w:szCs w:val="18"/>
+        </w:rPr>
+        <w:t>model</w:t>
       </w:r>
       <w:r>
         <w:rPr>
@@ -4486,7 +4794,16 @@
           <w:sz w:val="18"/>
           <w:szCs w:val="18"/>
         </w:rPr>
-        <w:t>.ply"</w:t>
+        <w:t>.ply</w:t>
+      </w:r>
+      <w:proofErr w:type="spellEnd"/>
+      <w:r>
+        <w:rPr>
+          <w:rFonts w:ascii="宋体" w:eastAsia="宋体" w:hAnsi="宋体"/>
+          <w:sz w:val="18"/>
+          <w:szCs w:val="18"/>
+        </w:rPr>
+        <w:t>"</w:t>
       </w:r>
       <w:r>
         <w:rPr>
@@ -4555,6 +4872,7 @@
         </w:rPr>
         <w:t>项目目录\</w:t>
       </w:r>
+      <w:proofErr w:type="spellStart"/>
       <w:r>
         <w:rPr>
           <w:rFonts w:ascii="宋体" w:eastAsia="宋体" w:hAnsi="宋体"/>
@@ -4569,7 +4887,16 @@
           <w:sz w:val="18"/>
           <w:szCs w:val="18"/>
         </w:rPr>
-        <w:t>bject_x\</w:t>
+        <w:t>bject_x</w:t>
+      </w:r>
+      <w:proofErr w:type="spellEnd"/>
+      <w:r>
+        <w:rPr>
+          <w:rFonts w:ascii="宋体" w:eastAsia="宋体" w:hAnsi="宋体"/>
+          <w:sz w:val="18"/>
+          <w:szCs w:val="18"/>
+        </w:rPr>
+        <w:t>\</w:t>
       </w:r>
       <w:r>
         <w:rPr>
@@ -4667,16 +4994,44 @@
           <w:sz w:val="18"/>
           <w:szCs w:val="18"/>
         </w:rPr>
-        <w:t>按照model_</w:t>
-      </w:r>
-      <w:r>
-        <w:rPr>
-          <w:rFonts w:ascii="宋体" w:eastAsia="宋体" w:hAnsi="宋体"/>
-          <w:sz w:val="18"/>
-          <w:szCs w:val="18"/>
-        </w:rPr>
-        <w:t>refine_(a.b.</w:t>
-      </w:r>
+        <w:t>按照</w:t>
+      </w:r>
+      <w:proofErr w:type="spellStart"/>
+      <w:r>
+        <w:rPr>
+          <w:rFonts w:ascii="宋体" w:eastAsia="宋体" w:hAnsi="宋体" w:hint="eastAsia"/>
+          <w:sz w:val="18"/>
+          <w:szCs w:val="18"/>
+        </w:rPr>
+        <w:t>model_</w:t>
+      </w:r>
+      <w:r>
+        <w:rPr>
+          <w:rFonts w:ascii="宋体" w:eastAsia="宋体" w:hAnsi="宋体"/>
+          <w:sz w:val="18"/>
+          <w:szCs w:val="18"/>
+        </w:rPr>
+        <w:t>refine</w:t>
+      </w:r>
+      <w:proofErr w:type="spellEnd"/>
+      <w:r>
+        <w:rPr>
+          <w:rFonts w:ascii="宋体" w:eastAsia="宋体" w:hAnsi="宋体"/>
+          <w:sz w:val="18"/>
+          <w:szCs w:val="18"/>
+        </w:rPr>
+        <w:t>_(</w:t>
+      </w:r>
+      <w:proofErr w:type="spellStart"/>
+      <w:r>
+        <w:rPr>
+          <w:rFonts w:ascii="宋体" w:eastAsia="宋体" w:hAnsi="宋体"/>
+          <w:sz w:val="18"/>
+          <w:szCs w:val="18"/>
+        </w:rPr>
+        <w:t>a.b.</w:t>
+      </w:r>
+      <w:proofErr w:type="spellEnd"/>
       <w:r>
         <w:rPr>
           <w:rFonts w:ascii="宋体" w:eastAsia="宋体" w:hAnsi="宋体" w:hint="eastAsia"/>
@@ -4773,7 +5128,25 @@
           <w:sz w:val="18"/>
           <w:szCs w:val="18"/>
         </w:rPr>
-        <w:t>时如果有格式转换，需要保证模型点间距与采集的原始点云点间距一致</w:t>
+        <w:t>时如果有格式转换，需要保证模型点间距与采集的</w:t>
+      </w:r>
+      <w:proofErr w:type="gramStart"/>
+      <w:r>
+        <w:rPr>
+          <w:rFonts w:ascii="宋体" w:eastAsia="宋体" w:hAnsi="宋体"/>
+          <w:sz w:val="18"/>
+          <w:szCs w:val="18"/>
+        </w:rPr>
+        <w:t>原始点</w:t>
+      </w:r>
+      <w:proofErr w:type="gramEnd"/>
+      <w:r>
+        <w:rPr>
+          <w:rFonts w:ascii="宋体" w:eastAsia="宋体" w:hAnsi="宋体"/>
+          <w:sz w:val="18"/>
+          <w:szCs w:val="18"/>
+        </w:rPr>
+        <w:t>云点间距一致</w:t>
       </w:r>
       <w:r>
         <w:rPr>
@@ -4946,6 +5319,7 @@
         </w:rPr>
         <w:t>配置文件</w:t>
       </w:r>
+      <w:proofErr w:type="spellStart"/>
       <w:r>
         <w:rPr>
           <w:rFonts w:hint="eastAsia"/>
@@ -4961,6 +5335,7 @@
         </w:rPr>
         <w:t>.json</w:t>
       </w:r>
+      <w:proofErr w:type="spellEnd"/>
       <w:r>
         <w:rPr>
           <w:rFonts w:hint="eastAsia"/>
@@ -5035,7 +5410,41 @@
           <w:sz w:val="19"/>
           <w:szCs w:val="19"/>
         </w:rPr>
-        <w:t>/*Porject  Name: GPD_BYD*/</w:t>
+        <w:t>/*</w:t>
+      </w:r>
+      <w:proofErr w:type="spellStart"/>
+      <w:proofErr w:type="gramStart"/>
+      <w:r>
+        <w:rPr>
+          <w:rFonts w:ascii="新宋体" w:eastAsia="新宋体" w:cs="新宋体"/>
+          <w:color w:val="008000"/>
+          <w:kern w:val="0"/>
+          <w:sz w:val="19"/>
+          <w:szCs w:val="19"/>
+        </w:rPr>
+        <w:t>Porject</w:t>
+      </w:r>
+      <w:proofErr w:type="spellEnd"/>
+      <w:r>
+        <w:rPr>
+          <w:rFonts w:ascii="新宋体" w:eastAsia="新宋体" w:cs="新宋体"/>
+          <w:color w:val="008000"/>
+          <w:kern w:val="0"/>
+          <w:sz w:val="19"/>
+          <w:szCs w:val="19"/>
+        </w:rPr>
+        <w:t xml:space="preserve">  Name</w:t>
+      </w:r>
+      <w:proofErr w:type="gramEnd"/>
+      <w:r>
+        <w:rPr>
+          <w:rFonts w:ascii="新宋体" w:eastAsia="新宋体" w:cs="新宋体"/>
+          <w:color w:val="008000"/>
+          <w:kern w:val="0"/>
+          <w:sz w:val="19"/>
+          <w:szCs w:val="19"/>
+        </w:rPr>
+        <w:t>: GPD_BYD*/</w:t>
       </w:r>
     </w:p>
     <w:p>
@@ -5225,7 +5634,29 @@
           <w:sz w:val="19"/>
           <w:szCs w:val="19"/>
         </w:rPr>
-        <w:t>"CameraOffline"</w:t>
+        <w:t>"</w:t>
+      </w:r>
+      <w:proofErr w:type="spellStart"/>
+      <w:r>
+        <w:rPr>
+          <w:rFonts w:ascii="新宋体" w:eastAsia="新宋体" w:cs="新宋体"/>
+          <w:color w:val="2E75B6"/>
+          <w:kern w:val="0"/>
+          <w:sz w:val="19"/>
+          <w:szCs w:val="19"/>
+        </w:rPr>
+        <w:t>CameraOffline</w:t>
+      </w:r>
+      <w:proofErr w:type="spellEnd"/>
+      <w:r>
+        <w:rPr>
+          <w:rFonts w:ascii="新宋体" w:eastAsia="新宋体" w:cs="新宋体"/>
+          <w:color w:val="2E75B6"/>
+          <w:kern w:val="0"/>
+          <w:sz w:val="19"/>
+          <w:szCs w:val="19"/>
+        </w:rPr>
+        <w:t>"</w:t>
       </w:r>
       <w:r>
         <w:rPr>
@@ -5310,7 +5741,29 @@
           <w:sz w:val="19"/>
           <w:szCs w:val="19"/>
         </w:rPr>
-        <w:t>"InstanceMethod"</w:t>
+        <w:t>"</w:t>
+      </w:r>
+      <w:proofErr w:type="spellStart"/>
+      <w:r>
+        <w:rPr>
+          <w:rFonts w:ascii="新宋体" w:eastAsia="新宋体" w:cs="新宋体"/>
+          <w:color w:val="2E75B6"/>
+          <w:kern w:val="0"/>
+          <w:sz w:val="19"/>
+          <w:szCs w:val="19"/>
+        </w:rPr>
+        <w:t>InstanceMethod</w:t>
+      </w:r>
+      <w:proofErr w:type="spellEnd"/>
+      <w:r>
+        <w:rPr>
+          <w:rFonts w:ascii="新宋体" w:eastAsia="新宋体" w:cs="新宋体"/>
+          <w:color w:val="2E75B6"/>
+          <w:kern w:val="0"/>
+          <w:sz w:val="19"/>
+          <w:szCs w:val="19"/>
+        </w:rPr>
+        <w:t>"</w:t>
       </w:r>
       <w:r>
         <w:rPr>
@@ -5405,7 +5858,29 @@
           <w:sz w:val="19"/>
           <w:szCs w:val="19"/>
         </w:rPr>
-        <w:t>"RefineModelNum"</w:t>
+        <w:t>"</w:t>
+      </w:r>
+      <w:proofErr w:type="spellStart"/>
+      <w:r>
+        <w:rPr>
+          <w:rFonts w:ascii="新宋体" w:eastAsia="新宋体" w:cs="新宋体"/>
+          <w:color w:val="2E75B6"/>
+          <w:kern w:val="0"/>
+          <w:sz w:val="19"/>
+          <w:szCs w:val="19"/>
+        </w:rPr>
+        <w:t>RefineModelNum</w:t>
+      </w:r>
+      <w:proofErr w:type="spellEnd"/>
+      <w:r>
+        <w:rPr>
+          <w:rFonts w:ascii="新宋体" w:eastAsia="新宋体" w:cs="新宋体"/>
+          <w:color w:val="2E75B6"/>
+          <w:kern w:val="0"/>
+          <w:sz w:val="19"/>
+          <w:szCs w:val="19"/>
+        </w:rPr>
+        <w:t>"</w:t>
       </w:r>
       <w:r>
         <w:rPr>
@@ -5470,7 +5945,29 @@
           <w:sz w:val="19"/>
           <w:szCs w:val="19"/>
         </w:rPr>
-        <w:t>"RefineRegistrarion"</w:t>
+        <w:t>"</w:t>
+      </w:r>
+      <w:proofErr w:type="spellStart"/>
+      <w:r>
+        <w:rPr>
+          <w:rFonts w:ascii="新宋体" w:eastAsia="新宋体" w:cs="新宋体"/>
+          <w:color w:val="2E75B6"/>
+          <w:kern w:val="0"/>
+          <w:sz w:val="19"/>
+          <w:szCs w:val="19"/>
+        </w:rPr>
+        <w:t>RefineRegistrarion</w:t>
+      </w:r>
+      <w:proofErr w:type="spellEnd"/>
+      <w:r>
+        <w:rPr>
+          <w:rFonts w:ascii="新宋体" w:eastAsia="新宋体" w:cs="新宋体"/>
+          <w:color w:val="2E75B6"/>
+          <w:kern w:val="0"/>
+          <w:sz w:val="19"/>
+          <w:szCs w:val="19"/>
+        </w:rPr>
+        <w:t>"</w:t>
       </w:r>
       <w:r>
         <w:rPr>
@@ -5565,7 +6062,29 @@
           <w:sz w:val="19"/>
           <w:szCs w:val="19"/>
         </w:rPr>
-        <w:t>"ObjectModelPath"</w:t>
+        <w:t>"</w:t>
+      </w:r>
+      <w:proofErr w:type="spellStart"/>
+      <w:r>
+        <w:rPr>
+          <w:rFonts w:ascii="新宋体" w:eastAsia="新宋体" w:cs="新宋体"/>
+          <w:color w:val="2E75B6"/>
+          <w:kern w:val="0"/>
+          <w:sz w:val="19"/>
+          <w:szCs w:val="19"/>
+        </w:rPr>
+        <w:t>ObjectModelPath</w:t>
+      </w:r>
+      <w:proofErr w:type="spellEnd"/>
+      <w:r>
+        <w:rPr>
+          <w:rFonts w:ascii="新宋体" w:eastAsia="新宋体" w:cs="新宋体"/>
+          <w:color w:val="2E75B6"/>
+          <w:kern w:val="0"/>
+          <w:sz w:val="19"/>
+          <w:szCs w:val="19"/>
+        </w:rPr>
+        <w:t>"</w:t>
       </w:r>
       <w:r>
         <w:rPr>
@@ -5585,7 +6104,49 @@
           <w:sz w:val="19"/>
           <w:szCs w:val="19"/>
         </w:rPr>
-        <w:t>"model_3D//model.ply"</w:t>
+        <w:t>"model_3</w:t>
+      </w:r>
+      <w:r>
+        <w:rPr>
+          <w:rFonts w:ascii="新宋体" w:eastAsia="新宋体" w:cs="新宋体" w:hint="eastAsia"/>
+          <w:color w:val="A31515"/>
+          <w:kern w:val="0"/>
+          <w:sz w:val="19"/>
+          <w:szCs w:val="19"/>
+        </w:rPr>
+        <w:t>d</w:t>
+      </w:r>
+      <w:r>
+        <w:rPr>
+          <w:rFonts w:ascii="新宋体" w:eastAsia="新宋体" w:cs="新宋体"/>
+          <w:color w:val="A31515"/>
+          <w:kern w:val="0"/>
+          <w:sz w:val="19"/>
+          <w:szCs w:val="19"/>
+        </w:rPr>
+        <w:t>//</w:t>
+      </w:r>
+      <w:proofErr w:type="spellStart"/>
+      <w:r>
+        <w:rPr>
+          <w:rFonts w:ascii="新宋体" w:eastAsia="新宋体" w:cs="新宋体"/>
+          <w:color w:val="A31515"/>
+          <w:kern w:val="0"/>
+          <w:sz w:val="19"/>
+          <w:szCs w:val="19"/>
+        </w:rPr>
+        <w:t>model.ply</w:t>
+      </w:r>
+      <w:proofErr w:type="spellEnd"/>
+      <w:r>
+        <w:rPr>
+          <w:rFonts w:ascii="新宋体" w:eastAsia="新宋体" w:cs="新宋体"/>
+          <w:color w:val="A31515"/>
+          <w:kern w:val="0"/>
+          <w:sz w:val="19"/>
+          <w:szCs w:val="19"/>
+        </w:rPr>
+        <w:t>"</w:t>
       </w:r>
       <w:r>
         <w:rPr>
@@ -5650,7 +6211,29 @@
           <w:sz w:val="19"/>
           <w:szCs w:val="19"/>
         </w:rPr>
-        <w:t>"PointCloudPath"</w:t>
+        <w:t>"</w:t>
+      </w:r>
+      <w:proofErr w:type="spellStart"/>
+      <w:r>
+        <w:rPr>
+          <w:rFonts w:ascii="新宋体" w:eastAsia="新宋体" w:cs="新宋体"/>
+          <w:color w:val="2E75B6"/>
+          <w:kern w:val="0"/>
+          <w:sz w:val="19"/>
+          <w:szCs w:val="19"/>
+        </w:rPr>
+        <w:t>PointCloudPath</w:t>
+      </w:r>
+      <w:proofErr w:type="spellEnd"/>
+      <w:r>
+        <w:rPr>
+          <w:rFonts w:ascii="新宋体" w:eastAsia="新宋体" w:cs="新宋体"/>
+          <w:color w:val="2E75B6"/>
+          <w:kern w:val="0"/>
+          <w:sz w:val="19"/>
+          <w:szCs w:val="19"/>
+        </w:rPr>
+        <w:t>"</w:t>
       </w:r>
       <w:r>
         <w:rPr>
@@ -5670,7 +6253,51 @@
           <w:sz w:val="19"/>
           <w:szCs w:val="19"/>
         </w:rPr>
-        <w:t>"pointCloud//scene.ply"</w:t>
+        <w:t>"</w:t>
+      </w:r>
+      <w:proofErr w:type="spellStart"/>
+      <w:r>
+        <w:rPr>
+          <w:rFonts w:ascii="新宋体" w:eastAsia="新宋体" w:cs="新宋体"/>
+          <w:color w:val="A31515"/>
+          <w:kern w:val="0"/>
+          <w:sz w:val="19"/>
+          <w:szCs w:val="19"/>
+        </w:rPr>
+        <w:t>pointCloud</w:t>
+      </w:r>
+      <w:proofErr w:type="spellEnd"/>
+      <w:r>
+        <w:rPr>
+          <w:rFonts w:ascii="新宋体" w:eastAsia="新宋体" w:cs="新宋体"/>
+          <w:color w:val="A31515"/>
+          <w:kern w:val="0"/>
+          <w:sz w:val="19"/>
+          <w:szCs w:val="19"/>
+        </w:rPr>
+        <w:t>//</w:t>
+      </w:r>
+      <w:proofErr w:type="spellStart"/>
+      <w:r>
+        <w:rPr>
+          <w:rFonts w:ascii="新宋体" w:eastAsia="新宋体" w:cs="新宋体"/>
+          <w:color w:val="A31515"/>
+          <w:kern w:val="0"/>
+          <w:sz w:val="19"/>
+          <w:szCs w:val="19"/>
+        </w:rPr>
+        <w:t>scene.ply</w:t>
+      </w:r>
+      <w:proofErr w:type="spellEnd"/>
+      <w:r>
+        <w:rPr>
+          <w:rFonts w:ascii="新宋体" w:eastAsia="新宋体" w:cs="新宋体"/>
+          <w:color w:val="A31515"/>
+          <w:kern w:val="0"/>
+          <w:sz w:val="19"/>
+          <w:szCs w:val="19"/>
+        </w:rPr>
+        <w:t>"</w:t>
       </w:r>
       <w:r>
         <w:rPr>
@@ -5770,7 +6397,29 @@
           <w:sz w:val="19"/>
           <w:szCs w:val="19"/>
         </w:rPr>
-        <w:t>"UseModelPose"</w:t>
+        <w:t>"</w:t>
+      </w:r>
+      <w:proofErr w:type="spellStart"/>
+      <w:r>
+        <w:rPr>
+          <w:rFonts w:ascii="新宋体" w:eastAsia="新宋体" w:cs="新宋体"/>
+          <w:color w:val="2E75B6"/>
+          <w:kern w:val="0"/>
+          <w:sz w:val="19"/>
+          <w:szCs w:val="19"/>
+        </w:rPr>
+        <w:t>UseModelPose</w:t>
+      </w:r>
+      <w:proofErr w:type="spellEnd"/>
+      <w:r>
+        <w:rPr>
+          <w:rFonts w:ascii="新宋体" w:eastAsia="新宋体" w:cs="新宋体"/>
+          <w:color w:val="2E75B6"/>
+          <w:kern w:val="0"/>
+          <w:sz w:val="19"/>
+          <w:szCs w:val="19"/>
+        </w:rPr>
+        <w:t>"</w:t>
       </w:r>
       <w:r>
         <w:rPr>

</xml_diff>

<commit_message>
modiry load model config and output info
</commit_message>
<xml_diff>
--- a/x64/Release/Doc/GPD_UserGuide.docx
+++ b/x64/Release/Doc/GPD_UserGuide.docx
@@ -179,23 +179,7 @@
           <w:sz w:val="18"/>
           <w:szCs w:val="18"/>
         </w:rPr>
-        <w:t xml:space="preserve">#include </w:t>
-      </w:r>
-      <w:proofErr w:type="gramStart"/>
-      <w:r>
-        <w:rPr>
-          <w:sz w:val="18"/>
-          <w:szCs w:val="18"/>
-        </w:rPr>
-        <w:t>"..</w:t>
-      </w:r>
-      <w:proofErr w:type="gramEnd"/>
-      <w:r>
-        <w:rPr>
-          <w:sz w:val="18"/>
-          <w:szCs w:val="18"/>
-        </w:rPr>
-        <w:t>/</w:t>
+        <w:t>#include "../</w:t>
       </w:r>
       <w:r>
         <w:rPr>
@@ -1522,29 +1506,7 @@
           <w:sz w:val="18"/>
           <w:szCs w:val="18"/>
         </w:rPr>
-        <w:t>以比亚</w:t>
-      </w:r>
-      <w:proofErr w:type="gramStart"/>
-      <w:r>
-        <w:rPr>
-          <w:rFonts w:ascii="宋体" w:eastAsia="宋体" w:hAnsi="宋体" w:cs="新宋体" w:hint="eastAsia"/>
-          <w:color w:val="000000"/>
-          <w:kern w:val="0"/>
-          <w:sz w:val="18"/>
-          <w:szCs w:val="18"/>
-        </w:rPr>
-        <w:t>迪</w:t>
-      </w:r>
-      <w:proofErr w:type="gramEnd"/>
-      <w:r>
-        <w:rPr>
-          <w:rFonts w:ascii="宋体" w:eastAsia="宋体" w:hAnsi="宋体" w:cs="新宋体" w:hint="eastAsia"/>
-          <w:color w:val="000000"/>
-          <w:kern w:val="0"/>
-          <w:sz w:val="18"/>
-          <w:szCs w:val="18"/>
-        </w:rPr>
-        <w:t>项目为例</w:t>
+        <w:t>以比亚迪项目为例</w:t>
       </w:r>
       <w:r>
         <w:rPr>
@@ -2651,20 +2613,8 @@
           <w:sz w:val="18"/>
           <w:szCs w:val="18"/>
         </w:rPr>
-        <w:t>比亚</w:t>
-      </w:r>
-      <w:proofErr w:type="gramStart"/>
-      <w:r>
-        <w:rPr>
-          <w:rFonts w:ascii="宋体" w:eastAsia="宋体" w:hAnsi="宋体" w:cs="新宋体" w:hint="eastAsia"/>
-          <w:color w:val="000000" w:themeColor="text1"/>
-          <w:kern w:val="0"/>
-          <w:sz w:val="18"/>
-          <w:szCs w:val="18"/>
-        </w:rPr>
-        <w:t>迪</w:t>
-      </w:r>
-      <w:proofErr w:type="gramEnd"/>
+        <w:t>比亚迪</w:t>
+      </w:r>
       <w:r>
         <w:rPr>
           <w:rFonts w:ascii="宋体" w:eastAsia="宋体" w:hAnsi="宋体" w:cs="新宋体" w:hint="eastAsia"/>
@@ -2742,7 +2692,6 @@
           <w:szCs w:val="15"/>
         </w:rPr>
       </w:pPr>
-      <w:proofErr w:type="gramStart"/>
       <w:r>
         <w:rPr>
           <w:rFonts w:ascii="新宋体" w:eastAsia="新宋体" w:cs="新宋体"/>
@@ -2753,7 +2702,6 @@
         </w:rPr>
         <w:t>std::</w:t>
       </w:r>
-      <w:proofErr w:type="gramEnd"/>
       <w:r>
         <w:rPr>
           <w:rFonts w:ascii="新宋体" w:eastAsia="新宋体" w:cs="新宋体"/>
@@ -3753,9 +3701,8 @@
           <w:sz w:val="18"/>
           <w:szCs w:val="18"/>
         </w:rPr>
-        <w:t>点</w:t>
-      </w:r>
-      <w:proofErr w:type="gramStart"/>
+        <w:t>点云</w:t>
+      </w:r>
       <w:r>
         <w:rPr>
           <w:rFonts w:ascii="宋体" w:eastAsia="宋体" w:hAnsi="宋体" w:cs="新宋体" w:hint="eastAsia"/>
@@ -3764,20 +3711,9 @@
           <w:sz w:val="18"/>
           <w:szCs w:val="18"/>
         </w:rPr>
-        <w:t>云</w:t>
-      </w:r>
-      <w:r>
-        <w:rPr>
-          <w:rFonts w:ascii="宋体" w:eastAsia="宋体" w:hAnsi="宋体" w:cs="新宋体" w:hint="eastAsia"/>
-          <w:color w:val="000000" w:themeColor="text1"/>
-          <w:kern w:val="0"/>
-          <w:sz w:val="18"/>
-          <w:szCs w:val="18"/>
-        </w:rPr>
         <w:t>文件</w:t>
       </w:r>
       <w:proofErr w:type="spellStart"/>
-      <w:proofErr w:type="gramEnd"/>
       <w:r>
         <w:rPr>
           <w:rFonts w:ascii="宋体" w:eastAsia="宋体" w:hAnsi="宋体" w:cs="新宋体" w:hint="eastAsia"/>
@@ -4038,43 +3974,7 @@
           <w:sz w:val="18"/>
           <w:szCs w:val="18"/>
         </w:rPr>
-        <w:t>3D相机工作距离，调节参数使得采集点</w:t>
-      </w:r>
-      <w:proofErr w:type="gramStart"/>
-      <w:r>
-        <w:rPr>
-          <w:rFonts w:ascii="宋体" w:eastAsia="宋体" w:hAnsi="宋体"/>
-          <w:sz w:val="18"/>
-          <w:szCs w:val="18"/>
-        </w:rPr>
-        <w:t>云数据</w:t>
-      </w:r>
-      <w:proofErr w:type="gramEnd"/>
-      <w:r>
-        <w:rPr>
-          <w:rFonts w:ascii="宋体" w:eastAsia="宋体" w:hAnsi="宋体"/>
-          <w:sz w:val="18"/>
-          <w:szCs w:val="18"/>
-        </w:rPr>
-        <w:t>完整、边缘清晰、</w:t>
-      </w:r>
-      <w:proofErr w:type="gramStart"/>
-      <w:r>
-        <w:rPr>
-          <w:rFonts w:ascii="宋体" w:eastAsia="宋体" w:hAnsi="宋体"/>
-          <w:sz w:val="18"/>
-          <w:szCs w:val="18"/>
-        </w:rPr>
-        <w:t>噪点尽量</w:t>
-      </w:r>
-      <w:proofErr w:type="gramEnd"/>
-      <w:r>
-        <w:rPr>
-          <w:rFonts w:ascii="宋体" w:eastAsia="宋体" w:hAnsi="宋体"/>
-          <w:sz w:val="18"/>
-          <w:szCs w:val="18"/>
-        </w:rPr>
-        <w:t>少</w:t>
+        <w:t>3D相机工作距离，调节参数使得采集点云数据完整、边缘清晰、噪点尽量少</w:t>
       </w:r>
       <w:r>
         <w:rPr>
@@ -4611,18 +4511,8 @@
           <w:sz w:val="18"/>
           <w:szCs w:val="18"/>
         </w:rPr>
-        <w:t>3D模型中</w:t>
-      </w:r>
-      <w:proofErr w:type="gramStart"/>
-      <w:r>
-        <w:rPr>
-          <w:rFonts w:ascii="宋体" w:eastAsia="宋体" w:hAnsi="宋体"/>
-          <w:sz w:val="18"/>
-          <w:szCs w:val="18"/>
-        </w:rPr>
-        <w:t>所有点</w:t>
-      </w:r>
-      <w:proofErr w:type="gramEnd"/>
+        <w:t>3D模型中所有点</w:t>
+      </w:r>
       <w:r>
         <w:rPr>
           <w:rFonts w:ascii="宋体" w:eastAsia="宋体" w:hAnsi="宋体" w:hint="eastAsia"/>
@@ -5128,25 +5018,7 @@
           <w:sz w:val="18"/>
           <w:szCs w:val="18"/>
         </w:rPr>
-        <w:t>时如果有格式转换，需要保证模型点间距与采集的</w:t>
-      </w:r>
-      <w:proofErr w:type="gramStart"/>
-      <w:r>
-        <w:rPr>
-          <w:rFonts w:ascii="宋体" w:eastAsia="宋体" w:hAnsi="宋体"/>
-          <w:sz w:val="18"/>
-          <w:szCs w:val="18"/>
-        </w:rPr>
-        <w:t>原始点</w:t>
-      </w:r>
-      <w:proofErr w:type="gramEnd"/>
-      <w:r>
-        <w:rPr>
-          <w:rFonts w:ascii="宋体" w:eastAsia="宋体" w:hAnsi="宋体"/>
-          <w:sz w:val="18"/>
-          <w:szCs w:val="18"/>
-        </w:rPr>
-        <w:t>云点间距一致</w:t>
+        <w:t>时如果有格式转换，需要保证模型点间距与采集的原始点云点间距一致</w:t>
       </w:r>
       <w:r>
         <w:rPr>
@@ -5413,7 +5285,6 @@
         <w:t>/*</w:t>
       </w:r>
       <w:proofErr w:type="spellStart"/>
-      <w:proofErr w:type="gramStart"/>
       <w:r>
         <w:rPr>
           <w:rFonts w:ascii="新宋体" w:eastAsia="新宋体" w:cs="新宋体"/>
@@ -5433,18 +5304,7 @@
           <w:sz w:val="19"/>
           <w:szCs w:val="19"/>
         </w:rPr>
-        <w:t xml:space="preserve">  Name</w:t>
-      </w:r>
-      <w:proofErr w:type="gramEnd"/>
-      <w:r>
-        <w:rPr>
-          <w:rFonts w:ascii="新宋体" w:eastAsia="新宋体" w:cs="新宋体"/>
-          <w:color w:val="008000"/>
-          <w:kern w:val="0"/>
-          <w:sz w:val="19"/>
-          <w:szCs w:val="19"/>
-        </w:rPr>
-        <w:t>: GPD_BYD*/</w:t>
+        <w:t xml:space="preserve">  Name: GPD_BYD*/</w:t>
       </w:r>
     </w:p>
     <w:p>
@@ -6124,7 +5984,7 @@
           <w:sz w:val="19"/>
           <w:szCs w:val="19"/>
         </w:rPr>
-        <w:t>//</w:t>
+        <w:t>\\</w:t>
       </w:r>
       <w:proofErr w:type="spellStart"/>
       <w:r>
@@ -6275,7 +6135,7 @@
           <w:sz w:val="19"/>
           <w:szCs w:val="19"/>
         </w:rPr>
-        <w:t>//</w:t>
+        <w:t>\\</w:t>
       </w:r>
       <w:proofErr w:type="spellStart"/>
       <w:r>

</xml_diff>

<commit_message>
1. add visualization if no intannce found
</commit_message>
<xml_diff>
--- a/x64/Release/Doc/GPD_UserGuide.docx
+++ b/x64/Release/Doc/GPD_UserGuide.docx
@@ -179,7 +179,23 @@
           <w:sz w:val="18"/>
           <w:szCs w:val="18"/>
         </w:rPr>
-        <w:t>#include "../</w:t>
+        <w:t xml:space="preserve">#include </w:t>
+      </w:r>
+      <w:proofErr w:type="gramStart"/>
+      <w:r>
+        <w:rPr>
+          <w:sz w:val="18"/>
+          <w:szCs w:val="18"/>
+        </w:rPr>
+        <w:t>"..</w:t>
+      </w:r>
+      <w:proofErr w:type="gramEnd"/>
+      <w:r>
+        <w:rPr>
+          <w:sz w:val="18"/>
+          <w:szCs w:val="18"/>
+        </w:rPr>
+        <w:t>/</w:t>
       </w:r>
       <w:r>
         <w:rPr>
@@ -1506,7 +1522,29 @@
           <w:sz w:val="18"/>
           <w:szCs w:val="18"/>
         </w:rPr>
-        <w:t>以比亚迪项目为例</w:t>
+        <w:t>以比亚</w:t>
+      </w:r>
+      <w:proofErr w:type="gramStart"/>
+      <w:r>
+        <w:rPr>
+          <w:rFonts w:ascii="宋体" w:eastAsia="宋体" w:hAnsi="宋体" w:cs="新宋体" w:hint="eastAsia"/>
+          <w:color w:val="000000"/>
+          <w:kern w:val="0"/>
+          <w:sz w:val="18"/>
+          <w:szCs w:val="18"/>
+        </w:rPr>
+        <w:t>迪</w:t>
+      </w:r>
+      <w:proofErr w:type="gramEnd"/>
+      <w:r>
+        <w:rPr>
+          <w:rFonts w:ascii="宋体" w:eastAsia="宋体" w:hAnsi="宋体" w:cs="新宋体" w:hint="eastAsia"/>
+          <w:color w:val="000000"/>
+          <w:kern w:val="0"/>
+          <w:sz w:val="18"/>
+          <w:szCs w:val="18"/>
+        </w:rPr>
+        <w:t>项目为例</w:t>
       </w:r>
       <w:r>
         <w:rPr>
@@ -2613,8 +2651,20 @@
           <w:sz w:val="18"/>
           <w:szCs w:val="18"/>
         </w:rPr>
-        <w:t>比亚迪</w:t>
-      </w:r>
+        <w:t>比亚</w:t>
+      </w:r>
+      <w:proofErr w:type="gramStart"/>
+      <w:r>
+        <w:rPr>
+          <w:rFonts w:ascii="宋体" w:eastAsia="宋体" w:hAnsi="宋体" w:cs="新宋体" w:hint="eastAsia"/>
+          <w:color w:val="000000" w:themeColor="text1"/>
+          <w:kern w:val="0"/>
+          <w:sz w:val="18"/>
+          <w:szCs w:val="18"/>
+        </w:rPr>
+        <w:t>迪</w:t>
+      </w:r>
+      <w:proofErr w:type="gramEnd"/>
       <w:r>
         <w:rPr>
           <w:rFonts w:ascii="宋体" w:eastAsia="宋体" w:hAnsi="宋体" w:cs="新宋体" w:hint="eastAsia"/>
@@ -2692,6 +2742,7 @@
           <w:szCs w:val="15"/>
         </w:rPr>
       </w:pPr>
+      <w:proofErr w:type="gramStart"/>
       <w:r>
         <w:rPr>
           <w:rFonts w:ascii="新宋体" w:eastAsia="新宋体" w:cs="新宋体"/>
@@ -2702,6 +2753,7 @@
         </w:rPr>
         <w:t>std::</w:t>
       </w:r>
+      <w:proofErr w:type="gramEnd"/>
       <w:r>
         <w:rPr>
           <w:rFonts w:ascii="新宋体" w:eastAsia="新宋体" w:cs="新宋体"/>
@@ -3701,8 +3753,9 @@
           <w:sz w:val="18"/>
           <w:szCs w:val="18"/>
         </w:rPr>
-        <w:t>点云</w:t>
-      </w:r>
+        <w:t>点</w:t>
+      </w:r>
+      <w:proofErr w:type="gramStart"/>
       <w:r>
         <w:rPr>
           <w:rFonts w:ascii="宋体" w:eastAsia="宋体" w:hAnsi="宋体" w:cs="新宋体" w:hint="eastAsia"/>
@@ -3711,9 +3764,20 @@
           <w:sz w:val="18"/>
           <w:szCs w:val="18"/>
         </w:rPr>
+        <w:t>云</w:t>
+      </w:r>
+      <w:r>
+        <w:rPr>
+          <w:rFonts w:ascii="宋体" w:eastAsia="宋体" w:hAnsi="宋体" w:cs="新宋体" w:hint="eastAsia"/>
+          <w:color w:val="000000" w:themeColor="text1"/>
+          <w:kern w:val="0"/>
+          <w:sz w:val="18"/>
+          <w:szCs w:val="18"/>
+        </w:rPr>
         <w:t>文件</w:t>
       </w:r>
       <w:proofErr w:type="spellStart"/>
+      <w:proofErr w:type="gramEnd"/>
       <w:r>
         <w:rPr>
           <w:rFonts w:ascii="宋体" w:eastAsia="宋体" w:hAnsi="宋体" w:cs="新宋体" w:hint="eastAsia"/>
@@ -3974,7 +4038,43 @@
           <w:sz w:val="18"/>
           <w:szCs w:val="18"/>
         </w:rPr>
-        <w:t>3D相机工作距离，调节参数使得采集点云数据完整、边缘清晰、噪点尽量少</w:t>
+        <w:t>3D相机工作距离，调节参数使得采集点</w:t>
+      </w:r>
+      <w:proofErr w:type="gramStart"/>
+      <w:r>
+        <w:rPr>
+          <w:rFonts w:ascii="宋体" w:eastAsia="宋体" w:hAnsi="宋体"/>
+          <w:sz w:val="18"/>
+          <w:szCs w:val="18"/>
+        </w:rPr>
+        <w:t>云数据</w:t>
+      </w:r>
+      <w:proofErr w:type="gramEnd"/>
+      <w:r>
+        <w:rPr>
+          <w:rFonts w:ascii="宋体" w:eastAsia="宋体" w:hAnsi="宋体"/>
+          <w:sz w:val="18"/>
+          <w:szCs w:val="18"/>
+        </w:rPr>
+        <w:t>完整、边缘清晰、</w:t>
+      </w:r>
+      <w:proofErr w:type="gramStart"/>
+      <w:r>
+        <w:rPr>
+          <w:rFonts w:ascii="宋体" w:eastAsia="宋体" w:hAnsi="宋体"/>
+          <w:sz w:val="18"/>
+          <w:szCs w:val="18"/>
+        </w:rPr>
+        <w:t>噪点尽量</w:t>
+      </w:r>
+      <w:proofErr w:type="gramEnd"/>
+      <w:r>
+        <w:rPr>
+          <w:rFonts w:ascii="宋体" w:eastAsia="宋体" w:hAnsi="宋体"/>
+          <w:sz w:val="18"/>
+          <w:szCs w:val="18"/>
+        </w:rPr>
+        <w:t>少</w:t>
       </w:r>
       <w:r>
         <w:rPr>
@@ -4040,7 +4140,23 @@
           <w:sz w:val="18"/>
           <w:szCs w:val="18"/>
         </w:rPr>
-        <w:t>一帧点云作为3D模型。</w:t>
+        <w:t>一帧</w:t>
+      </w:r>
+      <w:r>
+        <w:rPr>
+          <w:rFonts w:ascii="宋体" w:eastAsia="宋体" w:hAnsi="宋体" w:hint="eastAsia"/>
+          <w:sz w:val="18"/>
+          <w:szCs w:val="18"/>
+        </w:rPr>
+        <w:t>单视角</w:t>
+      </w:r>
+      <w:r>
+        <w:rPr>
+          <w:rFonts w:ascii="宋体" w:eastAsia="宋体" w:hAnsi="宋体"/>
+          <w:sz w:val="18"/>
+          <w:szCs w:val="18"/>
+        </w:rPr>
+        <w:t>点云作为3D模型。</w:t>
       </w:r>
     </w:p>
     <w:p>
@@ -4172,7 +4288,23 @@
           <w:sz w:val="18"/>
           <w:szCs w:val="18"/>
         </w:rPr>
-        <w:t>转换格式或者3D扫描仪建模。</w:t>
+        <w:t>转换格式或者3D扫描仪</w:t>
+      </w:r>
+      <w:r>
+        <w:rPr>
+          <w:rFonts w:ascii="宋体" w:eastAsia="宋体" w:hAnsi="宋体" w:hint="eastAsia"/>
+          <w:sz w:val="18"/>
+          <w:szCs w:val="18"/>
+        </w:rPr>
+        <w:t>重建得到抓取目标完整3D模型</w:t>
+      </w:r>
+      <w:r>
+        <w:rPr>
+          <w:rFonts w:ascii="宋体" w:eastAsia="宋体" w:hAnsi="宋体" w:hint="eastAsia"/>
+          <w:sz w:val="18"/>
+          <w:szCs w:val="18"/>
+        </w:rPr>
+        <w:t>。</w:t>
       </w:r>
     </w:p>
     <w:p>
@@ -4511,8 +4643,18 @@
           <w:sz w:val="18"/>
           <w:szCs w:val="18"/>
         </w:rPr>
-        <w:t>3D模型中所有点</w:t>
-      </w:r>
+        <w:t>3D模型中</w:t>
+      </w:r>
+      <w:proofErr w:type="gramStart"/>
+      <w:r>
+        <w:rPr>
+          <w:rFonts w:ascii="宋体" w:eastAsia="宋体" w:hAnsi="宋体"/>
+          <w:sz w:val="18"/>
+          <w:szCs w:val="18"/>
+        </w:rPr>
+        <w:t>所有点</w:t>
+      </w:r>
+      <w:proofErr w:type="gramEnd"/>
       <w:r>
         <w:rPr>
           <w:rFonts w:ascii="宋体" w:eastAsia="宋体" w:hAnsi="宋体" w:hint="eastAsia"/>
@@ -5018,7 +5160,25 @@
           <w:sz w:val="18"/>
           <w:szCs w:val="18"/>
         </w:rPr>
-        <w:t>时如果有格式转换，需要保证模型点间距与采集的原始点云点间距一致</w:t>
+        <w:t>时如果有格式转换，需要保证模型点间距与采集的</w:t>
+      </w:r>
+      <w:proofErr w:type="gramStart"/>
+      <w:r>
+        <w:rPr>
+          <w:rFonts w:ascii="宋体" w:eastAsia="宋体" w:hAnsi="宋体"/>
+          <w:sz w:val="18"/>
+          <w:szCs w:val="18"/>
+        </w:rPr>
+        <w:t>原始点</w:t>
+      </w:r>
+      <w:proofErr w:type="gramEnd"/>
+      <w:r>
+        <w:rPr>
+          <w:rFonts w:ascii="宋体" w:eastAsia="宋体" w:hAnsi="宋体"/>
+          <w:sz w:val="18"/>
+          <w:szCs w:val="18"/>
+        </w:rPr>
+        <w:t>云点间距一致</w:t>
       </w:r>
       <w:r>
         <w:rPr>
@@ -5285,6 +5445,7 @@
         <w:t>/*</w:t>
       </w:r>
       <w:proofErr w:type="spellStart"/>
+      <w:proofErr w:type="gramStart"/>
       <w:r>
         <w:rPr>
           <w:rFonts w:ascii="新宋体" w:eastAsia="新宋体" w:cs="新宋体"/>
@@ -5304,7 +5465,18 @@
           <w:sz w:val="19"/>
           <w:szCs w:val="19"/>
         </w:rPr>
-        <w:t xml:space="preserve">  Name: GPD_BYD*/</w:t>
+        <w:t xml:space="preserve">  Name</w:t>
+      </w:r>
+      <w:proofErr w:type="gramEnd"/>
+      <w:r>
+        <w:rPr>
+          <w:rFonts w:ascii="新宋体" w:eastAsia="新宋体" w:cs="新宋体"/>
+          <w:color w:val="008000"/>
+          <w:kern w:val="0"/>
+          <w:sz w:val="19"/>
+          <w:szCs w:val="19"/>
+        </w:rPr>
+        <w:t>: GPD_BYD*/</w:t>
       </w:r>
     </w:p>
     <w:p>

</xml_diff>

<commit_message>
1.add detection_2d project 2.add GPD_2.0 project 3.modify opencv version to 4.5.5 4.modify pcl version to 1.13.1
</commit_message>
<xml_diff>
--- a/x64/Release/Doc/GPD_UserGuide.docx
+++ b/x64/Release/Doc/GPD_UserGuide.docx
@@ -1,6 +1,6 @@
 
 <file path=word/document.xml><?xml version="1.0" encoding="utf-8"?>
-<w:document xmlns:wpc="http://schemas.microsoft.com/office/word/2010/wordprocessingCanvas" xmlns:cx="http://schemas.microsoft.com/office/drawing/2014/chartex" xmlns:cx1="http://schemas.microsoft.com/office/drawing/2015/9/8/chartex" xmlns:cx2="http://schemas.microsoft.com/office/drawing/2015/10/21/chartex" xmlns:cx3="http://schemas.microsoft.com/office/drawing/2016/5/9/chartex" xmlns:cx4="http://schemas.microsoft.com/office/drawing/2016/5/10/chartex" xmlns:cx5="http://schemas.microsoft.com/office/drawing/2016/5/11/chartex" xmlns:cx6="http://schemas.microsoft.com/office/drawing/2016/5/12/chartex" xmlns:cx7="http://schemas.microsoft.com/office/drawing/2016/5/13/chartex" xmlns:cx8="http://schemas.microsoft.com/office/drawing/2016/5/14/chartex" xmlns:mc="http://schemas.openxmlformats.org/markup-compatibility/2006" xmlns:aink="http://schemas.microsoft.com/office/drawing/2016/ink" xmlns:am3d="http://schemas.microsoft.com/office/drawing/2017/model3d" xmlns:o="urn:schemas-microsoft-com:office:office" xmlns:oel="http://schemas.microsoft.com/office/2019/extlst" xmlns:r="http://schemas.openxmlformats.org/officeDocument/2006/relationships" xmlns:m="http://schemas.openxmlformats.org/officeDocument/2006/math" xmlns:v="urn:schemas-microsoft-com:vml" xmlns:wp14="http://schemas.microsoft.com/office/word/2010/wordprocessingDrawing" xmlns:wp="http://schemas.openxmlformats.org/drawingml/2006/wordprocessingDrawing" xmlns:w10="urn:schemas-microsoft-com:office:word" xmlns:w="http://schemas.openxmlformats.org/wordprocessingml/2006/main" xmlns:w14="http://schemas.microsoft.com/office/word/2010/wordml" xmlns:w15="http://schemas.microsoft.com/office/word/2012/wordml" xmlns:w16cex="http://schemas.microsoft.com/office/word/2018/wordml/cex" xmlns:w16cid="http://schemas.microsoft.com/office/word/2016/wordml/cid" xmlns:w16="http://schemas.microsoft.com/office/word/2018/wordml" xmlns:w16du="http://schemas.microsoft.com/office/word/2023/wordml/word16du" xmlns:w16sdtdh="http://schemas.microsoft.com/office/word/2020/wordml/sdtdatahash" xmlns:w16se="http://schemas.microsoft.com/office/word/2015/wordml/symex" xmlns:wpg="http://schemas.microsoft.com/office/word/2010/wordprocessingGroup" xmlns:wpi="http://schemas.microsoft.com/office/word/2010/wordprocessingInk" xmlns:wne="http://schemas.microsoft.com/office/word/2006/wordml" xmlns:wps="http://schemas.microsoft.com/office/word/2010/wordprocessingShape" mc:Ignorable="w14 w15 w16se w16cid w16 w16cex w16sdtdh wp14">
+<w:document xmlns:wpc="http://schemas.microsoft.com/office/word/2010/wordprocessingCanvas" xmlns:cx="http://schemas.microsoft.com/office/drawing/2014/chartex" xmlns:cx1="http://schemas.microsoft.com/office/drawing/2015/9/8/chartex" xmlns:cx2="http://schemas.microsoft.com/office/drawing/2015/10/21/chartex" xmlns:cx3="http://schemas.microsoft.com/office/drawing/2016/5/9/chartex" xmlns:cx4="http://schemas.microsoft.com/office/drawing/2016/5/10/chartex" xmlns:cx5="http://schemas.microsoft.com/office/drawing/2016/5/11/chartex" xmlns:cx6="http://schemas.microsoft.com/office/drawing/2016/5/12/chartex" xmlns:cx7="http://schemas.microsoft.com/office/drawing/2016/5/13/chartex" xmlns:cx8="http://schemas.microsoft.com/office/drawing/2016/5/14/chartex" xmlns:mc="http://schemas.openxmlformats.org/markup-compatibility/2006" xmlns:aink="http://schemas.microsoft.com/office/drawing/2016/ink" xmlns:am3d="http://schemas.microsoft.com/office/drawing/2017/model3d" xmlns:o="urn:schemas-microsoft-com:office:office" xmlns:oel="http://schemas.microsoft.com/office/2019/extlst" xmlns:r="http://schemas.openxmlformats.org/officeDocument/2006/relationships" xmlns:m="http://schemas.openxmlformats.org/officeDocument/2006/math" xmlns:v="urn:schemas-microsoft-com:vml" xmlns:wp14="http://schemas.microsoft.com/office/word/2010/wordprocessingDrawing" xmlns:wp="http://schemas.openxmlformats.org/drawingml/2006/wordprocessingDrawing" xmlns:w10="urn:schemas-microsoft-com:office:word" xmlns:w="http://schemas.openxmlformats.org/wordprocessingml/2006/main" xmlns:w14="http://schemas.microsoft.com/office/word/2010/wordml" xmlns:w15="http://schemas.microsoft.com/office/word/2012/wordml" xmlns:w16cex="http://schemas.microsoft.com/office/word/2018/wordml/cex" xmlns:w16cid="http://schemas.microsoft.com/office/word/2016/wordml/cid" xmlns:w16="http://schemas.microsoft.com/office/word/2018/wordml" xmlns:w16sdtdh="http://schemas.microsoft.com/office/word/2020/wordml/sdtdatahash" xmlns:w16se="http://schemas.microsoft.com/office/word/2015/wordml/symex" xmlns:wpg="http://schemas.microsoft.com/office/word/2010/wordprocessingGroup" xmlns:wpi="http://schemas.microsoft.com/office/word/2010/wordprocessingInk" xmlns:wne="http://schemas.microsoft.com/office/word/2006/wordml" xmlns:wps="http://schemas.microsoft.com/office/word/2010/wordprocessingShape" mc:Ignorable="w14 w15 w16se w16cid w16 w16cex w16sdtdh wp14">
   <w:body>
     <w:p>
       <w:pPr>
@@ -124,72 +124,134 @@
         <w:rPr>
           <w:rFonts w:hint="eastAsia"/>
         </w:rPr>
-        <w:t>环境配置</w:t>
-      </w:r>
-    </w:p>
-    <w:p>
-      <w:pPr>
-        <w:pStyle w:val="110"/>
-      </w:pPr>
+        <w:t>安装</w:t>
+      </w:r>
       <w:r>
         <w:rPr>
           <w:rFonts w:hint="eastAsia"/>
         </w:rPr>
-        <w:t>1</w:t>
-      </w:r>
-      <w:r>
-        <w:rPr>
-          <w:rFonts w:hint="eastAsia"/>
-        </w:rPr>
-        <w:t>.</w:t>
-      </w:r>
-      <w:r>
-        <w:t>1</w:t>
-      </w:r>
-      <w:r>
-        <w:rPr>
-          <w:rFonts w:hint="eastAsia"/>
-        </w:rPr>
-        <w:t>包含目录</w:t>
-      </w:r>
-      <w:r>
-        <w:rPr>
-          <w:rFonts w:hint="eastAsia"/>
-        </w:rPr>
-        <w:t>及</w:t>
-      </w:r>
-      <w:r>
-        <w:rPr>
-          <w:rFonts w:hint="eastAsia"/>
-        </w:rPr>
-        <w:t>头文件</w:t>
+        <w:t>配置</w:t>
       </w:r>
     </w:p>
     <w:p>
       <w:pPr>
         <w:spacing w:line="276" w:lineRule="auto"/>
         <w:ind w:firstLineChars="200" w:firstLine="360"/>
-        <w:rPr>
-          <w:sz w:val="18"/>
-          <w:szCs w:val="18"/>
-        </w:rPr>
-      </w:pPr>
-      <w:r>
-        <w:rPr>
-          <w:sz w:val="18"/>
-          <w:szCs w:val="18"/>
-        </w:rPr>
-        <w:t xml:space="preserve">#include </w:t>
-      </w:r>
-      <w:proofErr w:type="gramStart"/>
-      <w:r>
-        <w:rPr>
-          <w:sz w:val="18"/>
-          <w:szCs w:val="18"/>
-        </w:rPr>
-        <w:t>"..</w:t>
-      </w:r>
-      <w:proofErr w:type="gramEnd"/>
+        <w:jc w:val="left"/>
+        <w:rPr>
+          <w:rFonts w:hint="eastAsia"/>
+        </w:rPr>
+      </w:pPr>
+      <w:r>
+        <w:rPr>
+          <w:rFonts w:ascii="宋体" w:eastAsia="宋体" w:hAnsi="宋体" w:hint="eastAsia"/>
+          <w:sz w:val="18"/>
+          <w:szCs w:val="18"/>
+        </w:rPr>
+        <w:t>双击GPD</w:t>
+      </w:r>
+      <w:r>
+        <w:rPr>
+          <w:rFonts w:ascii="宋体" w:eastAsia="宋体" w:hAnsi="宋体"/>
+          <w:sz w:val="18"/>
+          <w:szCs w:val="18"/>
+        </w:rPr>
+        <w:t>.</w:t>
+      </w:r>
+      <w:r>
+        <w:rPr>
+          <w:rFonts w:ascii="宋体" w:eastAsia="宋体" w:hAnsi="宋体" w:hint="eastAsia"/>
+          <w:sz w:val="18"/>
+          <w:szCs w:val="18"/>
+        </w:rPr>
+        <w:t>smi按照提示完成安装</w:t>
+      </w:r>
+      <w:r>
+        <w:rPr>
+          <w:rFonts w:ascii="宋体" w:eastAsia="宋体" w:hAnsi="宋体" w:hint="eastAsia"/>
+          <w:sz w:val="18"/>
+          <w:szCs w:val="18"/>
+        </w:rPr>
+        <w:t>。</w:t>
+      </w:r>
+    </w:p>
+    <w:p>
+      <w:pPr>
+        <w:pStyle w:val="110"/>
+      </w:pPr>
+      <w:r>
+        <w:rPr>
+          <w:rFonts w:hint="eastAsia"/>
+        </w:rPr>
+        <w:t>1</w:t>
+      </w:r>
+      <w:r>
+        <w:rPr>
+          <w:rFonts w:hint="eastAsia"/>
+        </w:rPr>
+        <w:t>.</w:t>
+      </w:r>
+      <w:r>
+        <w:t>1</w:t>
+      </w:r>
+      <w:r>
+        <w:rPr>
+          <w:rFonts w:hint="eastAsia"/>
+        </w:rPr>
+        <w:t>包含目录</w:t>
+      </w:r>
+      <w:r>
+        <w:rPr>
+          <w:rFonts w:hint="eastAsia"/>
+        </w:rPr>
+        <w:t>及</w:t>
+      </w:r>
+      <w:r>
+        <w:rPr>
+          <w:rFonts w:hint="eastAsia"/>
+        </w:rPr>
+        <w:t>头文件</w:t>
+      </w:r>
+    </w:p>
+    <w:p>
+      <w:pPr>
+        <w:spacing w:line="276" w:lineRule="auto"/>
+        <w:ind w:firstLineChars="200" w:firstLine="360"/>
+        <w:rPr>
+          <w:sz w:val="18"/>
+          <w:szCs w:val="18"/>
+        </w:rPr>
+      </w:pPr>
+      <w:r>
+        <w:rPr>
+          <w:sz w:val="18"/>
+          <w:szCs w:val="18"/>
+        </w:rPr>
+        <w:t>#include "../</w:t>
+      </w:r>
+      <w:r>
+        <w:rPr>
+          <w:rFonts w:hint="eastAsia"/>
+          <w:sz w:val="18"/>
+          <w:szCs w:val="18"/>
+        </w:rPr>
+        <w:t>gpd</w:t>
+      </w:r>
+      <w:r>
+        <w:rPr>
+          <w:rFonts w:hint="eastAsia"/>
+          <w:sz w:val="18"/>
+          <w:szCs w:val="18"/>
+        </w:rPr>
+        <w:t>_</w:t>
+      </w:r>
+      <w:r>
+        <w:rPr>
+          <w:sz w:val="18"/>
+          <w:szCs w:val="18"/>
+        </w:rPr>
+        <w:t>1.0.0</w:t>
+      </w:r>
       <w:r>
         <w:rPr>
           <w:sz w:val="18"/>
@@ -203,7 +265,7 @@
           <w:sz w:val="18"/>
           <w:szCs w:val="18"/>
         </w:rPr>
-        <w:t>gpd</w:t>
+        <w:t>include/</w:t>
       </w:r>
       <w:r>
         <w:rPr>
@@ -211,37 +273,6 @@
           <w:sz w:val="18"/>
           <w:szCs w:val="18"/>
         </w:rPr>
-        <w:t>_</w:t>
-      </w:r>
-      <w:r>
-        <w:rPr>
-          <w:sz w:val="18"/>
-          <w:szCs w:val="18"/>
-        </w:rPr>
-        <w:t>1.0.0</w:t>
-      </w:r>
-      <w:r>
-        <w:rPr>
-          <w:sz w:val="18"/>
-          <w:szCs w:val="18"/>
-        </w:rPr>
-        <w:t>/</w:t>
-      </w:r>
-      <w:r>
-        <w:rPr>
-          <w:rFonts w:hint="eastAsia"/>
-          <w:sz w:val="18"/>
-          <w:szCs w:val="18"/>
-        </w:rPr>
-        <w:t>include/</w:t>
-      </w:r>
-      <w:proofErr w:type="spellStart"/>
-      <w:r>
-        <w:rPr>
-          <w:rFonts w:hint="eastAsia"/>
-          <w:sz w:val="18"/>
-          <w:szCs w:val="18"/>
-        </w:rPr>
         <w:t>grasp</w:t>
       </w:r>
       <w:r>
@@ -256,15 +287,7 @@
           <w:sz w:val="18"/>
           <w:szCs w:val="18"/>
         </w:rPr>
-        <w:t>.h</w:t>
-      </w:r>
-      <w:proofErr w:type="spellEnd"/>
-      <w:r>
-        <w:rPr>
-          <w:sz w:val="18"/>
-          <w:szCs w:val="18"/>
-        </w:rPr>
-        <w:t>"</w:t>
+        <w:t>.h"</w:t>
       </w:r>
     </w:p>
     <w:p>
@@ -1063,7 +1086,23 @@
           <w:sz w:val="18"/>
           <w:szCs w:val="18"/>
         </w:rPr>
-        <w:t xml:space="preserve"> 1.9.1 </w:t>
+        <w:t xml:space="preserve"> 1.</w:t>
+      </w:r>
+      <w:r>
+        <w:rPr>
+          <w:rFonts w:ascii="宋体" w:eastAsia="宋体" w:hAnsi="宋体"/>
+          <w:sz w:val="18"/>
+          <w:szCs w:val="18"/>
+        </w:rPr>
+        <w:t>13</w:t>
+      </w:r>
+      <w:r>
+        <w:rPr>
+          <w:rFonts w:ascii="宋体" w:eastAsia="宋体" w:hAnsi="宋体"/>
+          <w:sz w:val="18"/>
+          <w:szCs w:val="18"/>
+        </w:rPr>
+        <w:t xml:space="preserve">.1 </w:t>
       </w:r>
     </w:p>
     <w:p>
@@ -1090,7 +1129,39 @@
           <w:sz w:val="18"/>
           <w:szCs w:val="18"/>
         </w:rPr>
-        <w:t xml:space="preserve"> 3.4.5</w:t>
+        <w:t xml:space="preserve"> </w:t>
+      </w:r>
+      <w:r>
+        <w:rPr>
+          <w:rFonts w:ascii="宋体" w:eastAsia="宋体" w:hAnsi="宋体"/>
+          <w:sz w:val="18"/>
+          <w:szCs w:val="18"/>
+        </w:rPr>
+        <w:t>4</w:t>
+      </w:r>
+      <w:r>
+        <w:rPr>
+          <w:rFonts w:ascii="宋体" w:eastAsia="宋体" w:hAnsi="宋体"/>
+          <w:sz w:val="18"/>
+          <w:szCs w:val="18"/>
+        </w:rPr>
+        <w:t>.</w:t>
+      </w:r>
+      <w:r>
+        <w:rPr>
+          <w:rFonts w:ascii="宋体" w:eastAsia="宋体" w:hAnsi="宋体"/>
+          <w:sz w:val="18"/>
+          <w:szCs w:val="18"/>
+        </w:rPr>
+        <w:t>5</w:t>
+      </w:r>
+      <w:r>
+        <w:rPr>
+          <w:rFonts w:ascii="宋体" w:eastAsia="宋体" w:hAnsi="宋体"/>
+          <w:sz w:val="18"/>
+          <w:szCs w:val="18"/>
+        </w:rPr>
+        <w:t>.5</w:t>
       </w:r>
       <w:r>
         <w:rPr>
@@ -1111,7 +1182,6 @@
           <w:szCs w:val="18"/>
         </w:rPr>
       </w:pPr>
-      <w:proofErr w:type="spellStart"/>
       <w:r>
         <w:rPr>
           <w:rFonts w:ascii="宋体" w:eastAsia="宋体" w:hAnsi="宋体" w:hint="eastAsia"/>
@@ -1120,7 +1190,6 @@
         </w:rPr>
         <w:t>Glog</w:t>
       </w:r>
-      <w:proofErr w:type="spellEnd"/>
       <w:r>
         <w:rPr>
           <w:rFonts w:ascii="宋体" w:eastAsia="宋体" w:hAnsi="宋体"/>
@@ -1316,25 +1385,7 @@
           <w:sz w:val="18"/>
           <w:szCs w:val="18"/>
         </w:rPr>
-        <w:t>$(</w:t>
-      </w:r>
-      <w:proofErr w:type="spellStart"/>
-      <w:r>
-        <w:rPr>
-          <w:rFonts w:ascii="宋体" w:eastAsia="宋体" w:hAnsi="宋体"/>
-          <w:sz w:val="18"/>
-          <w:szCs w:val="18"/>
-        </w:rPr>
-        <w:t>SolutionDir</w:t>
-      </w:r>
-      <w:proofErr w:type="spellEnd"/>
-      <w:r>
-        <w:rPr>
-          <w:rFonts w:ascii="宋体" w:eastAsia="宋体" w:hAnsi="宋体"/>
-          <w:sz w:val="18"/>
-          <w:szCs w:val="18"/>
-        </w:rPr>
-        <w:t>)$(Platform)\$(Configuration)\</w:t>
+        <w:t>$(SolutionDir)$(Platform)\$(Configuration)\</w:t>
       </w:r>
       <w:r>
         <w:rPr>
@@ -1343,6 +1394,227 @@
           <w:szCs w:val="18"/>
         </w:rPr>
         <w:t>。</w:t>
+      </w:r>
+    </w:p>
+    <w:p>
+      <w:pPr>
+        <w:pStyle w:val="110"/>
+        <w:rPr>
+          <w:rFonts w:hint="eastAsia"/>
+        </w:rPr>
+      </w:pPr>
+      <w:r>
+        <w:rPr>
+          <w:rFonts w:hint="eastAsia"/>
+        </w:rPr>
+        <w:t>1</w:t>
+      </w:r>
+      <w:r>
+        <w:t xml:space="preserve">.5 </w:t>
+      </w:r>
+      <w:r>
+        <w:rPr>
+          <w:rFonts w:hint="eastAsia"/>
+        </w:rPr>
+        <w:t>GPD_</w:t>
+      </w:r>
+      <w:r>
+        <w:t xml:space="preserve">2.0 </w:t>
+      </w:r>
+      <w:r>
+        <w:rPr>
+          <w:rFonts w:hint="eastAsia"/>
+        </w:rPr>
+        <w:t>深度学习配置</w:t>
+      </w:r>
+    </w:p>
+    <w:p>
+      <w:pPr>
+        <w:spacing w:line="276" w:lineRule="auto"/>
+        <w:ind w:firstLineChars="200" w:firstLine="360"/>
+        <w:rPr>
+          <w:sz w:val="18"/>
+          <w:szCs w:val="18"/>
+        </w:rPr>
+      </w:pPr>
+      <w:r>
+        <w:rPr>
+          <w:rFonts w:hint="eastAsia"/>
+          <w:sz w:val="18"/>
+          <w:szCs w:val="18"/>
+        </w:rPr>
+        <w:t>头文件：</w:t>
+      </w:r>
+      <w:r>
+        <w:rPr>
+          <w:sz w:val="18"/>
+          <w:szCs w:val="18"/>
+        </w:rPr>
+        <w:t>#include "../</w:t>
+      </w:r>
+      <w:r>
+        <w:rPr>
+          <w:rFonts w:hint="eastAsia"/>
+          <w:sz w:val="18"/>
+          <w:szCs w:val="18"/>
+        </w:rPr>
+        <w:t>GPD</w:t>
+      </w:r>
+      <w:r>
+        <w:rPr>
+          <w:sz w:val="18"/>
+          <w:szCs w:val="18"/>
+        </w:rPr>
+        <w:t>/</w:t>
+      </w:r>
+      <w:r>
+        <w:rPr>
+          <w:rFonts w:hint="eastAsia"/>
+          <w:sz w:val="18"/>
+          <w:szCs w:val="18"/>
+        </w:rPr>
+        <w:t>include/</w:t>
+      </w:r>
+      <w:r>
+        <w:rPr>
+          <w:rFonts w:hint="eastAsia"/>
+          <w:sz w:val="18"/>
+          <w:szCs w:val="18"/>
+        </w:rPr>
+        <w:t>grasp</w:t>
+      </w:r>
+      <w:r>
+        <w:rPr>
+          <w:sz w:val="18"/>
+          <w:szCs w:val="18"/>
+        </w:rPr>
+        <w:t>_pose</w:t>
+      </w:r>
+      <w:r>
+        <w:rPr>
+          <w:sz w:val="18"/>
+          <w:szCs w:val="18"/>
+        </w:rPr>
+        <w:t>.h"</w:t>
+      </w:r>
+    </w:p>
+    <w:p>
+      <w:pPr>
+        <w:spacing w:line="276" w:lineRule="auto"/>
+        <w:ind w:firstLineChars="200" w:firstLine="360"/>
+        <w:rPr>
+          <w:rFonts w:hint="eastAsia"/>
+          <w:sz w:val="18"/>
+          <w:szCs w:val="18"/>
+        </w:rPr>
+      </w:pPr>
+      <w:r>
+        <w:rPr>
+          <w:rFonts w:hint="eastAsia"/>
+          <w:sz w:val="18"/>
+          <w:szCs w:val="18"/>
+        </w:rPr>
+        <w:t>库文件：</w:t>
+      </w:r>
+      <w:r>
+        <w:rPr>
+          <w:sz w:val="18"/>
+          <w:szCs w:val="18"/>
+        </w:rPr>
+        <w:t>#pragma comment (lib, "../</w:t>
+      </w:r>
+      <w:r>
+        <w:rPr>
+          <w:rFonts w:hint="eastAsia"/>
+          <w:sz w:val="18"/>
+          <w:szCs w:val="18"/>
+        </w:rPr>
+        <w:t>GPD</w:t>
+      </w:r>
+      <w:r>
+        <w:rPr>
+          <w:sz w:val="18"/>
+          <w:szCs w:val="18"/>
+        </w:rPr>
+        <w:t>/</w:t>
+      </w:r>
+      <w:r>
+        <w:rPr>
+          <w:rFonts w:hint="eastAsia"/>
+          <w:sz w:val="18"/>
+          <w:szCs w:val="18"/>
+        </w:rPr>
+        <w:t>lib</w:t>
+      </w:r>
+      <w:r>
+        <w:rPr>
+          <w:sz w:val="18"/>
+          <w:szCs w:val="18"/>
+        </w:rPr>
+        <w:t>/</w:t>
+      </w:r>
+      <w:r>
+        <w:rPr>
+          <w:rFonts w:hint="eastAsia"/>
+          <w:sz w:val="18"/>
+          <w:szCs w:val="18"/>
+        </w:rPr>
+        <w:t>gpd</w:t>
+      </w:r>
+      <w:r>
+        <w:rPr>
+          <w:sz w:val="18"/>
+          <w:szCs w:val="18"/>
+        </w:rPr>
+        <w:t>_</w:t>
+      </w:r>
+      <w:r>
+        <w:rPr>
+          <w:sz w:val="18"/>
+          <w:szCs w:val="18"/>
+        </w:rPr>
+        <w:t>grasp_pose</w:t>
+      </w:r>
+      <w:r>
+        <w:rPr>
+          <w:sz w:val="18"/>
+          <w:szCs w:val="18"/>
+        </w:rPr>
+        <w:t>.lib")</w:t>
+      </w:r>
+    </w:p>
+    <w:p>
+      <w:pPr>
+        <w:spacing w:line="276" w:lineRule="auto"/>
+        <w:ind w:firstLineChars="200" w:firstLine="360"/>
+        <w:jc w:val="left"/>
+        <w:rPr>
+          <w:sz w:val="18"/>
+          <w:szCs w:val="18"/>
+        </w:rPr>
+      </w:pPr>
+      <w:r>
+        <w:rPr>
+          <w:rFonts w:hint="eastAsia"/>
+          <w:sz w:val="18"/>
+          <w:szCs w:val="18"/>
+        </w:rPr>
+        <w:t>动态链接库：</w:t>
+      </w:r>
+      <w:r>
+        <w:rPr>
+          <w:rFonts w:hint="eastAsia"/>
+          <w:sz w:val="18"/>
+          <w:szCs w:val="18"/>
+        </w:rPr>
+        <w:t>gpd_detection_2d.dll</w:t>
+      </w:r>
+      <w:r>
+        <w:rPr>
+          <w:sz w:val="18"/>
+          <w:szCs w:val="18"/>
+        </w:rPr>
+        <w:t xml:space="preserve">  </w:t>
       </w:r>
     </w:p>
     <w:p>
@@ -1522,29 +1794,7 @@
           <w:sz w:val="18"/>
           <w:szCs w:val="18"/>
         </w:rPr>
-        <w:t>以比亚</w:t>
-      </w:r>
-      <w:proofErr w:type="gramStart"/>
-      <w:r>
-        <w:rPr>
-          <w:rFonts w:ascii="宋体" w:eastAsia="宋体" w:hAnsi="宋体" w:cs="新宋体" w:hint="eastAsia"/>
-          <w:color w:val="000000"/>
-          <w:kern w:val="0"/>
-          <w:sz w:val="18"/>
-          <w:szCs w:val="18"/>
-        </w:rPr>
-        <w:t>迪</w:t>
-      </w:r>
-      <w:proofErr w:type="gramEnd"/>
-      <w:r>
-        <w:rPr>
-          <w:rFonts w:ascii="宋体" w:eastAsia="宋体" w:hAnsi="宋体" w:cs="新宋体" w:hint="eastAsia"/>
-          <w:color w:val="000000"/>
-          <w:kern w:val="0"/>
-          <w:sz w:val="18"/>
-          <w:szCs w:val="18"/>
-        </w:rPr>
-        <w:t>项目为例</w:t>
+        <w:t>以比亚迪项目为例</w:t>
       </w:r>
       <w:r>
         <w:rPr>
@@ -1741,6 +1991,36 @@
           <w:sz w:val="18"/>
           <w:szCs w:val="18"/>
         </w:rPr>
+        <w:t>d</w:t>
+      </w:r>
+      <w:r>
+        <w:rPr>
+          <w:rFonts w:ascii="宋体" w:eastAsia="宋体" w:hAnsi="宋体" w:cs="新宋体"/>
+          <w:color w:val="000000"/>
+          <w:kern w:val="0"/>
+          <w:sz w:val="18"/>
+          <w:szCs w:val="18"/>
+        </w:rPr>
+        <w:t>emo</w:t>
+      </w:r>
+      <w:r>
+        <w:rPr>
+          <w:rFonts w:ascii="宋体" w:eastAsia="宋体" w:hAnsi="宋体" w:cs="新宋体" w:hint="eastAsia"/>
+          <w:color w:val="000000"/>
+          <w:kern w:val="0"/>
+          <w:sz w:val="18"/>
+          <w:szCs w:val="18"/>
+        </w:rPr>
+        <w:t>文件夹中</w:t>
+      </w:r>
+      <w:r>
+        <w:rPr>
+          <w:rFonts w:ascii="宋体" w:eastAsia="宋体" w:hAnsi="宋体" w:cs="新宋体" w:hint="eastAsia"/>
+          <w:color w:val="000000"/>
+          <w:kern w:val="0"/>
+          <w:sz w:val="18"/>
+          <w:szCs w:val="18"/>
+        </w:rPr>
         <w:t>项目</w:t>
       </w:r>
       <w:r>
@@ -1943,7 +2223,6 @@
         </w:rPr>
         <w:t>数量复制</w:t>
       </w:r>
-      <w:proofErr w:type="spellStart"/>
       <w:r>
         <w:rPr>
           <w:rFonts w:ascii="宋体" w:eastAsia="宋体" w:hAnsi="宋体" w:cs="新宋体" w:hint="eastAsia"/>
@@ -1984,7 +2263,6 @@
         </w:rPr>
         <w:t>x</w:t>
       </w:r>
-      <w:proofErr w:type="spellEnd"/>
       <w:r>
         <w:rPr>
           <w:rFonts w:ascii="宋体" w:eastAsia="宋体" w:hAnsi="宋体" w:cs="新宋体" w:hint="eastAsia"/>
@@ -2622,9 +2900,48 @@
         <w:autoSpaceDE w:val="0"/>
         <w:autoSpaceDN w:val="0"/>
         <w:adjustRightInd w:val="0"/>
-        <w:spacing w:line="360" w:lineRule="auto"/>
-        <w:ind w:firstLineChars="200" w:firstLine="360"/>
+        <w:spacing w:line="276" w:lineRule="auto"/>
+        <w:ind w:firstLine="360"/>
         <w:jc w:val="left"/>
+        <w:rPr>
+          <w:rFonts w:ascii="新宋体" w:eastAsia="新宋体" w:cs="新宋体"/>
+          <w:color w:val="FF0000"/>
+          <w:kern w:val="0"/>
+          <w:sz w:val="15"/>
+          <w:szCs w:val="15"/>
+        </w:rPr>
+      </w:pPr>
+      <w:r>
+        <w:rPr>
+          <w:rFonts w:ascii="宋体" w:eastAsia="宋体" w:hAnsi="宋体" w:cs="新宋体" w:hint="eastAsia"/>
+          <w:color w:val="000000"/>
+          <w:kern w:val="0"/>
+          <w:sz w:val="18"/>
+          <w:szCs w:val="18"/>
+        </w:rPr>
+        <w:t>算法调用参考demo\</w:t>
+      </w:r>
+      <w:r>
+        <w:rPr>
+          <w:rFonts w:ascii="宋体" w:eastAsia="宋体" w:hAnsi="宋体" w:cs="新宋体"/>
+          <w:color w:val="000000"/>
+          <w:kern w:val="0"/>
+          <w:sz w:val="18"/>
+          <w:szCs w:val="18"/>
+        </w:rPr>
+        <w:t>AlgorithmTest.cpp</w:t>
+      </w:r>
+      <w:r>
+        <w:rPr>
+          <w:rFonts w:ascii="新宋体" w:eastAsia="新宋体" w:cs="新宋体"/>
+          <w:color w:val="FF0000"/>
+          <w:kern w:val="0"/>
+          <w:sz w:val="15"/>
+          <w:szCs w:val="15"/>
+        </w:rPr>
+        <w:t xml:space="preserve"> </w:t>
+      </w:r>
+      <w:r>
         <w:rPr>
           <w:rFonts w:ascii="宋体" w:eastAsia="宋体" w:hAnsi="宋体" w:cs="新宋体"/>
           <w:color w:val="000000" w:themeColor="text1"/>
@@ -2632,7 +2949,8 @@
           <w:sz w:val="18"/>
           <w:szCs w:val="18"/>
         </w:rPr>
-      </w:pPr>
+        <w:t>,</w:t>
+      </w:r>
       <w:r>
         <w:rPr>
           <w:rFonts w:ascii="宋体" w:eastAsia="宋体" w:hAnsi="宋体" w:cs="新宋体" w:hint="eastAsia"/>
@@ -2651,20 +2969,8 @@
           <w:sz w:val="18"/>
           <w:szCs w:val="18"/>
         </w:rPr>
-        <w:t>比亚</w:t>
-      </w:r>
-      <w:proofErr w:type="gramStart"/>
-      <w:r>
-        <w:rPr>
-          <w:rFonts w:ascii="宋体" w:eastAsia="宋体" w:hAnsi="宋体" w:cs="新宋体" w:hint="eastAsia"/>
-          <w:color w:val="000000" w:themeColor="text1"/>
-          <w:kern w:val="0"/>
-          <w:sz w:val="18"/>
-          <w:szCs w:val="18"/>
-        </w:rPr>
-        <w:t>迪</w:t>
-      </w:r>
-      <w:proofErr w:type="gramEnd"/>
+        <w:t>比亚迪</w:t>
+      </w:r>
       <w:r>
         <w:rPr>
           <w:rFonts w:ascii="宋体" w:eastAsia="宋体" w:hAnsi="宋体" w:cs="新宋体" w:hint="eastAsia"/>
@@ -2742,7 +3048,6 @@
           <w:szCs w:val="15"/>
         </w:rPr>
       </w:pPr>
-      <w:proofErr w:type="gramStart"/>
       <w:r>
         <w:rPr>
           <w:rFonts w:ascii="新宋体" w:eastAsia="新宋体" w:cs="新宋体"/>
@@ -2753,7 +3058,6 @@
         </w:rPr>
         <w:t>std::</w:t>
       </w:r>
-      <w:proofErr w:type="gramEnd"/>
       <w:r>
         <w:rPr>
           <w:rFonts w:ascii="新宋体" w:eastAsia="新宋体" w:cs="新宋体"/>
@@ -2964,7 +3268,6 @@
         </w:rPr>
         <w:t>\\</w:t>
       </w:r>
-      <w:proofErr w:type="spellStart"/>
       <w:r>
         <w:rPr>
           <w:rFonts w:ascii="新宋体" w:eastAsia="新宋体" w:cs="新宋体"/>
@@ -3003,18 +3306,7 @@
           <w:sz w:val="15"/>
           <w:szCs w:val="15"/>
         </w:rPr>
-        <w:t>.json</w:t>
-      </w:r>
-      <w:proofErr w:type="spellEnd"/>
-      <w:r>
-        <w:rPr>
-          <w:rFonts w:ascii="新宋体" w:eastAsia="新宋体" w:cs="新宋体"/>
-          <w:color w:val="A31515"/>
-          <w:kern w:val="0"/>
-          <w:sz w:val="15"/>
-          <w:szCs w:val="15"/>
-        </w:rPr>
-        <w:t>"</w:t>
+        <w:t>.json"</w:t>
       </w:r>
       <w:r>
         <w:rPr>
@@ -3102,7 +3394,6 @@
         </w:rPr>
         <w:t>std::</w:t>
       </w:r>
-      <w:proofErr w:type="spellStart"/>
       <w:r>
         <w:rPr>
           <w:rFonts w:ascii="新宋体" w:eastAsia="新宋体" w:cs="新宋体"/>
@@ -3113,7 +3404,6 @@
         </w:rPr>
         <w:t>shared_ptr</w:t>
       </w:r>
-      <w:proofErr w:type="spellEnd"/>
       <w:r>
         <w:rPr>
           <w:rFonts w:ascii="新宋体" w:eastAsia="新宋体" w:cs="新宋体"/>
@@ -3144,7 +3434,6 @@
         </w:rPr>
         <w:t>::</w:t>
       </w:r>
-      <w:proofErr w:type="spellStart"/>
       <w:r>
         <w:rPr>
           <w:rFonts w:ascii="新宋体" w:eastAsia="新宋体" w:cs="新宋体"/>
@@ -3155,7 +3444,6 @@
         </w:rPr>
         <w:t>GraspPose</w:t>
       </w:r>
-      <w:proofErr w:type="spellEnd"/>
       <w:r>
         <w:rPr>
           <w:rFonts w:ascii="新宋体" w:eastAsia="新宋体" w:cs="新宋体"/>
@@ -3184,29 +3472,7 @@
           <w:sz w:val="15"/>
           <w:szCs w:val="15"/>
         </w:rPr>
-        <w:t>_(</w:t>
-      </w:r>
-      <w:proofErr w:type="spellStart"/>
-      <w:r>
-        <w:rPr>
-          <w:rFonts w:ascii="新宋体" w:eastAsia="新宋体" w:cs="新宋体"/>
-          <w:color w:val="000000"/>
-          <w:kern w:val="0"/>
-          <w:sz w:val="15"/>
-          <w:szCs w:val="15"/>
-        </w:rPr>
-        <w:t>GetModelBasedPtr</w:t>
-      </w:r>
-      <w:proofErr w:type="spellEnd"/>
-      <w:r>
-        <w:rPr>
-          <w:rFonts w:ascii="新宋体" w:eastAsia="新宋体" w:cs="新宋体"/>
-          <w:color w:val="000000"/>
-          <w:kern w:val="0"/>
-          <w:sz w:val="15"/>
-          <w:szCs w:val="15"/>
-        </w:rPr>
-        <w:t>(config_object_</w:t>
+        <w:t>_(GetModelBasedPtr(config_object_</w:t>
       </w:r>
       <w:r>
         <w:rPr>
@@ -3390,51 +3656,7 @@
           <w:sz w:val="15"/>
           <w:szCs w:val="15"/>
         </w:rPr>
-        <w:t>_-&gt;</w:t>
-      </w:r>
-      <w:proofErr w:type="spellStart"/>
-      <w:r>
-        <w:rPr>
-          <w:rFonts w:ascii="新宋体" w:eastAsia="新宋体" w:cs="新宋体"/>
-          <w:color w:val="000000"/>
-          <w:kern w:val="0"/>
-          <w:sz w:val="15"/>
-          <w:szCs w:val="15"/>
-        </w:rPr>
-        <w:t>SetInputPointCloud</w:t>
-      </w:r>
-      <w:proofErr w:type="spellEnd"/>
-      <w:r>
-        <w:rPr>
-          <w:rFonts w:ascii="新宋体" w:eastAsia="新宋体" w:cs="新宋体"/>
-          <w:color w:val="000000"/>
-          <w:kern w:val="0"/>
-          <w:sz w:val="15"/>
-          <w:szCs w:val="15"/>
-        </w:rPr>
-        <w:t>(</w:t>
-      </w:r>
-      <w:proofErr w:type="spellStart"/>
-      <w:r>
-        <w:rPr>
-          <w:rFonts w:ascii="新宋体" w:eastAsia="新宋体" w:cs="新宋体"/>
-          <w:color w:val="000000"/>
-          <w:kern w:val="0"/>
-          <w:sz w:val="15"/>
-          <w:szCs w:val="15"/>
-        </w:rPr>
-        <w:t>object_points</w:t>
-      </w:r>
-      <w:proofErr w:type="spellEnd"/>
-      <w:r>
-        <w:rPr>
-          <w:rFonts w:ascii="新宋体" w:eastAsia="新宋体" w:cs="新宋体"/>
-          <w:color w:val="000000"/>
-          <w:kern w:val="0"/>
-          <w:sz w:val="15"/>
-          <w:szCs w:val="15"/>
-        </w:rPr>
-        <w:t>);</w:t>
+        <w:t>_-&gt;SetInputPointCloud(object_points);</w:t>
       </w:r>
       <w:r>
         <w:rPr>
@@ -3467,7 +3689,7 @@
         <w:jc w:val="left"/>
         <w:rPr>
           <w:rFonts w:ascii="新宋体" w:eastAsia="新宋体" w:cs="新宋体"/>
-          <w:color w:val="FF0000"/>
+          <w:color w:val="008000"/>
           <w:kern w:val="0"/>
           <w:sz w:val="15"/>
           <w:szCs w:val="15"/>
@@ -3501,51 +3723,7 @@
           <w:sz w:val="15"/>
           <w:szCs w:val="15"/>
         </w:rPr>
-        <w:t>_-&gt;</w:t>
-      </w:r>
-      <w:proofErr w:type="spellStart"/>
-      <w:r>
-        <w:rPr>
-          <w:rFonts w:ascii="新宋体" w:eastAsia="新宋体" w:cs="新宋体"/>
-          <w:color w:val="000000"/>
-          <w:kern w:val="0"/>
-          <w:sz w:val="15"/>
-          <w:szCs w:val="15"/>
-        </w:rPr>
-        <w:t>GetGraspPose</w:t>
-      </w:r>
-      <w:proofErr w:type="spellEnd"/>
-      <w:r>
-        <w:rPr>
-          <w:rFonts w:ascii="新宋体" w:eastAsia="新宋体" w:cs="新宋体"/>
-          <w:color w:val="000000"/>
-          <w:kern w:val="0"/>
-          <w:sz w:val="15"/>
-          <w:szCs w:val="15"/>
-        </w:rPr>
-        <w:t>(&amp;</w:t>
-      </w:r>
-      <w:proofErr w:type="spellStart"/>
-      <w:r>
-        <w:rPr>
-          <w:rFonts w:ascii="新宋体" w:eastAsia="新宋体" w:cs="新宋体"/>
-          <w:color w:val="000000"/>
-          <w:kern w:val="0"/>
-          <w:sz w:val="15"/>
-          <w:szCs w:val="15"/>
-        </w:rPr>
-        <w:t>object_pose</w:t>
-      </w:r>
-      <w:proofErr w:type="spellEnd"/>
-      <w:r>
-        <w:rPr>
-          <w:rFonts w:ascii="新宋体" w:eastAsia="新宋体" w:cs="新宋体"/>
-          <w:color w:val="000000"/>
-          <w:kern w:val="0"/>
-          <w:sz w:val="15"/>
-          <w:szCs w:val="15"/>
-        </w:rPr>
-        <w:t>);</w:t>
+        <w:t>_-&gt;GetGraspPose(&amp;object_pose);</w:t>
       </w:r>
       <w:r>
         <w:rPr>
@@ -3753,9 +3931,8 @@
           <w:sz w:val="18"/>
           <w:szCs w:val="18"/>
         </w:rPr>
-        <w:t>点</w:t>
-      </w:r>
-      <w:proofErr w:type="gramStart"/>
+        <w:t>点云</w:t>
+      </w:r>
       <w:r>
         <w:rPr>
           <w:rFonts w:ascii="宋体" w:eastAsia="宋体" w:hAnsi="宋体" w:cs="新宋体" w:hint="eastAsia"/>
@@ -3764,20 +3941,8 @@
           <w:sz w:val="18"/>
           <w:szCs w:val="18"/>
         </w:rPr>
-        <w:t>云</w:t>
-      </w:r>
-      <w:r>
-        <w:rPr>
-          <w:rFonts w:ascii="宋体" w:eastAsia="宋体" w:hAnsi="宋体" w:cs="新宋体" w:hint="eastAsia"/>
-          <w:color w:val="000000" w:themeColor="text1"/>
-          <w:kern w:val="0"/>
-          <w:sz w:val="18"/>
-          <w:szCs w:val="18"/>
-        </w:rPr>
         <w:t>文件</w:t>
       </w:r>
-      <w:proofErr w:type="spellStart"/>
-      <w:proofErr w:type="gramEnd"/>
       <w:r>
         <w:rPr>
           <w:rFonts w:ascii="宋体" w:eastAsia="宋体" w:hAnsi="宋体" w:cs="新宋体" w:hint="eastAsia"/>
@@ -3798,7 +3963,6 @@
         </w:rPr>
         <w:t>ply</w:t>
       </w:r>
-      <w:proofErr w:type="spellEnd"/>
       <w:r>
         <w:rPr>
           <w:rFonts w:ascii="宋体" w:eastAsia="宋体" w:hAnsi="宋体" w:cs="新宋体" w:hint="eastAsia"/>
@@ -3817,7 +3981,6 @@
         </w:rPr>
         <w:t>项目目录\</w:t>
       </w:r>
-      <w:proofErr w:type="spellStart"/>
       <w:r>
         <w:rPr>
           <w:rFonts w:ascii="宋体" w:eastAsia="宋体" w:hAnsi="宋体" w:hint="eastAsia"/>
@@ -3832,18 +3995,8 @@
           <w:sz w:val="18"/>
           <w:szCs w:val="18"/>
         </w:rPr>
-        <w:t>bject_x</w:t>
-      </w:r>
-      <w:proofErr w:type="spellEnd"/>
-      <w:r>
-        <w:rPr>
-          <w:rFonts w:ascii="宋体" w:eastAsia="宋体" w:hAnsi="宋体"/>
-          <w:sz w:val="18"/>
-          <w:szCs w:val="18"/>
-        </w:rPr>
-        <w:t>\</w:t>
-      </w:r>
-      <w:proofErr w:type="spellStart"/>
+        <w:t>bject_x\</w:t>
+      </w:r>
       <w:r>
         <w:rPr>
           <w:rFonts w:ascii="宋体" w:eastAsia="宋体" w:hAnsi="宋体" w:hint="eastAsia"/>
@@ -3876,7 +4029,6 @@
         </w:rPr>
         <w:t>loud</w:t>
       </w:r>
-      <w:proofErr w:type="spellEnd"/>
       <w:r>
         <w:rPr>
           <w:rFonts w:ascii="宋体" w:eastAsia="宋体" w:hAnsi="宋体"/>
@@ -4038,43 +4190,7 @@
           <w:sz w:val="18"/>
           <w:szCs w:val="18"/>
         </w:rPr>
-        <w:t>3D相机工作距离，调节参数使得采集点</w:t>
-      </w:r>
-      <w:proofErr w:type="gramStart"/>
-      <w:r>
-        <w:rPr>
-          <w:rFonts w:ascii="宋体" w:eastAsia="宋体" w:hAnsi="宋体"/>
-          <w:sz w:val="18"/>
-          <w:szCs w:val="18"/>
-        </w:rPr>
-        <w:t>云数据</w:t>
-      </w:r>
-      <w:proofErr w:type="gramEnd"/>
-      <w:r>
-        <w:rPr>
-          <w:rFonts w:ascii="宋体" w:eastAsia="宋体" w:hAnsi="宋体"/>
-          <w:sz w:val="18"/>
-          <w:szCs w:val="18"/>
-        </w:rPr>
-        <w:t>完整、边缘清晰、</w:t>
-      </w:r>
-      <w:proofErr w:type="gramStart"/>
-      <w:r>
-        <w:rPr>
-          <w:rFonts w:ascii="宋体" w:eastAsia="宋体" w:hAnsi="宋体"/>
-          <w:sz w:val="18"/>
-          <w:szCs w:val="18"/>
-        </w:rPr>
-        <w:t>噪点尽量</w:t>
-      </w:r>
-      <w:proofErr w:type="gramEnd"/>
-      <w:r>
-        <w:rPr>
-          <w:rFonts w:ascii="宋体" w:eastAsia="宋体" w:hAnsi="宋体"/>
-          <w:sz w:val="18"/>
-          <w:szCs w:val="18"/>
-        </w:rPr>
-        <w:t>少</w:t>
+        <w:t>3D相机工作距离，调节参数使得采集点云数据完整、边缘清晰、噪点尽量少</w:t>
       </w:r>
       <w:r>
         <w:rPr>
@@ -4643,18 +4759,8 @@
           <w:sz w:val="18"/>
           <w:szCs w:val="18"/>
         </w:rPr>
-        <w:t>3D模型中</w:t>
-      </w:r>
-      <w:proofErr w:type="gramStart"/>
-      <w:r>
-        <w:rPr>
-          <w:rFonts w:ascii="宋体" w:eastAsia="宋体" w:hAnsi="宋体"/>
-          <w:sz w:val="18"/>
-          <w:szCs w:val="18"/>
-        </w:rPr>
-        <w:t>所有点</w:t>
-      </w:r>
-      <w:proofErr w:type="gramEnd"/>
+        <w:t>3D模型中所有点</w:t>
+      </w:r>
       <w:r>
         <w:rPr>
           <w:rFonts w:ascii="宋体" w:eastAsia="宋体" w:hAnsi="宋体" w:hint="eastAsia"/>
@@ -4685,25 +4791,7 @@
           <w:sz w:val="18"/>
           <w:szCs w:val="18"/>
         </w:rPr>
-        <w:t>输出PLY格式模型文件"</w:t>
-      </w:r>
-      <w:proofErr w:type="spellStart"/>
-      <w:r>
-        <w:rPr>
-          <w:rFonts w:ascii="宋体" w:eastAsia="宋体" w:hAnsi="宋体"/>
-          <w:sz w:val="18"/>
-          <w:szCs w:val="18"/>
-        </w:rPr>
-        <w:t>model.ply</w:t>
-      </w:r>
-      <w:proofErr w:type="spellEnd"/>
-      <w:r>
-        <w:rPr>
-          <w:rFonts w:ascii="宋体" w:eastAsia="宋体" w:hAnsi="宋体"/>
-          <w:sz w:val="18"/>
-          <w:szCs w:val="18"/>
-        </w:rPr>
-        <w:t>"</w:t>
+        <w:t>输出PLY格式模型文件"model.ply"</w:t>
       </w:r>
       <w:r>
         <w:rPr>
@@ -4777,16 +4865,7 @@
           <w:sz w:val="18"/>
           <w:szCs w:val="18"/>
         </w:rPr>
-        <w:t xml:space="preserve"> "</w:t>
-      </w:r>
-      <w:proofErr w:type="spellStart"/>
-      <w:r>
-        <w:rPr>
-          <w:rFonts w:ascii="宋体" w:eastAsia="宋体" w:hAnsi="宋体"/>
-          <w:sz w:val="18"/>
-          <w:szCs w:val="18"/>
-        </w:rPr>
-        <w:t>model</w:t>
+        <w:t xml:space="preserve"> "model</w:t>
       </w:r>
       <w:r>
         <w:rPr>
@@ -4826,16 +4905,7 @@
           <w:sz w:val="18"/>
           <w:szCs w:val="18"/>
         </w:rPr>
-        <w:t>.ply</w:t>
-      </w:r>
-      <w:proofErr w:type="spellEnd"/>
-      <w:r>
-        <w:rPr>
-          <w:rFonts w:ascii="宋体" w:eastAsia="宋体" w:hAnsi="宋体"/>
-          <w:sz w:val="18"/>
-          <w:szCs w:val="18"/>
-        </w:rPr>
-        <w:t>"</w:t>
+        <w:t>.ply"</w:t>
       </w:r>
       <w:r>
         <w:rPr>
@@ -4904,7 +4974,6 @@
         </w:rPr>
         <w:t>项目目录\</w:t>
       </w:r>
-      <w:proofErr w:type="spellStart"/>
       <w:r>
         <w:rPr>
           <w:rFonts w:ascii="宋体" w:eastAsia="宋体" w:hAnsi="宋体"/>
@@ -4919,16 +4988,7 @@
           <w:sz w:val="18"/>
           <w:szCs w:val="18"/>
         </w:rPr>
-        <w:t>bject_x</w:t>
-      </w:r>
-      <w:proofErr w:type="spellEnd"/>
-      <w:r>
-        <w:rPr>
-          <w:rFonts w:ascii="宋体" w:eastAsia="宋体" w:hAnsi="宋体"/>
-          <w:sz w:val="18"/>
-          <w:szCs w:val="18"/>
-        </w:rPr>
-        <w:t>\</w:t>
+        <w:t>bject_x\</w:t>
       </w:r>
       <w:r>
         <w:rPr>
@@ -5026,44 +5086,16 @@
           <w:sz w:val="18"/>
           <w:szCs w:val="18"/>
         </w:rPr>
-        <w:t>按照</w:t>
-      </w:r>
-      <w:proofErr w:type="spellStart"/>
-      <w:r>
-        <w:rPr>
-          <w:rFonts w:ascii="宋体" w:eastAsia="宋体" w:hAnsi="宋体" w:hint="eastAsia"/>
-          <w:sz w:val="18"/>
-          <w:szCs w:val="18"/>
-        </w:rPr>
-        <w:t>model_</w:t>
-      </w:r>
-      <w:r>
-        <w:rPr>
-          <w:rFonts w:ascii="宋体" w:eastAsia="宋体" w:hAnsi="宋体"/>
-          <w:sz w:val="18"/>
-          <w:szCs w:val="18"/>
-        </w:rPr>
-        <w:t>refine</w:t>
-      </w:r>
-      <w:proofErr w:type="spellEnd"/>
-      <w:r>
-        <w:rPr>
-          <w:rFonts w:ascii="宋体" w:eastAsia="宋体" w:hAnsi="宋体"/>
-          <w:sz w:val="18"/>
-          <w:szCs w:val="18"/>
-        </w:rPr>
-        <w:t>_(</w:t>
-      </w:r>
-      <w:proofErr w:type="spellStart"/>
-      <w:r>
-        <w:rPr>
-          <w:rFonts w:ascii="宋体" w:eastAsia="宋体" w:hAnsi="宋体"/>
-          <w:sz w:val="18"/>
-          <w:szCs w:val="18"/>
-        </w:rPr>
-        <w:t>a.b.</w:t>
-      </w:r>
-      <w:proofErr w:type="spellEnd"/>
+        <w:t>按照model_</w:t>
+      </w:r>
+      <w:r>
+        <w:rPr>
+          <w:rFonts w:ascii="宋体" w:eastAsia="宋体" w:hAnsi="宋体"/>
+          <w:sz w:val="18"/>
+          <w:szCs w:val="18"/>
+        </w:rPr>
+        <w:t>refine_(a.b.</w:t>
+      </w:r>
       <w:r>
         <w:rPr>
           <w:rFonts w:ascii="宋体" w:eastAsia="宋体" w:hAnsi="宋体" w:hint="eastAsia"/>
@@ -5160,25 +5192,7 @@
           <w:sz w:val="18"/>
           <w:szCs w:val="18"/>
         </w:rPr>
-        <w:t>时如果有格式转换，需要保证模型点间距与采集的</w:t>
-      </w:r>
-      <w:proofErr w:type="gramStart"/>
-      <w:r>
-        <w:rPr>
-          <w:rFonts w:ascii="宋体" w:eastAsia="宋体" w:hAnsi="宋体"/>
-          <w:sz w:val="18"/>
-          <w:szCs w:val="18"/>
-        </w:rPr>
-        <w:t>原始点</w:t>
-      </w:r>
-      <w:proofErr w:type="gramEnd"/>
-      <w:r>
-        <w:rPr>
-          <w:rFonts w:ascii="宋体" w:eastAsia="宋体" w:hAnsi="宋体"/>
-          <w:sz w:val="18"/>
-          <w:szCs w:val="18"/>
-        </w:rPr>
-        <w:t>云点间距一致</w:t>
+        <w:t>时如果有格式转换，需要保证模型点间距与采集的原始点云点间距一致</w:t>
       </w:r>
       <w:r>
         <w:rPr>
@@ -5351,7 +5365,6 @@
         </w:rPr>
         <w:t>配置文件</w:t>
       </w:r>
-      <w:proofErr w:type="spellStart"/>
       <w:r>
         <w:rPr>
           <w:rFonts w:hint="eastAsia"/>
@@ -5367,7 +5380,6 @@
         </w:rPr>
         <w:t>.json</w:t>
       </w:r>
-      <w:proofErr w:type="spellEnd"/>
       <w:r>
         <w:rPr>
           <w:rFonts w:hint="eastAsia"/>
@@ -5442,41 +5454,7 @@
           <w:sz w:val="19"/>
           <w:szCs w:val="19"/>
         </w:rPr>
-        <w:t>/*</w:t>
-      </w:r>
-      <w:proofErr w:type="spellStart"/>
-      <w:proofErr w:type="gramStart"/>
-      <w:r>
-        <w:rPr>
-          <w:rFonts w:ascii="新宋体" w:eastAsia="新宋体" w:cs="新宋体"/>
-          <w:color w:val="008000"/>
-          <w:kern w:val="0"/>
-          <w:sz w:val="19"/>
-          <w:szCs w:val="19"/>
-        </w:rPr>
-        <w:t>Porject</w:t>
-      </w:r>
-      <w:proofErr w:type="spellEnd"/>
-      <w:r>
-        <w:rPr>
-          <w:rFonts w:ascii="新宋体" w:eastAsia="新宋体" w:cs="新宋体"/>
-          <w:color w:val="008000"/>
-          <w:kern w:val="0"/>
-          <w:sz w:val="19"/>
-          <w:szCs w:val="19"/>
-        </w:rPr>
-        <w:t xml:space="preserve">  Name</w:t>
-      </w:r>
-      <w:proofErr w:type="gramEnd"/>
-      <w:r>
-        <w:rPr>
-          <w:rFonts w:ascii="新宋体" w:eastAsia="新宋体" w:cs="新宋体"/>
-          <w:color w:val="008000"/>
-          <w:kern w:val="0"/>
-          <w:sz w:val="19"/>
-          <w:szCs w:val="19"/>
-        </w:rPr>
-        <w:t>: GPD_BYD*/</w:t>
+        <w:t>/*Porject  Name: GPD_BYD*/</w:t>
       </w:r>
     </w:p>
     <w:p>
@@ -5666,29 +5644,7 @@
           <w:sz w:val="19"/>
           <w:szCs w:val="19"/>
         </w:rPr>
-        <w:t>"</w:t>
-      </w:r>
-      <w:proofErr w:type="spellStart"/>
-      <w:r>
-        <w:rPr>
-          <w:rFonts w:ascii="新宋体" w:eastAsia="新宋体" w:cs="新宋体"/>
-          <w:color w:val="2E75B6"/>
-          <w:kern w:val="0"/>
-          <w:sz w:val="19"/>
-          <w:szCs w:val="19"/>
-        </w:rPr>
-        <w:t>CameraOffline</w:t>
-      </w:r>
-      <w:proofErr w:type="spellEnd"/>
-      <w:r>
-        <w:rPr>
-          <w:rFonts w:ascii="新宋体" w:eastAsia="新宋体" w:cs="新宋体"/>
-          <w:color w:val="2E75B6"/>
-          <w:kern w:val="0"/>
-          <w:sz w:val="19"/>
-          <w:szCs w:val="19"/>
-        </w:rPr>
-        <w:t>"</w:t>
+        <w:t>"CameraOffline"</w:t>
       </w:r>
       <w:r>
         <w:rPr>
@@ -5773,29 +5729,7 @@
           <w:sz w:val="19"/>
           <w:szCs w:val="19"/>
         </w:rPr>
-        <w:t>"</w:t>
-      </w:r>
-      <w:proofErr w:type="spellStart"/>
-      <w:r>
-        <w:rPr>
-          <w:rFonts w:ascii="新宋体" w:eastAsia="新宋体" w:cs="新宋体"/>
-          <w:color w:val="2E75B6"/>
-          <w:kern w:val="0"/>
-          <w:sz w:val="19"/>
-          <w:szCs w:val="19"/>
-        </w:rPr>
-        <w:t>InstanceMethod</w:t>
-      </w:r>
-      <w:proofErr w:type="spellEnd"/>
-      <w:r>
-        <w:rPr>
-          <w:rFonts w:ascii="新宋体" w:eastAsia="新宋体" w:cs="新宋体"/>
-          <w:color w:val="2E75B6"/>
-          <w:kern w:val="0"/>
-          <w:sz w:val="19"/>
-          <w:szCs w:val="19"/>
-        </w:rPr>
-        <w:t>"</w:t>
+        <w:t>"InstanceMethod"</w:t>
       </w:r>
       <w:r>
         <w:rPr>
@@ -5890,29 +5824,7 @@
           <w:sz w:val="19"/>
           <w:szCs w:val="19"/>
         </w:rPr>
-        <w:t>"</w:t>
-      </w:r>
-      <w:proofErr w:type="spellStart"/>
-      <w:r>
-        <w:rPr>
-          <w:rFonts w:ascii="新宋体" w:eastAsia="新宋体" w:cs="新宋体"/>
-          <w:color w:val="2E75B6"/>
-          <w:kern w:val="0"/>
-          <w:sz w:val="19"/>
-          <w:szCs w:val="19"/>
-        </w:rPr>
-        <w:t>RefineModelNum</w:t>
-      </w:r>
-      <w:proofErr w:type="spellEnd"/>
-      <w:r>
-        <w:rPr>
-          <w:rFonts w:ascii="新宋体" w:eastAsia="新宋体" w:cs="新宋体"/>
-          <w:color w:val="2E75B6"/>
-          <w:kern w:val="0"/>
-          <w:sz w:val="19"/>
-          <w:szCs w:val="19"/>
-        </w:rPr>
-        <w:t>"</w:t>
+        <w:t>"RefineModelNum"</w:t>
       </w:r>
       <w:r>
         <w:rPr>
@@ -5977,29 +5889,7 @@
           <w:sz w:val="19"/>
           <w:szCs w:val="19"/>
         </w:rPr>
-        <w:t>"</w:t>
-      </w:r>
-      <w:proofErr w:type="spellStart"/>
-      <w:r>
-        <w:rPr>
-          <w:rFonts w:ascii="新宋体" w:eastAsia="新宋体" w:cs="新宋体"/>
-          <w:color w:val="2E75B6"/>
-          <w:kern w:val="0"/>
-          <w:sz w:val="19"/>
-          <w:szCs w:val="19"/>
-        </w:rPr>
-        <w:t>RefineRegistrarion</w:t>
-      </w:r>
-      <w:proofErr w:type="spellEnd"/>
-      <w:r>
-        <w:rPr>
-          <w:rFonts w:ascii="新宋体" w:eastAsia="新宋体" w:cs="新宋体"/>
-          <w:color w:val="2E75B6"/>
-          <w:kern w:val="0"/>
-          <w:sz w:val="19"/>
-          <w:szCs w:val="19"/>
-        </w:rPr>
-        <w:t>"</w:t>
+        <w:t>"RefineRegistrarion"</w:t>
       </w:r>
       <w:r>
         <w:rPr>
@@ -6094,29 +5984,7 @@
           <w:sz w:val="19"/>
           <w:szCs w:val="19"/>
         </w:rPr>
-        <w:t>"</w:t>
-      </w:r>
-      <w:proofErr w:type="spellStart"/>
-      <w:r>
-        <w:rPr>
-          <w:rFonts w:ascii="新宋体" w:eastAsia="新宋体" w:cs="新宋体"/>
-          <w:color w:val="2E75B6"/>
-          <w:kern w:val="0"/>
-          <w:sz w:val="19"/>
-          <w:szCs w:val="19"/>
-        </w:rPr>
-        <w:t>ObjectModelPath</w:t>
-      </w:r>
-      <w:proofErr w:type="spellEnd"/>
-      <w:r>
-        <w:rPr>
-          <w:rFonts w:ascii="新宋体" w:eastAsia="新宋体" w:cs="新宋体"/>
-          <w:color w:val="2E75B6"/>
-          <w:kern w:val="0"/>
-          <w:sz w:val="19"/>
-          <w:szCs w:val="19"/>
-        </w:rPr>
-        <w:t>"</w:t>
+        <w:t>"ObjectModelPath"</w:t>
       </w:r>
       <w:r>
         <w:rPr>
@@ -6158,7 +6026,6 @@
         </w:rPr>
         <w:t>\\</w:t>
       </w:r>
-      <w:proofErr w:type="spellStart"/>
       <w:r>
         <w:rPr>
           <w:rFonts w:ascii="新宋体" w:eastAsia="新宋体" w:cs="新宋体"/>
@@ -6167,18 +6034,7 @@
           <w:sz w:val="19"/>
           <w:szCs w:val="19"/>
         </w:rPr>
-        <w:t>model.ply</w:t>
-      </w:r>
-      <w:proofErr w:type="spellEnd"/>
-      <w:r>
-        <w:rPr>
-          <w:rFonts w:ascii="新宋体" w:eastAsia="新宋体" w:cs="新宋体"/>
-          <w:color w:val="A31515"/>
-          <w:kern w:val="0"/>
-          <w:sz w:val="19"/>
-          <w:szCs w:val="19"/>
-        </w:rPr>
-        <w:t>"</w:t>
+        <w:t>model.ply"</w:t>
       </w:r>
       <w:r>
         <w:rPr>
@@ -6243,29 +6099,7 @@
           <w:sz w:val="19"/>
           <w:szCs w:val="19"/>
         </w:rPr>
-        <w:t>"</w:t>
-      </w:r>
-      <w:proofErr w:type="spellStart"/>
-      <w:r>
-        <w:rPr>
-          <w:rFonts w:ascii="新宋体" w:eastAsia="新宋体" w:cs="新宋体"/>
-          <w:color w:val="2E75B6"/>
-          <w:kern w:val="0"/>
-          <w:sz w:val="19"/>
-          <w:szCs w:val="19"/>
-        </w:rPr>
-        <w:t>PointCloudPath</w:t>
-      </w:r>
-      <w:proofErr w:type="spellEnd"/>
-      <w:r>
-        <w:rPr>
-          <w:rFonts w:ascii="新宋体" w:eastAsia="新宋体" w:cs="新宋体"/>
-          <w:color w:val="2E75B6"/>
-          <w:kern w:val="0"/>
-          <w:sz w:val="19"/>
-          <w:szCs w:val="19"/>
-        </w:rPr>
-        <w:t>"</w:t>
+        <w:t>"PointCloudPath"</w:t>
       </w:r>
       <w:r>
         <w:rPr>
@@ -6285,9 +6119,8 @@
           <w:sz w:val="19"/>
           <w:szCs w:val="19"/>
         </w:rPr>
-        <w:t>"</w:t>
-      </w:r>
-      <w:proofErr w:type="spellStart"/>
+        <w:t>"pointCloud</w:t>
+      </w:r>
       <w:r>
         <w:rPr>
           <w:rFonts w:ascii="新宋体" w:eastAsia="新宋体" w:cs="新宋体"/>
@@ -6296,9 +6129,8 @@
           <w:sz w:val="19"/>
           <w:szCs w:val="19"/>
         </w:rPr>
-        <w:t>pointCloud</w:t>
-      </w:r>
-      <w:proofErr w:type="spellEnd"/>
+        <w:t>\\</w:t>
+      </w:r>
       <w:r>
         <w:rPr>
           <w:rFonts w:ascii="新宋体" w:eastAsia="新宋体" w:cs="新宋体"/>
@@ -6307,29 +6139,7 @@
           <w:sz w:val="19"/>
           <w:szCs w:val="19"/>
         </w:rPr>
-        <w:t>\\</w:t>
-      </w:r>
-      <w:proofErr w:type="spellStart"/>
-      <w:r>
-        <w:rPr>
-          <w:rFonts w:ascii="新宋体" w:eastAsia="新宋体" w:cs="新宋体"/>
-          <w:color w:val="A31515"/>
-          <w:kern w:val="0"/>
-          <w:sz w:val="19"/>
-          <w:szCs w:val="19"/>
-        </w:rPr>
-        <w:t>scene.ply</w:t>
-      </w:r>
-      <w:proofErr w:type="spellEnd"/>
-      <w:r>
-        <w:rPr>
-          <w:rFonts w:ascii="新宋体" w:eastAsia="新宋体" w:cs="新宋体"/>
-          <w:color w:val="A31515"/>
-          <w:kern w:val="0"/>
-          <w:sz w:val="19"/>
-          <w:szCs w:val="19"/>
-        </w:rPr>
-        <w:t>"</w:t>
+        <w:t>scene.ply"</w:t>
       </w:r>
       <w:r>
         <w:rPr>
@@ -6429,29 +6239,7 @@
           <w:sz w:val="19"/>
           <w:szCs w:val="19"/>
         </w:rPr>
-        <w:t>"</w:t>
-      </w:r>
-      <w:proofErr w:type="spellStart"/>
-      <w:r>
-        <w:rPr>
-          <w:rFonts w:ascii="新宋体" w:eastAsia="新宋体" w:cs="新宋体"/>
-          <w:color w:val="2E75B6"/>
-          <w:kern w:val="0"/>
-          <w:sz w:val="19"/>
-          <w:szCs w:val="19"/>
-        </w:rPr>
-        <w:t>UseModelPose</w:t>
-      </w:r>
-      <w:proofErr w:type="spellEnd"/>
-      <w:r>
-        <w:rPr>
-          <w:rFonts w:ascii="新宋体" w:eastAsia="新宋体" w:cs="新宋体"/>
-          <w:color w:val="2E75B6"/>
-          <w:kern w:val="0"/>
-          <w:sz w:val="19"/>
-          <w:szCs w:val="19"/>
-        </w:rPr>
-        <w:t>"</w:t>
+        <w:t>"UseModelPose"</w:t>
       </w:r>
       <w:r>
         <w:rPr>
@@ -7000,7 +6788,7 @@
 </file>
 
 <file path=word/endnotes.xml><?xml version="1.0" encoding="utf-8"?>
-<w:endnotes xmlns:wpc="http://schemas.microsoft.com/office/word/2010/wordprocessingCanvas" xmlns:cx="http://schemas.microsoft.com/office/drawing/2014/chartex" xmlns:cx1="http://schemas.microsoft.com/office/drawing/2015/9/8/chartex" xmlns:cx2="http://schemas.microsoft.com/office/drawing/2015/10/21/chartex" xmlns:cx3="http://schemas.microsoft.com/office/drawing/2016/5/9/chartex" xmlns:cx4="http://schemas.microsoft.com/office/drawing/2016/5/10/chartex" xmlns:cx5="http://schemas.microsoft.com/office/drawing/2016/5/11/chartex" xmlns:cx6="http://schemas.microsoft.com/office/drawing/2016/5/12/chartex" xmlns:cx7="http://schemas.microsoft.com/office/drawing/2016/5/13/chartex" xmlns:cx8="http://schemas.microsoft.com/office/drawing/2016/5/14/chartex" xmlns:mc="http://schemas.openxmlformats.org/markup-compatibility/2006" xmlns:aink="http://schemas.microsoft.com/office/drawing/2016/ink" xmlns:am3d="http://schemas.microsoft.com/office/drawing/2017/model3d" xmlns:o="urn:schemas-microsoft-com:office:office" xmlns:oel="http://schemas.microsoft.com/office/2019/extlst" xmlns:r="http://schemas.openxmlformats.org/officeDocument/2006/relationships" xmlns:m="http://schemas.openxmlformats.org/officeDocument/2006/math" xmlns:v="urn:schemas-microsoft-com:vml" xmlns:wp14="http://schemas.microsoft.com/office/word/2010/wordprocessingDrawing" xmlns:wp="http://schemas.openxmlformats.org/drawingml/2006/wordprocessingDrawing" xmlns:w10="urn:schemas-microsoft-com:office:word" xmlns:w="http://schemas.openxmlformats.org/wordprocessingml/2006/main" xmlns:w14="http://schemas.microsoft.com/office/word/2010/wordml" xmlns:w15="http://schemas.microsoft.com/office/word/2012/wordml" xmlns:w16cex="http://schemas.microsoft.com/office/word/2018/wordml/cex" xmlns:w16cid="http://schemas.microsoft.com/office/word/2016/wordml/cid" xmlns:w16="http://schemas.microsoft.com/office/word/2018/wordml" xmlns:w16du="http://schemas.microsoft.com/office/word/2023/wordml/word16du" xmlns:w16sdtdh="http://schemas.microsoft.com/office/word/2020/wordml/sdtdatahash" xmlns:w16se="http://schemas.microsoft.com/office/word/2015/wordml/symex" xmlns:wpg="http://schemas.microsoft.com/office/word/2010/wordprocessingGroup" xmlns:wpi="http://schemas.microsoft.com/office/word/2010/wordprocessingInk" xmlns:wne="http://schemas.microsoft.com/office/word/2006/wordml" xmlns:wps="http://schemas.microsoft.com/office/word/2010/wordprocessingShape" mc:Ignorable="w14 w15 w16se w16cid w16 w16cex w16sdtdh wp14">
+<w:endnotes xmlns:wpc="http://schemas.microsoft.com/office/word/2010/wordprocessingCanvas" xmlns:cx="http://schemas.microsoft.com/office/drawing/2014/chartex" xmlns:cx1="http://schemas.microsoft.com/office/drawing/2015/9/8/chartex" xmlns:cx2="http://schemas.microsoft.com/office/drawing/2015/10/21/chartex" xmlns:cx3="http://schemas.microsoft.com/office/drawing/2016/5/9/chartex" xmlns:cx4="http://schemas.microsoft.com/office/drawing/2016/5/10/chartex" xmlns:cx5="http://schemas.microsoft.com/office/drawing/2016/5/11/chartex" xmlns:cx6="http://schemas.microsoft.com/office/drawing/2016/5/12/chartex" xmlns:cx7="http://schemas.microsoft.com/office/drawing/2016/5/13/chartex" xmlns:cx8="http://schemas.microsoft.com/office/drawing/2016/5/14/chartex" xmlns:mc="http://schemas.openxmlformats.org/markup-compatibility/2006" xmlns:aink="http://schemas.microsoft.com/office/drawing/2016/ink" xmlns:am3d="http://schemas.microsoft.com/office/drawing/2017/model3d" xmlns:o="urn:schemas-microsoft-com:office:office" xmlns:oel="http://schemas.microsoft.com/office/2019/extlst" xmlns:r="http://schemas.openxmlformats.org/officeDocument/2006/relationships" xmlns:m="http://schemas.openxmlformats.org/officeDocument/2006/math" xmlns:v="urn:schemas-microsoft-com:vml" xmlns:wp14="http://schemas.microsoft.com/office/word/2010/wordprocessingDrawing" xmlns:wp="http://schemas.openxmlformats.org/drawingml/2006/wordprocessingDrawing" xmlns:w10="urn:schemas-microsoft-com:office:word" xmlns:w="http://schemas.openxmlformats.org/wordprocessingml/2006/main" xmlns:w14="http://schemas.microsoft.com/office/word/2010/wordml" xmlns:w15="http://schemas.microsoft.com/office/word/2012/wordml" xmlns:w16cex="http://schemas.microsoft.com/office/word/2018/wordml/cex" xmlns:w16cid="http://schemas.microsoft.com/office/word/2016/wordml/cid" xmlns:w16="http://schemas.microsoft.com/office/word/2018/wordml" xmlns:w16sdtdh="http://schemas.microsoft.com/office/word/2020/wordml/sdtdatahash" xmlns:w16se="http://schemas.microsoft.com/office/word/2015/wordml/symex" xmlns:wpg="http://schemas.microsoft.com/office/word/2010/wordprocessingGroup" xmlns:wpi="http://schemas.microsoft.com/office/word/2010/wordprocessingInk" xmlns:wne="http://schemas.microsoft.com/office/word/2006/wordml" xmlns:wps="http://schemas.microsoft.com/office/word/2010/wordprocessingShape" mc:Ignorable="w14 w15 w16se w16cid w16 w16cex w16sdtdh wp14">
   <w:endnote w:type="separator" w:id="-1">
     <w:p>
       <w:r>
@@ -7019,7 +6807,7 @@
 </file>
 
 <file path=word/footnotes.xml><?xml version="1.0" encoding="utf-8"?>
-<w:footnotes xmlns:wpc="http://schemas.microsoft.com/office/word/2010/wordprocessingCanvas" xmlns:cx="http://schemas.microsoft.com/office/drawing/2014/chartex" xmlns:cx1="http://schemas.microsoft.com/office/drawing/2015/9/8/chartex" xmlns:cx2="http://schemas.microsoft.com/office/drawing/2015/10/21/chartex" xmlns:cx3="http://schemas.microsoft.com/office/drawing/2016/5/9/chartex" xmlns:cx4="http://schemas.microsoft.com/office/drawing/2016/5/10/chartex" xmlns:cx5="http://schemas.microsoft.com/office/drawing/2016/5/11/chartex" xmlns:cx6="http://schemas.microsoft.com/office/drawing/2016/5/12/chartex" xmlns:cx7="http://schemas.microsoft.com/office/drawing/2016/5/13/chartex" xmlns:cx8="http://schemas.microsoft.com/office/drawing/2016/5/14/chartex" xmlns:mc="http://schemas.openxmlformats.org/markup-compatibility/2006" xmlns:aink="http://schemas.microsoft.com/office/drawing/2016/ink" xmlns:am3d="http://schemas.microsoft.com/office/drawing/2017/model3d" xmlns:o="urn:schemas-microsoft-com:office:office" xmlns:oel="http://schemas.microsoft.com/office/2019/extlst" xmlns:r="http://schemas.openxmlformats.org/officeDocument/2006/relationships" xmlns:m="http://schemas.openxmlformats.org/officeDocument/2006/math" xmlns:v="urn:schemas-microsoft-com:vml" xmlns:wp14="http://schemas.microsoft.com/office/word/2010/wordprocessingDrawing" xmlns:wp="http://schemas.openxmlformats.org/drawingml/2006/wordprocessingDrawing" xmlns:w10="urn:schemas-microsoft-com:office:word" xmlns:w="http://schemas.openxmlformats.org/wordprocessingml/2006/main" xmlns:w14="http://schemas.microsoft.com/office/word/2010/wordml" xmlns:w15="http://schemas.microsoft.com/office/word/2012/wordml" xmlns:w16cex="http://schemas.microsoft.com/office/word/2018/wordml/cex" xmlns:w16cid="http://schemas.microsoft.com/office/word/2016/wordml/cid" xmlns:w16="http://schemas.microsoft.com/office/word/2018/wordml" xmlns:w16du="http://schemas.microsoft.com/office/word/2023/wordml/word16du" xmlns:w16sdtdh="http://schemas.microsoft.com/office/word/2020/wordml/sdtdatahash" xmlns:w16se="http://schemas.microsoft.com/office/word/2015/wordml/symex" xmlns:wpg="http://schemas.microsoft.com/office/word/2010/wordprocessingGroup" xmlns:wpi="http://schemas.microsoft.com/office/word/2010/wordprocessingInk" xmlns:wne="http://schemas.microsoft.com/office/word/2006/wordml" xmlns:wps="http://schemas.microsoft.com/office/word/2010/wordprocessingShape" mc:Ignorable="w14 w15 w16se w16cid w16 w16cex w16sdtdh wp14">
+<w:footnotes xmlns:wpc="http://schemas.microsoft.com/office/word/2010/wordprocessingCanvas" xmlns:cx="http://schemas.microsoft.com/office/drawing/2014/chartex" xmlns:cx1="http://schemas.microsoft.com/office/drawing/2015/9/8/chartex" xmlns:cx2="http://schemas.microsoft.com/office/drawing/2015/10/21/chartex" xmlns:cx3="http://schemas.microsoft.com/office/drawing/2016/5/9/chartex" xmlns:cx4="http://schemas.microsoft.com/office/drawing/2016/5/10/chartex" xmlns:cx5="http://schemas.microsoft.com/office/drawing/2016/5/11/chartex" xmlns:cx6="http://schemas.microsoft.com/office/drawing/2016/5/12/chartex" xmlns:cx7="http://schemas.microsoft.com/office/drawing/2016/5/13/chartex" xmlns:cx8="http://schemas.microsoft.com/office/drawing/2016/5/14/chartex" xmlns:mc="http://schemas.openxmlformats.org/markup-compatibility/2006" xmlns:aink="http://schemas.microsoft.com/office/drawing/2016/ink" xmlns:am3d="http://schemas.microsoft.com/office/drawing/2017/model3d" xmlns:o="urn:schemas-microsoft-com:office:office" xmlns:oel="http://schemas.microsoft.com/office/2019/extlst" xmlns:r="http://schemas.openxmlformats.org/officeDocument/2006/relationships" xmlns:m="http://schemas.openxmlformats.org/officeDocument/2006/math" xmlns:v="urn:schemas-microsoft-com:vml" xmlns:wp14="http://schemas.microsoft.com/office/word/2010/wordprocessingDrawing" xmlns:wp="http://schemas.openxmlformats.org/drawingml/2006/wordprocessingDrawing" xmlns:w10="urn:schemas-microsoft-com:office:word" xmlns:w="http://schemas.openxmlformats.org/wordprocessingml/2006/main" xmlns:w14="http://schemas.microsoft.com/office/word/2010/wordml" xmlns:w15="http://schemas.microsoft.com/office/word/2012/wordml" xmlns:w16cex="http://schemas.microsoft.com/office/word/2018/wordml/cex" xmlns:w16cid="http://schemas.microsoft.com/office/word/2016/wordml/cid" xmlns:w16="http://schemas.microsoft.com/office/word/2018/wordml" xmlns:w16sdtdh="http://schemas.microsoft.com/office/word/2020/wordml/sdtdatahash" xmlns:w16se="http://schemas.microsoft.com/office/word/2015/wordml/symex" xmlns:wpg="http://schemas.microsoft.com/office/word/2010/wordprocessingGroup" xmlns:wpi="http://schemas.microsoft.com/office/word/2010/wordprocessingInk" xmlns:wne="http://schemas.microsoft.com/office/word/2006/wordml" xmlns:wps="http://schemas.microsoft.com/office/word/2010/wordprocessingShape" mc:Ignorable="w14 w15 w16se w16cid w16 w16cex w16sdtdh wp14">
   <w:footnote w:type="separator" w:id="-1">
     <w:p>
       <w:r>
@@ -7038,7 +6826,7 @@
 </file>
 
 <file path=word/numbering.xml><?xml version="1.0" encoding="utf-8"?>
-<w:numbering xmlns:wpc="http://schemas.microsoft.com/office/word/2010/wordprocessingCanvas" xmlns:cx="http://schemas.microsoft.com/office/drawing/2014/chartex" xmlns:cx1="http://schemas.microsoft.com/office/drawing/2015/9/8/chartex" xmlns:cx2="http://schemas.microsoft.com/office/drawing/2015/10/21/chartex" xmlns:cx3="http://schemas.microsoft.com/office/drawing/2016/5/9/chartex" xmlns:cx4="http://schemas.microsoft.com/office/drawing/2016/5/10/chartex" xmlns:cx5="http://schemas.microsoft.com/office/drawing/2016/5/11/chartex" xmlns:cx6="http://schemas.microsoft.com/office/drawing/2016/5/12/chartex" xmlns:cx7="http://schemas.microsoft.com/office/drawing/2016/5/13/chartex" xmlns:cx8="http://schemas.microsoft.com/office/drawing/2016/5/14/chartex" xmlns:mc="http://schemas.openxmlformats.org/markup-compatibility/2006" xmlns:aink="http://schemas.microsoft.com/office/drawing/2016/ink" xmlns:am3d="http://schemas.microsoft.com/office/drawing/2017/model3d" xmlns:o="urn:schemas-microsoft-com:office:office" xmlns:oel="http://schemas.microsoft.com/office/2019/extlst" xmlns:r="http://schemas.openxmlformats.org/officeDocument/2006/relationships" xmlns:m="http://schemas.openxmlformats.org/officeDocument/2006/math" xmlns:v="urn:schemas-microsoft-com:vml" xmlns:wp14="http://schemas.microsoft.com/office/word/2010/wordprocessingDrawing" xmlns:wp="http://schemas.openxmlformats.org/drawingml/2006/wordprocessingDrawing" xmlns:w10="urn:schemas-microsoft-com:office:word" xmlns:w="http://schemas.openxmlformats.org/wordprocessingml/2006/main" xmlns:w14="http://schemas.microsoft.com/office/word/2010/wordml" xmlns:w15="http://schemas.microsoft.com/office/word/2012/wordml" xmlns:w16cex="http://schemas.microsoft.com/office/word/2018/wordml/cex" xmlns:w16cid="http://schemas.microsoft.com/office/word/2016/wordml/cid" xmlns:w16="http://schemas.microsoft.com/office/word/2018/wordml" xmlns:w16du="http://schemas.microsoft.com/office/word/2023/wordml/word16du" xmlns:w16sdtdh="http://schemas.microsoft.com/office/word/2020/wordml/sdtdatahash" xmlns:w16se="http://schemas.microsoft.com/office/word/2015/wordml/symex" xmlns:wpg="http://schemas.microsoft.com/office/word/2010/wordprocessingGroup" xmlns:wpi="http://schemas.microsoft.com/office/word/2010/wordprocessingInk" xmlns:wne="http://schemas.microsoft.com/office/word/2006/wordml" xmlns:wps="http://schemas.microsoft.com/office/word/2010/wordprocessingShape" mc:Ignorable="w14 w15 w16se w16cid w16 w16cex w16sdtdh wp14">
+<w:numbering xmlns:wpc="http://schemas.microsoft.com/office/word/2010/wordprocessingCanvas" xmlns:cx="http://schemas.microsoft.com/office/drawing/2014/chartex" xmlns:cx1="http://schemas.microsoft.com/office/drawing/2015/9/8/chartex" xmlns:cx2="http://schemas.microsoft.com/office/drawing/2015/10/21/chartex" xmlns:cx3="http://schemas.microsoft.com/office/drawing/2016/5/9/chartex" xmlns:cx4="http://schemas.microsoft.com/office/drawing/2016/5/10/chartex" xmlns:cx5="http://schemas.microsoft.com/office/drawing/2016/5/11/chartex" xmlns:cx6="http://schemas.microsoft.com/office/drawing/2016/5/12/chartex" xmlns:cx7="http://schemas.microsoft.com/office/drawing/2016/5/13/chartex" xmlns:cx8="http://schemas.microsoft.com/office/drawing/2016/5/14/chartex" xmlns:mc="http://schemas.openxmlformats.org/markup-compatibility/2006" xmlns:aink="http://schemas.microsoft.com/office/drawing/2016/ink" xmlns:am3d="http://schemas.microsoft.com/office/drawing/2017/model3d" xmlns:o="urn:schemas-microsoft-com:office:office" xmlns:oel="http://schemas.microsoft.com/office/2019/extlst" xmlns:r="http://schemas.openxmlformats.org/officeDocument/2006/relationships" xmlns:m="http://schemas.openxmlformats.org/officeDocument/2006/math" xmlns:v="urn:schemas-microsoft-com:vml" xmlns:wp14="http://schemas.microsoft.com/office/word/2010/wordprocessingDrawing" xmlns:wp="http://schemas.openxmlformats.org/drawingml/2006/wordprocessingDrawing" xmlns:w10="urn:schemas-microsoft-com:office:word" xmlns:w="http://schemas.openxmlformats.org/wordprocessingml/2006/main" xmlns:w14="http://schemas.microsoft.com/office/word/2010/wordml" xmlns:w15="http://schemas.microsoft.com/office/word/2012/wordml" xmlns:w16cex="http://schemas.microsoft.com/office/word/2018/wordml/cex" xmlns:w16cid="http://schemas.microsoft.com/office/word/2016/wordml/cid" xmlns:w16="http://schemas.microsoft.com/office/word/2018/wordml" xmlns:w16sdtdh="http://schemas.microsoft.com/office/word/2020/wordml/sdtdatahash" xmlns:w16se="http://schemas.microsoft.com/office/word/2015/wordml/symex" xmlns:wpg="http://schemas.microsoft.com/office/word/2010/wordprocessingGroup" xmlns:wpi="http://schemas.microsoft.com/office/word/2010/wordprocessingInk" xmlns:wne="http://schemas.microsoft.com/office/word/2006/wordml" xmlns:wps="http://schemas.microsoft.com/office/word/2010/wordprocessingShape" mc:Ignorable="w14 w15 w16se w16cid w16 w16cex w16sdtdh wp14">
   <w:abstractNum w:abstractNumId="0" w15:restartNumberingAfterBreak="0">
     <w:nsid w:val="0D90777C"/>
     <w:multiLevelType w:val="hybridMultilevel"/>

</xml_diff>